<commit_message>
Update the URS with the feedback from the teacher
</commit_message>
<xml_diff>
--- a/Documentation/URS.docx
+++ b/Documentation/URS.docx
@@ -980,7 +980,7 @@
           <w:numId w:val="30"/>
         </w:numPr>
         <w:rPr>
-          <w:rFonts w:ascii="system-ui" w:eastAsia="system-ui" w:hAnsi="system-ui" w:cs="system-ui"/>
+          <w:rFonts w:asciiTheme="minorHAnsi" w:eastAsia="system-ui" w:hAnsiTheme="minorHAnsi" w:cs="system-ui"/>
           <w:color w:val="000000" w:themeColor="text1"/>
           <w:sz w:val="24"/>
           <w:szCs w:val="24"/>
@@ -989,7 +989,7 @@
       <w:bookmarkStart w:id="1" w:name="_Toc160528251"/>
       <w:r>
         <w:rPr>
-          <w:rFonts w:ascii="system-ui" w:eastAsia="system-ui" w:hAnsi="system-ui" w:cs="system-ui"/>
+          <w:rFonts w:asciiTheme="minorHAnsi" w:eastAsia="system-ui" w:hAnsiTheme="minorHAnsi" w:cs="system-ui"/>
           <w:b/>
           <w:bCs/>
           <w:color w:val="000000" w:themeColor="text1"/>
@@ -1000,7 +1000,7 @@
       </w:r>
       <w:r>
         <w:rPr>
-          <w:rFonts w:ascii="system-ui" w:eastAsia="system-ui" w:hAnsi="system-ui" w:cs="system-ui"/>
+          <w:rFonts w:asciiTheme="minorHAnsi" w:eastAsia="system-ui" w:hAnsiTheme="minorHAnsi" w:cs="system-ui"/>
           <w:color w:val="000000" w:themeColor="text1"/>
           <w:sz w:val="24"/>
           <w:szCs w:val="24"/>
@@ -1024,7 +1024,7 @@
       </w:pPr>
       <w:r>
         <w:rPr>
-          <w:rFonts w:ascii="system-ui" w:eastAsia="system-ui" w:hAnsi="system-ui" w:cs="system-ui"/>
+          <w:rFonts w:asciiTheme="minorHAnsi" w:eastAsia="system-ui" w:hAnsiTheme="minorHAnsi" w:cs="system-ui"/>
           <w:b/>
           <w:bCs/>
           <w:color w:val="000000" w:themeColor="text1"/>
@@ -1035,7 +1035,7 @@
       </w:r>
       <w:r>
         <w:rPr>
-          <w:rFonts w:ascii="system-ui" w:eastAsia="system-ui" w:hAnsi="system-ui" w:cs="system-ui"/>
+          <w:rFonts w:asciiTheme="minorHAnsi" w:eastAsia="system-ui" w:hAnsiTheme="minorHAnsi" w:cs="system-ui"/>
           <w:color w:val="000000" w:themeColor="text1"/>
           <w:sz w:val="24"/>
           <w:szCs w:val="24"/>
@@ -1063,13 +1063,13 @@
           <w:numId w:val="23"/>
         </w:numPr>
         <w:rPr>
-          <w:rFonts w:ascii="system-ui" w:eastAsia="system-ui" w:hAnsi="system-ui" w:cs="system-ui"/>
+          <w:rFonts w:eastAsia="system-ui" w:cs="system-ui"/>
           <w:color w:val="000000" w:themeColor="text1"/>
         </w:rPr>
       </w:pPr>
       <w:r>
         <w:rPr>
-          <w:rFonts w:ascii="system-ui" w:eastAsia="system-ui" w:hAnsi="system-ui" w:cs="system-ui"/>
+          <w:rFonts w:eastAsia="system-ui" w:cs="system-ui"/>
           <w:color w:val="000000" w:themeColor="text1"/>
         </w:rPr>
         <w:t>The project focuses on delivering systems to enhance various aspects:</w:t>
@@ -1083,13 +1083,13 @@
           <w:numId w:val="25"/>
         </w:numPr>
         <w:rPr>
-          <w:rFonts w:ascii="system-ui" w:eastAsia="system-ui" w:hAnsi="system-ui" w:cs="system-ui"/>
+          <w:rFonts w:eastAsia="system-ui" w:cs="system-ui"/>
           <w:color w:val="000000" w:themeColor="text1"/>
         </w:rPr>
       </w:pPr>
       <w:r>
         <w:rPr>
-          <w:rFonts w:ascii="system-ui" w:eastAsia="system-ui" w:hAnsi="system-ui" w:cs="system-ui"/>
+          <w:rFonts w:eastAsia="system-ui" w:cs="system-ui"/>
           <w:color w:val="000000" w:themeColor="text1"/>
         </w:rPr>
         <w:t>Management of car inventory and operations.</w:t>
@@ -1103,13 +1103,13 @@
           <w:numId w:val="25"/>
         </w:numPr>
         <w:rPr>
-          <w:rFonts w:ascii="system-ui" w:eastAsia="system-ui" w:hAnsi="system-ui" w:cs="system-ui"/>
+          <w:rFonts w:eastAsia="system-ui" w:cs="system-ui"/>
           <w:color w:val="000000" w:themeColor="text1"/>
         </w:rPr>
       </w:pPr>
       <w:r>
         <w:rPr>
-          <w:rFonts w:ascii="system-ui" w:eastAsia="system-ui" w:hAnsi="system-ui" w:cs="system-ui"/>
+          <w:rFonts w:eastAsia="system-ui" w:cs="system-ui"/>
           <w:color w:val="000000" w:themeColor="text1"/>
         </w:rPr>
         <w:t>Efficiency of automotive community members.</w:t>
@@ -1123,13 +1123,13 @@
           <w:numId w:val="25"/>
         </w:numPr>
         <w:rPr>
-          <w:rFonts w:ascii="system-ui" w:eastAsia="system-ui" w:hAnsi="system-ui" w:cs="system-ui"/>
+          <w:rFonts w:eastAsia="system-ui" w:cs="system-ui"/>
           <w:color w:val="000000" w:themeColor="text1"/>
         </w:rPr>
       </w:pPr>
       <w:r>
         <w:rPr>
-          <w:rFonts w:ascii="system-ui" w:eastAsia="system-ui" w:hAnsi="system-ui" w:cs="system-ui"/>
+          <w:rFonts w:eastAsia="system-ui" w:cs="system-ui"/>
           <w:color w:val="000000" w:themeColor="text1"/>
         </w:rPr>
         <w:t>Tracking and analyzing statistics related to user interactions and platform administration.</w:t>
@@ -1143,16 +1143,59 @@
           <w:numId w:val="23"/>
         </w:numPr>
         <w:rPr>
+          <w:rFonts w:eastAsia="system-ui" w:cs="system-ui"/>
+          <w:color w:val="000000" w:themeColor="text1"/>
+        </w:rPr>
+      </w:pPr>
+      <w:r>
+        <w:rPr>
+          <w:rFonts w:eastAsia="system-ui" w:cs="system-ui"/>
+          <w:color w:val="000000" w:themeColor="text1"/>
+        </w:rPr>
+        <w:t>The objective is to deliver a complete software solution within the designated timeline outlined in the project plan.</w:t>
+      </w:r>
+    </w:p>
+    <w:p>
+      <w:pPr>
+        <w:pStyle w:val="ad"/>
+        <w:ind w:left="426"/>
+      </w:pPr>
+    </w:p>
+    <w:p>
+      <w:pPr>
+        <w:pStyle w:val="1"/>
+      </w:pPr>
+      <w:bookmarkStart w:id="2" w:name="_Toc160528252"/>
+      <w:r>
+        <w:rPr>
+          <w:rFonts w:eastAsia="system-ui"/>
+        </w:rPr>
+        <w:t>General Requirements</w:t>
+      </w:r>
+      <w:bookmarkEnd w:id="2"/>
+    </w:p>
+    <w:p>
+      <w:pPr>
+        <w:pStyle w:val="ad"/>
+        <w:ind w:left="426"/>
+        <w:rPr>
+          <w:rFonts w:eastAsia="system-ui" w:cs="system-ui"/>
+          <w:color w:val="000000" w:themeColor="text1"/>
+        </w:rPr>
+      </w:pPr>
+      <w:r>
+        <w:rPr>
           <w:rFonts w:ascii="system-ui" w:eastAsia="system-ui" w:hAnsi="system-ui" w:cs="system-ui"/>
           <w:color w:val="000000" w:themeColor="text1"/>
         </w:rPr>
-      </w:pPr>
-      <w:r>
-        <w:rPr>
-          <w:rFonts w:ascii="system-ui" w:eastAsia="system-ui" w:hAnsi="system-ui" w:cs="system-ui"/>
+        <w:t xml:space="preserve">1) </w:t>
+      </w:r>
+      <w:r>
+        <w:rPr>
+          <w:rFonts w:eastAsia="system-ui" w:cs="system-ui"/>
           <w:color w:val="000000" w:themeColor="text1"/>
         </w:rPr>
-        <w:t>The objective is to deliver a complete software solution within the designated timeline outlined in the project plan.</w:t>
+        <w:t>The system should allow users to easily find information related to cars.</w:t>
       </w:r>
     </w:p>
     <w:p>
@@ -1160,45 +1203,9 @@
         <w:pStyle w:val="ad"/>
         <w:ind w:left="426"/>
       </w:pPr>
-    </w:p>
-    <w:p>
-      <w:pPr>
-        <w:pStyle w:val="1"/>
-      </w:pPr>
-      <w:bookmarkStart w:id="2" w:name="_Toc160528252"/>
-      <w:r>
-        <w:rPr>
-          <w:rFonts w:eastAsia="system-ui"/>
-        </w:rPr>
-        <w:t>General Requirements</w:t>
-      </w:r>
-      <w:bookmarkEnd w:id="2"/>
-    </w:p>
-    <w:p>
-      <w:pPr>
-        <w:pStyle w:val="ad"/>
-        <w:ind w:left="426"/>
-        <w:rPr>
-          <w:rFonts w:ascii="system-ui" w:eastAsia="system-ui" w:hAnsi="system-ui" w:cs="system-ui"/>
-          <w:color w:val="000000" w:themeColor="text1"/>
-        </w:rPr>
-      </w:pPr>
-      <w:r>
-        <w:rPr>
-          <w:rFonts w:ascii="system-ui" w:eastAsia="system-ui" w:hAnsi="system-ui" w:cs="system-ui"/>
-          <w:color w:val="000000" w:themeColor="text1"/>
-        </w:rPr>
-        <w:t>1) The system should allow users to easily find information related to cars.</w:t>
-      </w:r>
-    </w:p>
-    <w:p>
-      <w:pPr>
-        <w:pStyle w:val="ad"/>
-        <w:ind w:left="426"/>
-      </w:pPr>
-      <w:r>
-        <w:rPr>
-          <w:rFonts w:ascii="system-ui" w:eastAsia="system-ui" w:hAnsi="system-ui" w:cs="system-ui"/>
+      <w:r>
+        <w:rPr>
+          <w:rFonts w:eastAsia="system-ui" w:cs="system-ui"/>
           <w:color w:val="000000" w:themeColor="text1"/>
         </w:rPr>
         <w:t>2) The system should allow users to browse and rent a car easily.</w:t>
@@ -1227,18 +1234,18 @@
         <w:shd w:val="clear" w:color="auto" w:fill="FFFFFF" w:themeFill="background1"/>
         <w:spacing w:after="0"/>
         <w:rPr>
-          <w:rFonts w:ascii="system-ui" w:eastAsia="system-ui" w:hAnsi="system-ui" w:cs="system-ui"/>
+          <w:rFonts w:eastAsia="system-ui" w:cs="system-ui"/>
           <w:color w:val="000000" w:themeColor="text1"/>
         </w:rPr>
       </w:pPr>
       <w:r>
         <w:rPr>
-          <w:rFonts w:ascii="system-ui" w:eastAsia="system-ui" w:hAnsi="system-ui" w:cs="system-ui"/>
+          <w:rFonts w:eastAsia="system-ui" w:cs="system-ui"/>
           <w:b/>
           <w:bCs/>
           <w:color w:val="000000" w:themeColor="text1"/>
         </w:rPr>
-        <w:t>Users</w:t>
+        <w:t>Members</w:t>
       </w:r>
     </w:p>
     <w:p>
@@ -1251,13 +1258,13 @@
         <w:shd w:val="clear" w:color="auto" w:fill="FFFFFF" w:themeFill="background1"/>
         <w:spacing w:after="0"/>
         <w:rPr>
-          <w:rFonts w:ascii="system-ui" w:eastAsia="system-ui" w:hAnsi="system-ui" w:cs="system-ui"/>
+          <w:rFonts w:eastAsia="system-ui" w:cs="system-ui"/>
           <w:color w:val="000000" w:themeColor="text1"/>
         </w:rPr>
       </w:pPr>
       <w:r>
         <w:rPr>
-          <w:rFonts w:ascii="system-ui" w:eastAsia="system-ui" w:hAnsi="system-ui" w:cs="system-ui"/>
+          <w:rFonts w:eastAsia="system-ui" w:cs="system-ui"/>
           <w:color w:val="000000" w:themeColor="text1"/>
         </w:rPr>
         <w:t>They should be able to leave comments under car news.</w:t>
@@ -1273,36 +1280,34 @@
         <w:shd w:val="clear" w:color="auto" w:fill="FFFFFF" w:themeFill="background1"/>
         <w:spacing w:after="0"/>
         <w:rPr>
-          <w:rFonts w:ascii="system-ui" w:eastAsia="system-ui" w:hAnsi="system-ui" w:cs="system-ui"/>
+          <w:rFonts w:eastAsia="system-ui" w:cs="system-ui"/>
           <w:color w:val="000000" w:themeColor="text1"/>
         </w:rPr>
       </w:pPr>
-      <w:proofErr w:type="gramStart"/>
-      <w:r>
-        <w:rPr>
-          <w:rFonts w:ascii="system-ui" w:eastAsia="system-ui" w:hAnsi="system-ui" w:cs="system-ui"/>
+      <w:r>
+        <w:rPr>
+          <w:rFonts w:eastAsia="system-ui" w:cs="system-ui"/>
           <w:color w:val="000000" w:themeColor="text1"/>
         </w:rPr>
-        <w:t>Are able to</w:t>
-      </w:r>
-      <w:proofErr w:type="gramEnd"/>
-      <w:r>
-        <w:rPr>
-          <w:rFonts w:ascii="system-ui" w:eastAsia="system-ui" w:hAnsi="system-ui" w:cs="system-ui"/>
+        <w:t>Should be</w:t>
+      </w:r>
+      <w:r>
+        <w:rPr>
+          <w:rFonts w:eastAsia="system-ui" w:cs="system-ui"/>
           <w:color w:val="000000" w:themeColor="text1"/>
         </w:rPr>
-        <w:t xml:space="preserve"> </w:t>
-      </w:r>
-      <w:r>
-        <w:rPr>
-          <w:rFonts w:ascii="system-ui" w:eastAsia="system-ui" w:hAnsi="system-ui" w:cs="system-ui"/>
+        <w:t xml:space="preserve"> able to </w:t>
+      </w:r>
+      <w:r>
+        <w:rPr>
+          <w:rFonts w:eastAsia="system-ui" w:cs="system-ui"/>
           <w:color w:val="000000" w:themeColor="text1"/>
         </w:rPr>
         <w:t>choose and rent a car</w:t>
       </w:r>
       <w:r>
         <w:rPr>
-          <w:rFonts w:ascii="system-ui" w:eastAsia="system-ui" w:hAnsi="system-ui" w:cs="system-ui"/>
+          <w:rFonts w:eastAsia="system-ui" w:cs="system-ui"/>
           <w:color w:val="000000" w:themeColor="text1"/>
         </w:rPr>
         <w:t>.</w:t>
@@ -1318,24 +1323,60 @@
         <w:shd w:val="clear" w:color="auto" w:fill="FFFFFF" w:themeFill="background1"/>
         <w:spacing w:after="0"/>
         <w:rPr>
-          <w:rFonts w:ascii="system-ui" w:eastAsia="system-ui" w:hAnsi="system-ui" w:cs="system-ui"/>
+          <w:rFonts w:eastAsia="system-ui" w:cs="system-ui"/>
           <w:color w:val="000000" w:themeColor="text1"/>
         </w:rPr>
       </w:pPr>
       <w:r>
         <w:rPr>
-          <w:rFonts w:ascii="system-ui" w:eastAsia="system-ui" w:hAnsi="system-ui" w:cs="system-ui"/>
+          <w:rFonts w:eastAsia="system-ui" w:cs="system-ui"/>
           <w:color w:val="000000" w:themeColor="text1"/>
         </w:rPr>
-        <w:t>Should be able to log into their accounts.</w:t>
-      </w:r>
-    </w:p>
-    <w:p>
-      <w:pPr>
+        <w:t xml:space="preserve">Should be able to </w:t>
+      </w:r>
+      <w:r>
+        <w:rPr>
+          <w:rFonts w:eastAsia="system-ui" w:cs="system-ui"/>
+          <w:color w:val="000000" w:themeColor="text1"/>
+        </w:rPr>
+        <w:t>create</w:t>
+      </w:r>
+      <w:r>
+        <w:rPr>
+          <w:rFonts w:eastAsia="system-ui" w:cs="system-ui"/>
+          <w:color w:val="000000" w:themeColor="text1"/>
+        </w:rPr>
+        <w:t xml:space="preserve"> their accounts.</w:t>
+      </w:r>
+    </w:p>
+    <w:p>
+      <w:pPr>
+        <w:pStyle w:val="ad"/>
+        <w:numPr>
+          <w:ilvl w:val="0"/>
+          <w:numId w:val="26"/>
+        </w:numPr>
         <w:shd w:val="clear" w:color="auto" w:fill="FFFFFF" w:themeFill="background1"/>
         <w:spacing w:after="0"/>
         <w:rPr>
-          <w:rFonts w:ascii="system-ui" w:eastAsia="system-ui" w:hAnsi="system-ui" w:cs="system-ui"/>
+          <w:rFonts w:eastAsia="system-ui" w:cs="system-ui"/>
+          <w:color w:val="000000" w:themeColor="text1"/>
+        </w:rPr>
+      </w:pPr>
+      <w:r>
+        <w:rPr>
+          <w:rFonts w:eastAsia="system-ui" w:cs="system-ui"/>
+          <w:color w:val="000000" w:themeColor="text1"/>
+        </w:rPr>
+        <w:t>Should be able to log into their accounts.</w:t>
+      </w:r>
+    </w:p>
+    <w:p>
+      <w:pPr>
+        <w:shd w:val="clear" w:color="auto" w:fill="FFFFFF" w:themeFill="background1"/>
+        <w:spacing w:after="0"/>
+        <w:rPr>
+          <w:rFonts w:eastAsia="system-ui" w:cs="system-ui"/>
           <w:color w:val="000000" w:themeColor="text1"/>
         </w:rPr>
       </w:pPr>
@@ -1350,13 +1391,13 @@
         <w:shd w:val="clear" w:color="auto" w:fill="FFFFFF" w:themeFill="background1"/>
         <w:spacing w:after="0"/>
         <w:rPr>
-          <w:rFonts w:ascii="system-ui" w:eastAsia="system-ui" w:hAnsi="system-ui" w:cs="system-ui"/>
+          <w:rFonts w:eastAsia="system-ui" w:cs="system-ui"/>
           <w:color w:val="000000" w:themeColor="text1"/>
         </w:rPr>
       </w:pPr>
       <w:r>
         <w:rPr>
-          <w:rFonts w:ascii="system-ui" w:eastAsia="system-ui" w:hAnsi="system-ui" w:cs="system-ui"/>
+          <w:rFonts w:eastAsia="system-ui" w:cs="system-ui"/>
           <w:b/>
           <w:bCs/>
           <w:color w:val="000000" w:themeColor="text1"/>
@@ -1377,27 +1418,27 @@
         <w:spacing w:after="0"/>
         <w:ind w:left="1134"/>
         <w:rPr>
-          <w:rFonts w:ascii="system-ui" w:eastAsia="system-ui" w:hAnsi="system-ui" w:cs="system-ui"/>
+          <w:rFonts w:eastAsia="system-ui" w:cs="system-ui"/>
           <w:color w:val="000000" w:themeColor="text1"/>
         </w:rPr>
       </w:pPr>
       <w:r>
         <w:rPr>
-          <w:rFonts w:ascii="system-ui" w:eastAsia="system-ui" w:hAnsi="system-ui" w:cs="system-ui"/>
+          <w:rFonts w:eastAsia="system-ui" w:cs="system-ui"/>
           <w:color w:val="000000" w:themeColor="text1"/>
         </w:rPr>
         <w:t>Must oversee all</w:t>
       </w:r>
       <w:r>
         <w:rPr>
-          <w:rFonts w:ascii="system-ui" w:eastAsia="system-ui" w:hAnsi="system-ui" w:cs="system-ui"/>
+          <w:rFonts w:eastAsia="system-ui" w:cs="system-ui"/>
           <w:color w:val="000000" w:themeColor="text1"/>
         </w:rPr>
         <w:t xml:space="preserve"> users’</w:t>
       </w:r>
       <w:r>
         <w:rPr>
-          <w:rFonts w:ascii="system-ui" w:eastAsia="system-ui" w:hAnsi="system-ui" w:cs="system-ui"/>
+          <w:rFonts w:eastAsia="system-ui" w:cs="system-ui"/>
           <w:color w:val="000000" w:themeColor="text1"/>
         </w:rPr>
         <w:t xml:space="preserve"> details.</w:t>
@@ -1414,27 +1455,28 @@
         <w:spacing w:after="0"/>
         <w:ind w:left="1134"/>
         <w:rPr>
-          <w:rFonts w:ascii="system-ui" w:eastAsia="system-ui" w:hAnsi="system-ui" w:cs="system-ui"/>
+          <w:rFonts w:eastAsia="system-ui" w:cs="system-ui"/>
           <w:color w:val="000000" w:themeColor="text1"/>
         </w:rPr>
       </w:pPr>
       <w:r>
         <w:rPr>
-          <w:rFonts w:ascii="system-ui" w:eastAsia="system-ui" w:hAnsi="system-ui" w:cs="system-ui"/>
+          <w:rFonts w:eastAsia="system-ui" w:cs="system-ui"/>
           <w:color w:val="000000" w:themeColor="text1"/>
         </w:rPr>
+        <w:lastRenderedPageBreak/>
         <w:t xml:space="preserve">Should be able to manage the </w:t>
       </w:r>
       <w:r>
         <w:rPr>
-          <w:rFonts w:ascii="system-ui" w:eastAsia="system-ui" w:hAnsi="system-ui" w:cs="system-ui"/>
+          <w:rFonts w:eastAsia="system-ui" w:cs="system-ui"/>
           <w:color w:val="000000" w:themeColor="text1"/>
         </w:rPr>
         <w:t>car news</w:t>
       </w:r>
       <w:r>
         <w:rPr>
-          <w:rFonts w:ascii="system-ui" w:eastAsia="system-ui" w:hAnsi="system-ui" w:cs="system-ui"/>
+          <w:rFonts w:eastAsia="system-ui" w:cs="system-ui"/>
           <w:color w:val="000000" w:themeColor="text1"/>
         </w:rPr>
         <w:t>.</w:t>
@@ -1451,27 +1493,27 @@
         <w:spacing w:after="0"/>
         <w:ind w:left="1134"/>
         <w:rPr>
-          <w:rFonts w:ascii="system-ui" w:eastAsia="system-ui" w:hAnsi="system-ui" w:cs="system-ui"/>
+          <w:rFonts w:eastAsia="system-ui" w:cs="system-ui"/>
           <w:color w:val="000000" w:themeColor="text1"/>
         </w:rPr>
       </w:pPr>
       <w:r>
         <w:rPr>
-          <w:rFonts w:ascii="system-ui" w:eastAsia="system-ui" w:hAnsi="system-ui" w:cs="system-ui"/>
+          <w:rFonts w:eastAsia="system-ui" w:cs="system-ui"/>
           <w:color w:val="000000" w:themeColor="text1"/>
         </w:rPr>
         <w:t xml:space="preserve">Should be able to manage </w:t>
       </w:r>
       <w:r>
         <w:rPr>
-          <w:rFonts w:ascii="system-ui" w:eastAsia="system-ui" w:hAnsi="system-ui" w:cs="system-ui"/>
+          <w:rFonts w:eastAsia="system-ui" w:cs="system-ui"/>
           <w:color w:val="000000" w:themeColor="text1"/>
         </w:rPr>
         <w:t>the replies on the news</w:t>
       </w:r>
       <w:r>
         <w:rPr>
-          <w:rFonts w:ascii="system-ui" w:eastAsia="system-ui" w:hAnsi="system-ui" w:cs="system-ui"/>
+          <w:rFonts w:eastAsia="system-ui" w:cs="system-ui"/>
           <w:color w:val="000000" w:themeColor="text1"/>
         </w:rPr>
         <w:t>.</w:t>
@@ -1488,27 +1530,20 @@
         <w:spacing w:after="0"/>
         <w:ind w:left="1134"/>
         <w:rPr>
-          <w:rFonts w:ascii="system-ui" w:eastAsia="system-ui" w:hAnsi="system-ui" w:cs="system-ui"/>
+          <w:rFonts w:eastAsia="system-ui" w:cs="system-ui"/>
           <w:color w:val="000000" w:themeColor="text1"/>
         </w:rPr>
       </w:pPr>
       <w:r>
         <w:rPr>
-          <w:rFonts w:ascii="system-ui" w:eastAsia="system-ui" w:hAnsi="system-ui" w:cs="system-ui"/>
+          <w:rFonts w:eastAsia="system-ui" w:cs="system-ui"/>
           <w:color w:val="000000" w:themeColor="text1"/>
         </w:rPr>
-        <w:t xml:space="preserve">Should be able to manage </w:t>
-      </w:r>
-      <w:r>
-        <w:rPr>
-          <w:rFonts w:ascii="system-ui" w:eastAsia="system-ui" w:hAnsi="system-ui" w:cs="system-ui"/>
-          <w:color w:val="000000" w:themeColor="text1"/>
-        </w:rPr>
-        <w:t>the available cars for rent</w:t>
-      </w:r>
-      <w:r>
-        <w:rPr>
-          <w:rFonts w:ascii="system-ui" w:eastAsia="system-ui" w:hAnsi="system-ui" w:cs="system-ui"/>
+        <w:t>Should be able to manage the available cars for rent</w:t>
+      </w:r>
+      <w:r>
+        <w:rPr>
+          <w:rFonts w:eastAsia="system-ui" w:cs="system-ui"/>
           <w:color w:val="000000" w:themeColor="text1"/>
         </w:rPr>
         <w:t>.</w:t>
@@ -1525,66 +1560,23 @@
         <w:spacing w:after="0"/>
         <w:ind w:left="1134"/>
         <w:rPr>
-          <w:rFonts w:ascii="system-ui" w:eastAsia="system-ui" w:hAnsi="system-ui" w:cs="system-ui"/>
+          <w:rFonts w:eastAsia="system-ui" w:cs="system-ui"/>
           <w:color w:val="000000" w:themeColor="text1"/>
         </w:rPr>
       </w:pPr>
       <w:r>
         <w:rPr>
-          <w:rFonts w:ascii="system-ui" w:eastAsia="system-ui" w:hAnsi="system-ui" w:cs="system-ui"/>
+          <w:rFonts w:eastAsia="system-ui" w:cs="system-ui"/>
           <w:color w:val="000000" w:themeColor="text1"/>
         </w:rPr>
-        <w:lastRenderedPageBreak/>
-        <w:t xml:space="preserve">Should be able to manage </w:t>
-      </w:r>
-      <w:r>
-        <w:rPr>
-          <w:rFonts w:ascii="system-ui" w:eastAsia="system-ui" w:hAnsi="system-ui" w:cs="system-ui"/>
+        <w:t>Should be able to manage the contact information on the website</w:t>
+      </w:r>
+      <w:r>
+        <w:rPr>
+          <w:rFonts w:eastAsia="system-ui" w:cs="system-ui"/>
           <w:color w:val="000000" w:themeColor="text1"/>
         </w:rPr>
-        <w:t>the contact information on the website</w:t>
-      </w:r>
-      <w:r>
-        <w:rPr>
-          <w:rFonts w:ascii="system-ui" w:eastAsia="system-ui" w:hAnsi="system-ui" w:cs="system-ui"/>
-          <w:color w:val="000000" w:themeColor="text1"/>
-        </w:rPr>
         <w:t>.</w:t>
-      </w:r>
-    </w:p>
-    <w:p>
-      <w:pPr>
-        <w:pStyle w:val="ad"/>
-        <w:shd w:val="clear" w:color="auto" w:fill="FFFFFF" w:themeFill="background1"/>
-        <w:spacing w:after="0"/>
-        <w:rPr>
-          <w:rFonts w:ascii="system-ui" w:eastAsia="system-ui" w:hAnsi="system-ui" w:cs="system-ui"/>
-          <w:color w:val="000000" w:themeColor="text1"/>
-        </w:rPr>
-      </w:pPr>
-    </w:p>
-    <w:p>
-      <w:pPr>
-        <w:pStyle w:val="ad"/>
-        <w:numPr>
-          <w:ilvl w:val="0"/>
-          <w:numId w:val="11"/>
-        </w:numPr>
-        <w:shd w:val="clear" w:color="auto" w:fill="FFFFFF" w:themeFill="background1"/>
-        <w:spacing w:after="0"/>
-        <w:rPr>
-          <w:rFonts w:ascii="system-ui" w:eastAsia="system-ui" w:hAnsi="system-ui" w:cs="system-ui"/>
-          <w:color w:val="000000" w:themeColor="text1"/>
-        </w:rPr>
-      </w:pPr>
-      <w:r>
-        <w:rPr>
-          <w:rFonts w:ascii="system-ui" w:eastAsia="system-ui" w:hAnsi="system-ui" w:cs="system-ui"/>
-          <w:b/>
-          <w:bCs/>
-          <w:color w:val="000000" w:themeColor="text1"/>
-        </w:rPr>
-        <w:t>Data Management</w:t>
       </w:r>
     </w:p>
     <w:p>
@@ -1592,63 +1584,56 @@
         <w:pStyle w:val="ad"/>
         <w:numPr>
           <w:ilvl w:val="2"/>
-          <w:numId w:val="17"/>
+          <w:numId w:val="16"/>
         </w:numPr>
         <w:shd w:val="clear" w:color="auto" w:fill="FFFFFF" w:themeFill="background1"/>
         <w:spacing w:after="0"/>
         <w:ind w:left="1134"/>
         <w:rPr>
+          <w:rFonts w:eastAsia="system-ui" w:cs="system-ui"/>
+          <w:color w:val="000000" w:themeColor="text1"/>
+        </w:rPr>
+      </w:pPr>
+      <w:r>
+        <w:rPr>
+          <w:rFonts w:eastAsia="system-ui" w:cs="system-ui"/>
+          <w:color w:val="000000" w:themeColor="text1"/>
+        </w:rPr>
+        <w:t xml:space="preserve">Should be able to add new car to the web </w:t>
+      </w:r>
+      <w:proofErr w:type="gramStart"/>
+      <w:r>
+        <w:rPr>
+          <w:rFonts w:eastAsia="system-ui" w:cs="system-ui"/>
+          <w:color w:val="000000" w:themeColor="text1"/>
+        </w:rPr>
+        <w:t>site</w:t>
+      </w:r>
+      <w:proofErr w:type="gramEnd"/>
+    </w:p>
+    <w:p>
+      <w:pPr>
+        <w:pStyle w:val="ad"/>
+        <w:shd w:val="clear" w:color="auto" w:fill="FFFFFF" w:themeFill="background1"/>
+        <w:spacing w:after="0"/>
+        <w:rPr>
           <w:rFonts w:ascii="system-ui" w:eastAsia="system-ui" w:hAnsi="system-ui" w:cs="system-ui"/>
           <w:color w:val="000000" w:themeColor="text1"/>
         </w:rPr>
       </w:pPr>
-      <w:bookmarkStart w:id="5" w:name="_Hlk160528323"/>
-      <w:bookmarkStart w:id="6" w:name="_Hlk160527082"/>
-      <w:r>
-        <w:rPr>
-          <w:rFonts w:ascii="system-ui" w:eastAsia="system-ui" w:hAnsi="system-ui" w:cs="system-ui"/>
-          <w:color w:val="000000" w:themeColor="text1"/>
-        </w:rPr>
-        <w:t>Specify data handling, storage, and backup procedures.</w:t>
-      </w:r>
-    </w:p>
-    <w:p>
-      <w:pPr>
-        <w:pStyle w:val="ad"/>
-        <w:numPr>
-          <w:ilvl w:val="2"/>
-          <w:numId w:val="17"/>
-        </w:numPr>
-        <w:shd w:val="clear" w:color="auto" w:fill="FFFFFF" w:themeFill="background1"/>
-        <w:spacing w:after="0"/>
-        <w:ind w:left="1134"/>
-        <w:rPr>
-          <w:rFonts w:ascii="system-ui" w:eastAsia="system-ui" w:hAnsi="system-ui" w:cs="system-ui"/>
-          <w:color w:val="000000" w:themeColor="text1"/>
-        </w:rPr>
-      </w:pPr>
-      <w:r>
-        <w:rPr>
-          <w:rFonts w:ascii="system-ui" w:eastAsia="system-ui" w:hAnsi="system-ui" w:cs="system-ui"/>
-          <w:color w:val="000000" w:themeColor="text1"/>
-        </w:rPr>
-        <w:t>Establish guidelines for data accuracy and consistency.</w:t>
+    </w:p>
+    <w:p>
+      <w:pPr>
+        <w:pStyle w:val="1"/>
+      </w:pPr>
+      <w:bookmarkStart w:id="5" w:name="_Toc160528254"/>
+      <w:r>
+        <w:rPr>
+          <w:rFonts w:eastAsia="system-ui"/>
+        </w:rPr>
+        <w:t>Non-Functional Requirements</w:t>
       </w:r>
       <w:bookmarkEnd w:id="5"/>
-      <w:bookmarkEnd w:id="6"/>
-    </w:p>
-    <w:p>
-      <w:pPr>
-        <w:pStyle w:val="1"/>
-      </w:pPr>
-      <w:bookmarkStart w:id="7" w:name="_Toc160528254"/>
-      <w:r>
-        <w:rPr>
-          <w:rFonts w:eastAsia="system-ui"/>
-        </w:rPr>
-        <w:t>Non-Functional Requirements</w:t>
-      </w:r>
-      <w:bookmarkEnd w:id="7"/>
     </w:p>
     <w:p>
       <w:pPr>
@@ -1658,13 +1643,13 @@
           <w:numId w:val="18"/>
         </w:numPr>
         <w:rPr>
-          <w:rFonts w:ascii="system-ui" w:eastAsia="system-ui" w:hAnsi="system-ui" w:cs="system-ui"/>
+          <w:rFonts w:eastAsia="system-ui" w:cs="system-ui"/>
           <w:color w:val="000000" w:themeColor="text1"/>
         </w:rPr>
       </w:pPr>
       <w:r>
         <w:rPr>
-          <w:rFonts w:ascii="system-ui" w:eastAsia="system-ui" w:hAnsi="system-ui" w:cs="system-ui"/>
+          <w:rFonts w:eastAsia="system-ui" w:cs="system-ui"/>
           <w:color w:val="000000" w:themeColor="text1"/>
         </w:rPr>
         <w:t>The system must be user-friendly and accessible.</w:t>
@@ -1680,13 +1665,13 @@
         <w:shd w:val="clear" w:color="auto" w:fill="FFFFFF" w:themeFill="background1"/>
         <w:spacing w:after="0"/>
         <w:rPr>
-          <w:rFonts w:ascii="system-ui" w:eastAsia="system-ui" w:hAnsi="system-ui" w:cs="system-ui"/>
+          <w:rFonts w:eastAsia="system-ui" w:cs="system-ui"/>
           <w:color w:val="000000" w:themeColor="text1"/>
         </w:rPr>
       </w:pPr>
       <w:r>
         <w:rPr>
-          <w:rFonts w:ascii="system-ui" w:eastAsia="system-ui" w:hAnsi="system-ui" w:cs="system-ui"/>
+          <w:rFonts w:eastAsia="system-ui" w:cs="system-ui"/>
           <w:color w:val="000000" w:themeColor="text1"/>
         </w:rPr>
         <w:t>Compliance with relevant legal and ethical standards.</w:t>
@@ -1702,13 +1687,13 @@
         <w:shd w:val="clear" w:color="auto" w:fill="FFFFFF" w:themeFill="background1"/>
         <w:spacing w:after="0"/>
         <w:rPr>
-          <w:rFonts w:ascii="system-ui" w:eastAsia="system-ui" w:hAnsi="system-ui" w:cs="system-ui"/>
+          <w:rFonts w:eastAsia="system-ui" w:cs="system-ui"/>
           <w:color w:val="000000" w:themeColor="text1"/>
         </w:rPr>
       </w:pPr>
       <w:r>
         <w:rPr>
-          <w:rFonts w:ascii="system-ui" w:eastAsia="system-ui" w:hAnsi="system-ui" w:cs="system-ui"/>
+          <w:rFonts w:eastAsia="system-ui" w:cs="system-ui"/>
           <w:color w:val="000000" w:themeColor="text1"/>
         </w:rPr>
         <w:t>The system should ensure data security and privacy.</w:t>
@@ -1724,20 +1709,20 @@
         <w:shd w:val="clear" w:color="auto" w:fill="FFFFFF" w:themeFill="background1"/>
         <w:spacing w:after="0"/>
         <w:rPr>
-          <w:rFonts w:ascii="system-ui" w:eastAsia="system-ui" w:hAnsi="system-ui" w:cs="system-ui"/>
+          <w:rFonts w:eastAsia="system-ui" w:cs="system-ui"/>
           <w:color w:val="000000" w:themeColor="text1"/>
         </w:rPr>
       </w:pPr>
       <w:r>
         <w:rPr>
-          <w:rFonts w:ascii="system-ui" w:eastAsia="system-ui" w:hAnsi="system-ui" w:cs="system-ui"/>
+          <w:rFonts w:eastAsia="system-ui" w:cs="system-ui"/>
           <w:color w:val="000000" w:themeColor="text1"/>
         </w:rPr>
         <w:t>System Performance Requirements</w:t>
       </w:r>
       <w:r>
         <w:rPr>
-          <w:rFonts w:ascii="system-ui" w:eastAsia="system-ui" w:hAnsi="system-ui" w:cs="system-ui"/>
+          <w:rFonts w:eastAsia="system-ui" w:cs="system-ui"/>
           <w:color w:val="000000" w:themeColor="text1"/>
         </w:rPr>
         <w:t>:</w:t>
@@ -1754,13 +1739,13 @@
         <w:spacing w:after="0"/>
         <w:ind w:left="1134"/>
         <w:rPr>
-          <w:rFonts w:ascii="system-ui" w:eastAsia="system-ui" w:hAnsi="system-ui" w:cs="system-ui"/>
+          <w:rFonts w:eastAsia="system-ui" w:cs="system-ui"/>
           <w:color w:val="000000" w:themeColor="text1"/>
         </w:rPr>
       </w:pPr>
       <w:r>
         <w:rPr>
-          <w:rFonts w:ascii="system-ui" w:eastAsia="system-ui" w:hAnsi="system-ui" w:cs="system-ui"/>
+          <w:rFonts w:eastAsia="system-ui" w:cs="system-ui"/>
           <w:color w:val="000000" w:themeColor="text1"/>
         </w:rPr>
         <w:t>Define performance metrics:</w:t>
@@ -1777,23 +1762,16 @@
         <w:spacing w:after="0"/>
         <w:ind w:left="1560"/>
         <w:rPr>
-          <w:rFonts w:ascii="system-ui" w:eastAsia="system-ui" w:hAnsi="system-ui" w:cs="system-ui"/>
+          <w:rFonts w:eastAsia="system-ui" w:cs="system-ui"/>
           <w:color w:val="000000" w:themeColor="text1"/>
         </w:rPr>
       </w:pPr>
       <w:r>
         <w:rPr>
-          <w:rFonts w:ascii="system-ui" w:eastAsia="system-ui" w:hAnsi="system-ui" w:cs="system-ui"/>
+          <w:rFonts w:eastAsia="system-ui" w:cs="system-ui"/>
           <w:color w:val="000000" w:themeColor="text1"/>
         </w:rPr>
-        <w:t xml:space="preserve">Acceptable </w:t>
-      </w:r>
-      <w:r>
-        <w:rPr>
-          <w:rFonts w:ascii="system-ui" w:eastAsia="system-ui" w:hAnsi="system-ui" w:cs="system-ui"/>
-          <w:color w:val="000000" w:themeColor="text1"/>
-        </w:rPr>
-        <w:t>load time and response time.</w:t>
+        <w:t>Acceptable load time and response time.</w:t>
       </w:r>
     </w:p>
     <w:p>
@@ -1807,13 +1785,13 @@
         <w:spacing w:after="0"/>
         <w:ind w:left="1560"/>
         <w:rPr>
-          <w:rFonts w:ascii="system-ui" w:eastAsia="system-ui" w:hAnsi="system-ui" w:cs="system-ui"/>
+          <w:rFonts w:eastAsia="system-ui" w:cs="system-ui"/>
           <w:color w:val="000000" w:themeColor="text1"/>
         </w:rPr>
       </w:pPr>
       <w:r>
         <w:rPr>
-          <w:rFonts w:ascii="system-ui" w:eastAsia="system-ui" w:hAnsi="system-ui" w:cs="system-ui"/>
+          <w:rFonts w:eastAsia="system-ui" w:cs="system-ui"/>
           <w:color w:val="000000" w:themeColor="text1"/>
         </w:rPr>
         <w:t>Ensure system scalability and reliability.</w:t>
@@ -1830,13 +1808,13 @@
         <w:spacing w:after="0"/>
         <w:ind w:left="1134"/>
         <w:rPr>
-          <w:rFonts w:ascii="system-ui" w:eastAsia="system-ui" w:hAnsi="system-ui" w:cs="system-ui"/>
+          <w:rFonts w:eastAsia="system-ui" w:cs="system-ui"/>
           <w:color w:val="000000" w:themeColor="text1"/>
         </w:rPr>
       </w:pPr>
       <w:r>
         <w:rPr>
-          <w:rFonts w:ascii="system-ui" w:eastAsia="system-ui" w:hAnsi="system-ui" w:cs="system-ui"/>
+          <w:rFonts w:eastAsia="system-ui" w:cs="system-ui"/>
           <w:color w:val="000000" w:themeColor="text1"/>
         </w:rPr>
         <w:t>Ensure system performance quality for web application.</w:t>
@@ -1853,13 +1831,13 @@
         <w:spacing w:after="0"/>
         <w:ind w:left="1134"/>
         <w:rPr>
-          <w:rFonts w:ascii="system-ui" w:eastAsia="system-ui" w:hAnsi="system-ui" w:cs="system-ui"/>
+          <w:rFonts w:eastAsia="system-ui" w:cs="system-ui"/>
           <w:color w:val="000000" w:themeColor="text1"/>
         </w:rPr>
       </w:pPr>
       <w:r>
         <w:rPr>
-          <w:rFonts w:ascii="system-ui" w:eastAsia="system-ui" w:hAnsi="system-ui" w:cs="system-ui"/>
+          <w:rFonts w:eastAsia="system-ui" w:cs="system-ui"/>
           <w:color w:val="000000" w:themeColor="text1"/>
         </w:rPr>
         <w:t>Ensure system performance quality for both desktop application.</w:t>
@@ -1873,20 +1851,20 @@
           <w:numId w:val="18"/>
         </w:numPr>
         <w:rPr>
-          <w:rFonts w:ascii="system-ui" w:eastAsia="system-ui" w:hAnsi="system-ui" w:cs="system-ui"/>
+          <w:rFonts w:eastAsia="system-ui" w:cs="system-ui"/>
           <w:color w:val="000000" w:themeColor="text1"/>
         </w:rPr>
       </w:pPr>
       <w:r>
         <w:rPr>
-          <w:rFonts w:ascii="system-ui" w:eastAsia="system-ui" w:hAnsi="system-ui" w:cs="system-ui"/>
+          <w:rFonts w:eastAsia="system-ui" w:cs="system-ui"/>
           <w:color w:val="000000" w:themeColor="text1"/>
         </w:rPr>
         <w:t>Security Requirements</w:t>
       </w:r>
       <w:r>
         <w:rPr>
-          <w:rFonts w:ascii="system-ui" w:eastAsia="system-ui" w:hAnsi="system-ui" w:cs="system-ui"/>
+          <w:rFonts w:eastAsia="system-ui" w:cs="system-ui"/>
           <w:color w:val="000000" w:themeColor="text1"/>
         </w:rPr>
         <w:t>:</w:t>
@@ -1903,13 +1881,13 @@
         <w:spacing w:after="0"/>
         <w:ind w:left="1134"/>
         <w:rPr>
-          <w:rFonts w:ascii="system-ui" w:eastAsia="system-ui" w:hAnsi="system-ui" w:cs="system-ui"/>
+          <w:rFonts w:eastAsia="system-ui" w:cs="system-ui"/>
           <w:color w:val="000000" w:themeColor="text1"/>
         </w:rPr>
       </w:pPr>
       <w:r>
         <w:rPr>
-          <w:rFonts w:ascii="system-ui" w:eastAsia="system-ui" w:hAnsi="system-ui" w:cs="system-ui"/>
+          <w:rFonts w:eastAsia="system-ui" w:cs="system-ui"/>
           <w:color w:val="000000" w:themeColor="text1"/>
         </w:rPr>
         <w:t>Detail authentication.</w:t>
@@ -1926,13 +1904,13 @@
         <w:spacing w:after="0"/>
         <w:ind w:left="1134"/>
         <w:rPr>
-          <w:rFonts w:ascii="system-ui" w:eastAsia="system-ui" w:hAnsi="system-ui" w:cs="system-ui"/>
+          <w:rFonts w:eastAsia="system-ui" w:cs="system-ui"/>
           <w:color w:val="000000" w:themeColor="text1"/>
         </w:rPr>
       </w:pPr>
       <w:r>
         <w:rPr>
-          <w:rFonts w:ascii="system-ui" w:eastAsia="system-ui" w:hAnsi="system-ui" w:cs="system-ui"/>
+          <w:rFonts w:eastAsia="system-ui" w:cs="system-ui"/>
           <w:color w:val="000000" w:themeColor="text1"/>
         </w:rPr>
         <w:t>Authorization measures.</w:t>
@@ -1949,13 +1927,13 @@
         <w:spacing w:after="0"/>
         <w:ind w:left="1134"/>
         <w:rPr>
-          <w:rFonts w:ascii="system-ui" w:eastAsia="system-ui" w:hAnsi="system-ui" w:cs="system-ui"/>
+          <w:rFonts w:eastAsia="system-ui" w:cs="system-ui"/>
           <w:color w:val="000000" w:themeColor="text1"/>
         </w:rPr>
       </w:pPr>
       <w:r>
         <w:rPr>
-          <w:rFonts w:ascii="system-ui" w:eastAsia="system-ui" w:hAnsi="system-ui" w:cs="system-ui"/>
+          <w:rFonts w:eastAsia="system-ui" w:cs="system-ui"/>
           <w:color w:val="000000" w:themeColor="text1"/>
         </w:rPr>
         <w:t xml:space="preserve">Outline data </w:t>
@@ -1963,7 +1941,7 @@
       <w:proofErr w:type="gramStart"/>
       <w:r>
         <w:rPr>
-          <w:rFonts w:ascii="system-ui" w:eastAsia="system-ui" w:hAnsi="system-ui" w:cs="system-ui"/>
+          <w:rFonts w:eastAsia="system-ui" w:cs="system-ui"/>
           <w:color w:val="000000" w:themeColor="text1"/>
         </w:rPr>
         <w:t>encryption</w:t>
@@ -1981,13 +1959,13 @@
         <w:spacing w:after="0"/>
         <w:ind w:left="1134"/>
         <w:rPr>
-          <w:rFonts w:ascii="system-ui" w:eastAsia="system-ui" w:hAnsi="system-ui" w:cs="system-ui"/>
+          <w:rFonts w:eastAsia="system-ui" w:cs="system-ui"/>
           <w:color w:val="000000" w:themeColor="text1"/>
         </w:rPr>
       </w:pPr>
       <w:r>
         <w:rPr>
-          <w:rFonts w:ascii="system-ui" w:eastAsia="system-ui" w:hAnsi="system-ui" w:cs="system-ui"/>
+          <w:rFonts w:eastAsia="system-ui" w:cs="system-ui"/>
           <w:color w:val="000000" w:themeColor="text1"/>
         </w:rPr>
         <w:t>Protection strategies.</w:t>
@@ -2004,13 +1982,13 @@
         <w:spacing w:after="0"/>
         <w:ind w:left="1134"/>
         <w:rPr>
-          <w:rFonts w:ascii="system-ui" w:eastAsia="system-ui" w:hAnsi="system-ui" w:cs="system-ui"/>
+          <w:rFonts w:eastAsia="system-ui" w:cs="system-ui"/>
           <w:color w:val="000000" w:themeColor="text1"/>
         </w:rPr>
       </w:pPr>
       <w:r>
         <w:rPr>
-          <w:rFonts w:ascii="system-ui" w:eastAsia="system-ui" w:hAnsi="system-ui" w:cs="system-ui"/>
+          <w:rFonts w:eastAsia="system-ui" w:cs="system-ui"/>
           <w:color w:val="000000" w:themeColor="text1"/>
         </w:rPr>
         <w:t>Administrators being the only ones with capabilities to access desktop app.</w:t>
@@ -2023,14 +2001,14 @@
           <w:rFonts w:eastAsia="system-ui"/>
         </w:rPr>
       </w:pPr>
-      <w:bookmarkStart w:id="8" w:name="_Toc160528255"/>
+      <w:bookmarkStart w:id="6" w:name="_Toc160528255"/>
       <w:r>
         <w:rPr>
           <w:rFonts w:eastAsia="system-ui"/>
         </w:rPr>
         <w:t>Use Cases</w:t>
       </w:r>
-      <w:bookmarkEnd w:id="8"/>
+      <w:bookmarkEnd w:id="6"/>
     </w:p>
     <w:p>
       <w:pPr>
@@ -2088,7 +2066,13 @@
         <w:ind w:right="-20"/>
       </w:pPr>
       <w:r>
-        <w:t>The user is on the registration page of the AutoStream platform.</w:t>
+        <w:t xml:space="preserve">The user is on the registration page of the </w:t>
+      </w:r>
+      <w:r>
+        <w:t>web site</w:t>
+      </w:r>
+      <w:r>
+        <w:t>.</w:t>
       </w:r>
     </w:p>
     <w:p>
@@ -2117,7 +2101,19 @@
         <w:ind w:right="-20"/>
       </w:pPr>
       <w:r>
-        <w:t>The user selects the "Sign Up" option on the registration page.</w:t>
+        <w:t xml:space="preserve">The user </w:t>
+      </w:r>
+      <w:r>
+        <w:t>navigates to</w:t>
+      </w:r>
+      <w:r>
+        <w:t xml:space="preserve"> the "Sign Up" </w:t>
+      </w:r>
+      <w:r>
+        <w:t>section</w:t>
+      </w:r>
+      <w:r>
+        <w:t xml:space="preserve"> on the registration page.</w:t>
       </w:r>
     </w:p>
     <w:p>
@@ -2130,7 +2126,19 @@
         <w:ind w:right="-20"/>
       </w:pPr>
       <w:r>
-        <w:t>The user enters their details such as name, email, and password into the form.</w:t>
+        <w:t xml:space="preserve">The user enters their details such as </w:t>
+      </w:r>
+      <w:r>
+        <w:t>user</w:t>
+      </w:r>
+      <w:r>
+        <w:t>name, email, password</w:t>
+      </w:r>
+      <w:r>
+        <w:t>, and driving license number</w:t>
+      </w:r>
+      <w:r>
+        <w:t xml:space="preserve"> into the form.</w:t>
       </w:r>
     </w:p>
     <w:p>
@@ -2143,6 +2151,7 @@
         <w:ind w:right="-20"/>
       </w:pPr>
       <w:r>
+        <w:lastRenderedPageBreak/>
         <w:t>The user submits the registration form.</w:t>
       </w:r>
     </w:p>
@@ -2169,7 +2178,6 @@
         <w:ind w:right="-20"/>
       </w:pPr>
       <w:r>
-        <w:lastRenderedPageBreak/>
         <w:t>Upon successful validation, the system creates a new user account, logs the user in, and redirects them to their user dashboard.</w:t>
       </w:r>
     </w:p>
@@ -2194,66 +2202,38 @@
           <w:bCs/>
         </w:rPr>
       </w:pPr>
+      <w:bookmarkStart w:id="7" w:name="_Hlk164586026"/>
       <w:r>
         <w:rPr>
           <w:b/>
           <w:bCs/>
         </w:rPr>
-        <w:t>Non-Success Scenario:</w:t>
-      </w:r>
-    </w:p>
-    <w:p>
-      <w:pPr>
-        <w:pStyle w:val="ad"/>
-        <w:numPr>
-          <w:ilvl w:val="0"/>
-          <w:numId w:val="33"/>
-        </w:numPr>
-        <w:ind w:right="-20"/>
-      </w:pPr>
-      <w:r>
-        <w:t>If the information is invalid (e.g., email already in use, weak password), the system displays relevant error messages.</w:t>
-      </w:r>
-    </w:p>
-    <w:p>
-      <w:pPr>
-        <w:pStyle w:val="ad"/>
-        <w:numPr>
-          <w:ilvl w:val="0"/>
-          <w:numId w:val="33"/>
-        </w:numPr>
-        <w:ind w:right="-20"/>
-      </w:pPr>
-      <w:r>
-        <w:t>The user is prompted to correct the issues in the form.</w:t>
-      </w:r>
-    </w:p>
-    <w:p>
-      <w:pPr>
-        <w:pStyle w:val="ad"/>
-        <w:numPr>
-          <w:ilvl w:val="0"/>
-          <w:numId w:val="33"/>
-        </w:numPr>
-        <w:ind w:right="-20"/>
-      </w:pPr>
-      <w:r>
-        <w:t>Steps 3-5 are repeated until all information is valid.</w:t>
-      </w:r>
-    </w:p>
-    <w:p>
-      <w:pPr>
-        <w:ind w:left="-20" w:right="-20"/>
-      </w:pPr>
+        <w:t>Extensions</w:t>
+      </w:r>
       <w:r>
         <w:rPr>
           <w:b/>
           <w:bCs/>
         </w:rPr>
-        <w:t>Use Case 2:</w:t>
-      </w:r>
-      <w:r>
-        <w:t xml:space="preserve"> Car Rental Booking</w:t>
+        <w:t>:</w:t>
+      </w:r>
+    </w:p>
+    <w:bookmarkEnd w:id="7"/>
+    <w:p>
+      <w:pPr>
+        <w:ind w:left="340" w:right="-20"/>
+      </w:pPr>
+      <w:r>
+        <w:t xml:space="preserve">4a. </w:t>
+      </w:r>
+      <w:r>
+        <w:t>If the information is invalid (e.g., email already in use, weak password), the system displays relevant error messages.</w:t>
+      </w:r>
+      <w:r>
+        <w:t xml:space="preserve"> </w:t>
+      </w:r>
+      <w:r>
+        <w:t>The user is prompted to correct the issues in the form.</w:t>
       </w:r>
     </w:p>
     <w:p>
@@ -2265,10 +2245,25 @@
           <w:b/>
           <w:bCs/>
         </w:rPr>
+        <w:t>Use Case 2:</w:t>
+      </w:r>
+      <w:r>
+        <w:t xml:space="preserve"> Car Rental Booking</w:t>
+      </w:r>
+    </w:p>
+    <w:p>
+      <w:pPr>
+        <w:ind w:left="-20" w:right="-20"/>
+      </w:pPr>
+      <w:r>
+        <w:rPr>
+          <w:b/>
+          <w:bCs/>
+        </w:rPr>
         <w:t xml:space="preserve">Actor: </w:t>
       </w:r>
       <w:r>
-        <w:t>Logged-in User</w:t>
+        <w:t>Member</w:t>
       </w:r>
     </w:p>
     <w:p>
@@ -2297,7 +2292,13 @@
         <w:ind w:right="-20"/>
       </w:pPr>
       <w:r>
-        <w:t>The user must be logged into their account.</w:t>
+        <w:t xml:space="preserve">The </w:t>
+      </w:r>
+      <w:r>
+        <w:t>member</w:t>
+      </w:r>
+      <w:r>
+        <w:t xml:space="preserve"> must be logged into their account.</w:t>
       </w:r>
     </w:p>
     <w:p>
@@ -2310,7 +2311,13 @@
         <w:ind w:right="-20"/>
       </w:pPr>
       <w:r>
-        <w:t>The user has navigated to the car rental section.</w:t>
+        <w:t xml:space="preserve">The </w:t>
+      </w:r>
+      <w:r>
+        <w:t>member</w:t>
+      </w:r>
+      <w:r>
+        <w:t xml:space="preserve"> has navigated to the car rental section.</w:t>
       </w:r>
     </w:p>
     <w:p>
@@ -2339,7 +2346,16 @@
         <w:ind w:right="-20"/>
       </w:pPr>
       <w:r>
-        <w:t>The user browses the available car rental options.</w:t>
+        <w:t xml:space="preserve">The </w:t>
+      </w:r>
+      <w:r>
+        <w:t>member</w:t>
+      </w:r>
+      <w:r>
+        <w:t xml:space="preserve"> </w:t>
+      </w:r>
+      <w:r>
+        <w:t>browses the available car rental options.</w:t>
       </w:r>
     </w:p>
     <w:p>
@@ -2352,15 +2368,28 @@
         <w:ind w:right="-20"/>
       </w:pPr>
       <w:r>
-        <w:t xml:space="preserve">The user selects </w:t>
-      </w:r>
-      <w:proofErr w:type="gramStart"/>
-      <w:r>
-        <w:t>a car and proceeds</w:t>
-      </w:r>
-      <w:proofErr w:type="gramEnd"/>
-      <w:r>
-        <w:t xml:space="preserve"> to the booking form.</w:t>
+        <w:t xml:space="preserve">The </w:t>
+      </w:r>
+      <w:r>
+        <w:t>member</w:t>
+      </w:r>
+      <w:r>
+        <w:t xml:space="preserve"> </w:t>
+      </w:r>
+      <w:r>
+        <w:t xml:space="preserve">selects a car and proceeds to the </w:t>
+      </w:r>
+      <w:r>
+        <w:t>Details</w:t>
+      </w:r>
+      <w:r>
+        <w:t xml:space="preserve"> </w:t>
+      </w:r>
+      <w:r>
+        <w:t>page</w:t>
+      </w:r>
+      <w:r>
+        <w:t>.</w:t>
       </w:r>
     </w:p>
     <w:p>
@@ -2373,7 +2402,16 @@
         <w:ind w:right="-20"/>
       </w:pPr>
       <w:r>
-        <w:t>The user inputs rental details (e.g., rental duration, pickup location).</w:t>
+        <w:t xml:space="preserve">The </w:t>
+      </w:r>
+      <w:r>
+        <w:t>member</w:t>
+      </w:r>
+      <w:r>
+        <w:t xml:space="preserve"> </w:t>
+      </w:r>
+      <w:r>
+        <w:t>inputs rental details (e.g., rental duration).</w:t>
       </w:r>
     </w:p>
     <w:p>
@@ -2386,7 +2424,16 @@
         <w:ind w:right="-20"/>
       </w:pPr>
       <w:r>
-        <w:t>The user submits the booking form.</w:t>
+        <w:t xml:space="preserve">The </w:t>
+      </w:r>
+      <w:r>
+        <w:t>member</w:t>
+      </w:r>
+      <w:r>
+        <w:t xml:space="preserve"> </w:t>
+      </w:r>
+      <w:r>
+        <w:t>submits the booking form.</w:t>
       </w:r>
     </w:p>
     <w:p>
@@ -2428,61 +2475,31 @@
           <w:b/>
           <w:bCs/>
         </w:rPr>
-        <w:t>Non-Success Scenario:</w:t>
-      </w:r>
-    </w:p>
-    <w:p>
-      <w:pPr>
-        <w:pStyle w:val="ad"/>
-        <w:numPr>
-          <w:ilvl w:val="0"/>
-          <w:numId w:val="35"/>
-        </w:numPr>
-        <w:ind w:right="-20"/>
-      </w:pPr>
-      <w:r>
-        <w:t>If the booking details are invalid (e.g., dates overlap with an existing booking, required fields are missing), the system alerts the user with error messages.</w:t>
-      </w:r>
-    </w:p>
-    <w:p>
-      <w:pPr>
-        <w:pStyle w:val="ad"/>
-        <w:numPr>
-          <w:ilvl w:val="0"/>
-          <w:numId w:val="35"/>
-        </w:numPr>
-        <w:ind w:right="-20"/>
-      </w:pPr>
-      <w:r>
-        <w:t>The user is asked to correct the errors in the booking form.</w:t>
-      </w:r>
-    </w:p>
-    <w:p>
-      <w:pPr>
-        <w:pStyle w:val="ad"/>
-        <w:numPr>
-          <w:ilvl w:val="0"/>
-          <w:numId w:val="35"/>
-        </w:numPr>
-        <w:ind w:right="-20"/>
-      </w:pPr>
-      <w:r>
-        <w:t>Steps 4-6 are repeated until the booking details are valid.</w:t>
-      </w:r>
-    </w:p>
-    <w:p>
-      <w:pPr>
-        <w:ind w:left="-20" w:right="-20"/>
-      </w:pPr>
+        <w:t>Extensions</w:t>
+      </w:r>
       <w:r>
         <w:rPr>
           <w:b/>
           <w:bCs/>
         </w:rPr>
-        <w:t xml:space="preserve">Use Case 3: </w:t>
-      </w:r>
-      <w:r>
-        <w:t>News Article Commenting</w:t>
+        <w:t>:</w:t>
+      </w:r>
+    </w:p>
+    <w:p>
+      <w:pPr>
+        <w:ind w:left="340" w:right="-20"/>
+      </w:pPr>
+      <w:r>
+        <w:t xml:space="preserve">5a. </w:t>
+      </w:r>
+      <w:r>
+        <w:t>If the booking details are invalid (e.g., dates overlap with an existing booking, required fields are missing), the system alerts the user with error messages.</w:t>
+      </w:r>
+      <w:r>
+        <w:t xml:space="preserve"> </w:t>
+      </w:r>
+      <w:r>
+        <w:t>The user is asked to correct the errors in the booking form.</w:t>
       </w:r>
     </w:p>
     <w:p>
@@ -2494,10 +2511,28 @@
           <w:b/>
           <w:bCs/>
         </w:rPr>
+        <w:t xml:space="preserve">Use Case 3: </w:t>
+      </w:r>
+      <w:r>
+        <w:t>News Article Commenting</w:t>
+      </w:r>
+    </w:p>
+    <w:p>
+      <w:pPr>
+        <w:ind w:left="-20" w:right="-20"/>
+      </w:pPr>
+      <w:r>
+        <w:rPr>
+          <w:b/>
+          <w:bCs/>
+        </w:rPr>
         <w:t>Actor:</w:t>
       </w:r>
       <w:r>
-        <w:t xml:space="preserve"> Logged-in User</w:t>
+        <w:t xml:space="preserve"> </w:t>
+      </w:r>
+      <w:r>
+        <w:t>Member</w:t>
       </w:r>
     </w:p>
     <w:p>
@@ -2526,7 +2561,16 @@
         <w:ind w:right="-20"/>
       </w:pPr>
       <w:r>
-        <w:t>The user must be logged into their account.</w:t>
+        <w:t xml:space="preserve">The </w:t>
+      </w:r>
+      <w:r>
+        <w:t>member</w:t>
+      </w:r>
+      <w:r>
+        <w:t xml:space="preserve"> </w:t>
+      </w:r>
+      <w:r>
+        <w:t>must be logged into their account.</w:t>
       </w:r>
     </w:p>
     <w:p>
@@ -2539,7 +2583,16 @@
         <w:ind w:right="-20"/>
       </w:pPr>
       <w:r>
-        <w:t>The user is viewing a news article.</w:t>
+        <w:t xml:space="preserve">The </w:t>
+      </w:r>
+      <w:r>
+        <w:t>member</w:t>
+      </w:r>
+      <w:r>
+        <w:t xml:space="preserve"> </w:t>
+      </w:r>
+      <w:r>
+        <w:t>is viewing a news article.</w:t>
       </w:r>
     </w:p>
     <w:p>
@@ -2569,7 +2622,16 @@
         <w:ind w:right="-20"/>
       </w:pPr>
       <w:r>
-        <w:t>The user navigates to the comments section at the bottom of the article.</w:t>
+        <w:t xml:space="preserve">The </w:t>
+      </w:r>
+      <w:r>
+        <w:t>member</w:t>
+      </w:r>
+      <w:r>
+        <w:t xml:space="preserve"> </w:t>
+      </w:r>
+      <w:r>
+        <w:t>navigates to the comments section at the bottom of the article.</w:t>
       </w:r>
     </w:p>
     <w:p>
@@ -2582,7 +2644,13 @@
         <w:ind w:right="-20"/>
       </w:pPr>
       <w:r>
-        <w:t xml:space="preserve">The user </w:t>
+        <w:t xml:space="preserve">The </w:t>
+      </w:r>
+      <w:r>
+        <w:t>member</w:t>
+      </w:r>
+      <w:r>
+        <w:t xml:space="preserve"> </w:t>
       </w:r>
       <w:proofErr w:type="gramStart"/>
       <w:r>
@@ -2603,7 +2671,22 @@
         <w:ind w:right="-20"/>
       </w:pPr>
       <w:r>
-        <w:t>The user submits their comment by clicking the "Post Comment" button.</w:t>
+        <w:t xml:space="preserve">The </w:t>
+      </w:r>
+      <w:r>
+        <w:t>member</w:t>
+      </w:r>
+      <w:r>
+        <w:t xml:space="preserve"> </w:t>
+      </w:r>
+      <w:r>
+        <w:t>submits their commen</w:t>
+      </w:r>
+      <w:r>
+        <w:t>t</w:t>
+      </w:r>
+      <w:r>
+        <w:t>.</w:t>
       </w:r>
     </w:p>
     <w:p>
@@ -2645,7 +2728,77 @@
           <w:b/>
           <w:bCs/>
         </w:rPr>
-        <w:t>Non-Success Scenario:</w:t>
+        <w:t>Extensions</w:t>
+      </w:r>
+      <w:r>
+        <w:rPr>
+          <w:b/>
+          <w:bCs/>
+        </w:rPr>
+        <w:t>:</w:t>
+      </w:r>
+    </w:p>
+    <w:p>
+      <w:pPr>
+        <w:ind w:left="340" w:right="-20"/>
+      </w:pPr>
+      <w:r>
+        <w:t xml:space="preserve">4a. </w:t>
+      </w:r>
+      <w:r>
+        <w:t>If the comment includes prohibited content (e.g., offensive language, spam), the system rejects the comment and informs the user of the violation.</w:t>
+      </w:r>
+      <w:r>
+        <w:t xml:space="preserve"> </w:t>
+      </w:r>
+      <w:r>
+        <w:t>The user is prompted to edit their comment to comply with community guidelines.</w:t>
+      </w:r>
+    </w:p>
+    <w:p>
+      <w:pPr>
+        <w:ind w:left="-20" w:right="-20"/>
+      </w:pPr>
+      <w:r>
+        <w:rPr>
+          <w:b/>
+          <w:bCs/>
+        </w:rPr>
+        <w:t>Use Case 4:</w:t>
+      </w:r>
+      <w:r>
+        <w:t xml:space="preserve"> Administrator Content Management</w:t>
+      </w:r>
+    </w:p>
+    <w:p>
+      <w:pPr>
+        <w:ind w:left="-20" w:right="-20"/>
+      </w:pPr>
+      <w:r>
+        <w:rPr>
+          <w:b/>
+          <w:bCs/>
+        </w:rPr>
+        <w:t>Actor:</w:t>
+      </w:r>
+      <w:r>
+        <w:t xml:space="preserve"> Administrator</w:t>
+      </w:r>
+    </w:p>
+    <w:p>
+      <w:pPr>
+        <w:ind w:left="-20" w:right="-20"/>
+        <w:rPr>
+          <w:b/>
+          <w:bCs/>
+        </w:rPr>
+      </w:pPr>
+      <w:r>
+        <w:rPr>
+          <w:b/>
+          <w:bCs/>
+        </w:rPr>
+        <w:t>Preconditions:</w:t>
       </w:r>
     </w:p>
     <w:p>
@@ -2653,92 +2806,7 @@
         <w:pStyle w:val="ad"/>
         <w:numPr>
           <w:ilvl w:val="0"/>
-          <w:numId w:val="38"/>
-        </w:numPr>
-        <w:ind w:right="-20"/>
-      </w:pPr>
-      <w:r>
-        <w:t>If the comment includes prohibited content (e.g., offensive language, spam), the system rejects the comment and informs the user of the violation.</w:t>
-      </w:r>
-    </w:p>
-    <w:p>
-      <w:pPr>
-        <w:pStyle w:val="ad"/>
-        <w:numPr>
-          <w:ilvl w:val="0"/>
-          <w:numId w:val="38"/>
-        </w:numPr>
-        <w:ind w:right="-20"/>
-      </w:pPr>
-      <w:r>
-        <w:t>The user is prompted to edit their comment to comply with community guidelines.</w:t>
-      </w:r>
-    </w:p>
-    <w:p>
-      <w:pPr>
-        <w:pStyle w:val="ad"/>
-        <w:numPr>
-          <w:ilvl w:val="0"/>
-          <w:numId w:val="38"/>
-        </w:numPr>
-        <w:ind w:right="-20"/>
-      </w:pPr>
-      <w:r>
-        <w:t>Steps 3-5 are repeated until the comment meets the guidelines.</w:t>
-      </w:r>
-    </w:p>
-    <w:p>
-      <w:pPr>
-        <w:ind w:left="-20" w:right="-20"/>
-      </w:pPr>
-      <w:r>
-        <w:rPr>
-          <w:b/>
-          <w:bCs/>
-        </w:rPr>
-        <w:t>Use Case 4:</w:t>
-      </w:r>
-      <w:r>
-        <w:t xml:space="preserve"> Administrator Content Management</w:t>
-      </w:r>
-    </w:p>
-    <w:p>
-      <w:pPr>
-        <w:ind w:left="-20" w:right="-20"/>
-      </w:pPr>
-      <w:r>
-        <w:rPr>
-          <w:b/>
-          <w:bCs/>
-        </w:rPr>
-        <w:t>Actor:</w:t>
-      </w:r>
-      <w:r>
-        <w:t xml:space="preserve"> Platform Administrator</w:t>
-      </w:r>
-    </w:p>
-    <w:p>
-      <w:pPr>
-        <w:ind w:left="-20" w:right="-20"/>
-        <w:rPr>
-          <w:b/>
-          <w:bCs/>
-        </w:rPr>
-      </w:pPr>
-      <w:r>
-        <w:rPr>
-          <w:b/>
-          <w:bCs/>
-        </w:rPr>
-        <w:t>Preconditions:</w:t>
-      </w:r>
-    </w:p>
-    <w:p>
-      <w:pPr>
-        <w:pStyle w:val="ad"/>
-        <w:numPr>
-          <w:ilvl w:val="0"/>
-          <w:numId w:val="39"/>
+          <w:numId w:val="42"/>
         </w:numPr>
         <w:ind w:right="-20"/>
       </w:pPr>
@@ -2840,7 +2908,103 @@
           <w:b/>
           <w:bCs/>
         </w:rPr>
-        <w:t>Non-Success Scenario:</w:t>
+        <w:t>Extensions</w:t>
+      </w:r>
+      <w:r>
+        <w:rPr>
+          <w:b/>
+          <w:bCs/>
+        </w:rPr>
+        <w:t>:</w:t>
+      </w:r>
+    </w:p>
+    <w:p>
+      <w:pPr>
+        <w:pStyle w:val="ad"/>
+        <w:ind w:left="700" w:right="-20"/>
+      </w:pPr>
+      <w:r>
+        <w:t xml:space="preserve">4a. </w:t>
+      </w:r>
+      <w:r>
+        <w:t>If the new or edited content fails compliance checks (e.g., contains unverified claims), the system notifies the administrator of the specific issues.</w:t>
+      </w:r>
+      <w:r>
+        <w:t xml:space="preserve"> </w:t>
+      </w:r>
+      <w:r>
+        <w:t>The administrator is required to correct the issues before resubmitting.</w:t>
+      </w:r>
+    </w:p>
+    <w:p>
+      <w:pPr>
+        <w:ind w:right="-20"/>
+      </w:pPr>
+    </w:p>
+    <w:p>
+      <w:pPr>
+        <w:ind w:right="-20"/>
+      </w:pPr>
+      <w:r>
+        <w:rPr>
+          <w:b/>
+          <w:bCs/>
+        </w:rPr>
+        <w:t>Use Case</w:t>
+      </w:r>
+      <w:r>
+        <w:rPr>
+          <w:b/>
+          <w:bCs/>
+        </w:rPr>
+        <w:t xml:space="preserve"> 5</w:t>
+      </w:r>
+      <w:r>
+        <w:rPr>
+          <w:b/>
+          <w:bCs/>
+        </w:rPr>
+        <w:t>:</w:t>
+      </w:r>
+      <w:r>
+        <w:t xml:space="preserve"> Administrator Adds New Car</w:t>
+      </w:r>
+    </w:p>
+    <w:p>
+      <w:pPr>
+        <w:ind w:right="-20"/>
+      </w:pPr>
+      <w:r>
+        <w:rPr>
+          <w:b/>
+          <w:bCs/>
+        </w:rPr>
+        <w:t>Actor:</w:t>
+      </w:r>
+      <w:r>
+        <w:t xml:space="preserve"> Administrator</w:t>
+      </w:r>
+    </w:p>
+    <w:p>
+      <w:pPr>
+        <w:ind w:right="-20"/>
+      </w:pPr>
+    </w:p>
+    <w:p>
+      <w:pPr>
+        <w:ind w:right="-20"/>
+        <w:rPr>
+          <w:b/>
+          <w:bCs/>
+        </w:rPr>
+      </w:pPr>
+      <w:r>
+        <w:rPr>
+          <w:b/>
+          <w:bCs/>
+        </w:rPr>
+        <w:lastRenderedPageBreak/>
+        <w:t>Preconditions:</w:t>
       </w:r>
     </w:p>
     <w:p>
@@ -2848,12 +3012,28 @@
         <w:pStyle w:val="ad"/>
         <w:numPr>
           <w:ilvl w:val="0"/>
-          <w:numId w:val="41"/>
+          <w:numId w:val="42"/>
         </w:numPr>
         <w:ind w:right="-20"/>
       </w:pPr>
       <w:r>
-        <w:t>If the new or edited content fails compliance checks (e.g., contains unverified claims), the system notifies the administrator of the specific issues.</w:t>
+        <w:t>The administrator is logged into their account on the administrative dashboard.</w:t>
+      </w:r>
+    </w:p>
+    <w:p>
+      <w:pPr>
+        <w:ind w:right="-20"/>
+        <w:rPr>
+          <w:b/>
+          <w:bCs/>
+        </w:rPr>
+      </w:pPr>
+      <w:r>
+        <w:rPr>
+          <w:b/>
+          <w:bCs/>
+        </w:rPr>
+        <w:t>Main Flow:</w:t>
       </w:r>
     </w:p>
     <w:p>
@@ -2861,12 +3041,12 @@
         <w:pStyle w:val="ad"/>
         <w:numPr>
           <w:ilvl w:val="0"/>
-          <w:numId w:val="41"/>
+          <w:numId w:val="43"/>
         </w:numPr>
         <w:ind w:right="-20"/>
       </w:pPr>
       <w:r>
-        <w:t>The administrator is required to correct the issues before resubmitting.</w:t>
+        <w:t>The administrator accesses the car management section within the dashboard.</w:t>
       </w:r>
     </w:p>
     <w:p>
@@ -2874,24 +3054,437 @@
         <w:pStyle w:val="ad"/>
         <w:numPr>
           <w:ilvl w:val="0"/>
-          <w:numId w:val="41"/>
+          <w:numId w:val="43"/>
         </w:numPr>
         <w:ind w:right="-20"/>
       </w:pPr>
       <w:r>
-        <w:t>Steps 3-5 are repeated until the content meets all standards.</w:t>
-      </w:r>
-    </w:p>
-    <w:p>
-      <w:pPr>
+        <w:t>The administrator enters details for a new car, including brand, model, price, specifications, and images.</w:t>
+      </w:r>
+    </w:p>
+    <w:p>
+      <w:pPr>
+        <w:pStyle w:val="ad"/>
+        <w:numPr>
+          <w:ilvl w:val="0"/>
+          <w:numId w:val="43"/>
+        </w:numPr>
         <w:ind w:right="-20"/>
-        <w:rPr>
-          <w:rFonts w:ascii="Lato" w:eastAsia="Lato" w:hAnsi="Lato" w:cs="Lato"/>
-          <w:color w:val="000000" w:themeColor="text1"/>
-          <w:sz w:val="27"/>
-          <w:szCs w:val="27"/>
-        </w:rPr>
-      </w:pPr>
+      </w:pPr>
+      <w:r>
+        <w:t>The administrator submits the new car data to the system.</w:t>
+      </w:r>
+    </w:p>
+    <w:p>
+      <w:pPr>
+        <w:pStyle w:val="ad"/>
+        <w:numPr>
+          <w:ilvl w:val="0"/>
+          <w:numId w:val="43"/>
+        </w:numPr>
+        <w:ind w:right="-20"/>
+      </w:pPr>
+      <w:r>
+        <w:t>The system validates the car data for completeness and compliance with data standards.</w:t>
+      </w:r>
+    </w:p>
+    <w:p>
+      <w:pPr>
+        <w:pStyle w:val="ad"/>
+        <w:numPr>
+          <w:ilvl w:val="0"/>
+          <w:numId w:val="43"/>
+        </w:numPr>
+        <w:ind w:right="-20"/>
+      </w:pPr>
+      <w:r>
+        <w:t>Upon successful validation, the car is added to the inventory and made available on the platform.</w:t>
+      </w:r>
+    </w:p>
+    <w:p>
+      <w:pPr>
+        <w:ind w:right="-20"/>
+        <w:rPr>
+          <w:b/>
+          <w:bCs/>
+        </w:rPr>
+      </w:pPr>
+      <w:r>
+        <w:rPr>
+          <w:b/>
+          <w:bCs/>
+        </w:rPr>
+        <w:t>Extensions:</w:t>
+      </w:r>
+    </w:p>
+    <w:p>
+      <w:pPr>
+        <w:ind w:right="-20"/>
+      </w:pPr>
+      <w:r>
+        <w:t>4a. If the car data fails validation checks (e.g., incomplete details or specifications that do not meet standards), the system notifies the administrator of the specific issues. The administrator must resolve these issues before resubmitting.</w:t>
+      </w:r>
+    </w:p>
+    <w:p>
+      <w:pPr>
+        <w:ind w:right="-20"/>
+      </w:pPr>
+      <w:r>
+        <w:rPr>
+          <w:b/>
+          <w:bCs/>
+        </w:rPr>
+        <w:t>Use Case</w:t>
+      </w:r>
+      <w:r>
+        <w:rPr>
+          <w:b/>
+          <w:bCs/>
+        </w:rPr>
+        <w:t xml:space="preserve"> 6</w:t>
+      </w:r>
+      <w:r>
+        <w:rPr>
+          <w:b/>
+          <w:bCs/>
+        </w:rPr>
+        <w:t>:</w:t>
+      </w:r>
+      <w:r>
+        <w:t xml:space="preserve"> Administrator Posts New News Article</w:t>
+      </w:r>
+    </w:p>
+    <w:p>
+      <w:pPr>
+        <w:ind w:right="-20"/>
+      </w:pPr>
+      <w:r>
+        <w:rPr>
+          <w:b/>
+          <w:bCs/>
+        </w:rPr>
+        <w:t>Actor:</w:t>
+      </w:r>
+      <w:r>
+        <w:t xml:space="preserve"> Administrator</w:t>
+      </w:r>
+    </w:p>
+    <w:p>
+      <w:pPr>
+        <w:ind w:right="-20"/>
+        <w:rPr>
+          <w:b/>
+          <w:bCs/>
+        </w:rPr>
+      </w:pPr>
+      <w:r>
+        <w:rPr>
+          <w:b/>
+          <w:bCs/>
+        </w:rPr>
+        <w:t>Preconditions:</w:t>
+      </w:r>
+    </w:p>
+    <w:p>
+      <w:pPr>
+        <w:pStyle w:val="ad"/>
+        <w:numPr>
+          <w:ilvl w:val="0"/>
+          <w:numId w:val="42"/>
+        </w:numPr>
+        <w:ind w:right="-20"/>
+      </w:pPr>
+      <w:r>
+        <w:t>The administrator is logged into their account on the administrative dashboard.</w:t>
+      </w:r>
+    </w:p>
+    <w:p>
+      <w:pPr>
+        <w:ind w:right="-20"/>
+        <w:rPr>
+          <w:b/>
+          <w:bCs/>
+        </w:rPr>
+      </w:pPr>
+      <w:r>
+        <w:rPr>
+          <w:b/>
+          <w:bCs/>
+        </w:rPr>
+        <w:t>Main Flow:</w:t>
+      </w:r>
+    </w:p>
+    <w:p>
+      <w:pPr>
+        <w:pStyle w:val="ad"/>
+        <w:numPr>
+          <w:ilvl w:val="0"/>
+          <w:numId w:val="44"/>
+        </w:numPr>
+        <w:ind w:right="-20"/>
+      </w:pPr>
+      <w:r>
+        <w:t>The administrator navigates to the news management section.</w:t>
+      </w:r>
+    </w:p>
+    <w:p>
+      <w:pPr>
+        <w:pStyle w:val="ad"/>
+        <w:numPr>
+          <w:ilvl w:val="0"/>
+          <w:numId w:val="44"/>
+        </w:numPr>
+        <w:ind w:right="-20"/>
+      </w:pPr>
+      <w:r>
+        <w:t>The administrator creates a new news article, entering information such as the title, content, images, and associated tags.</w:t>
+      </w:r>
+    </w:p>
+    <w:p>
+      <w:pPr>
+        <w:pStyle w:val="ad"/>
+        <w:numPr>
+          <w:ilvl w:val="0"/>
+          <w:numId w:val="44"/>
+        </w:numPr>
+        <w:ind w:right="-20"/>
+      </w:pPr>
+      <w:r>
+        <w:t>The administrator submits the news article to the system.</w:t>
+      </w:r>
+    </w:p>
+    <w:p>
+      <w:pPr>
+        <w:pStyle w:val="ad"/>
+        <w:numPr>
+          <w:ilvl w:val="0"/>
+          <w:numId w:val="44"/>
+        </w:numPr>
+        <w:ind w:right="-20"/>
+      </w:pPr>
+      <w:r>
+        <w:t>The system checks the article for compliance with content guidelines.</w:t>
+      </w:r>
+    </w:p>
+    <w:p>
+      <w:pPr>
+        <w:pStyle w:val="ad"/>
+        <w:numPr>
+          <w:ilvl w:val="0"/>
+          <w:numId w:val="44"/>
+        </w:numPr>
+        <w:ind w:right="-20"/>
+      </w:pPr>
+      <w:r>
+        <w:t>Upon successful validation, the article is published on the platform and becomes accessible to users.</w:t>
+      </w:r>
+    </w:p>
+    <w:p>
+      <w:pPr>
+        <w:ind w:right="-20"/>
+        <w:rPr>
+          <w:b/>
+          <w:bCs/>
+        </w:rPr>
+      </w:pPr>
+      <w:r>
+        <w:rPr>
+          <w:b/>
+          <w:bCs/>
+        </w:rPr>
+        <w:t>Extensions:</w:t>
+      </w:r>
+    </w:p>
+    <w:p>
+      <w:pPr>
+        <w:ind w:right="-20"/>
+      </w:pPr>
+      <w:r>
+        <w:t>4a. If the news article fails compliance checks (e.g., contains inappropriate content), the system alerts the administrator to the issues. The administrator needs to correct these problems before the article can be resubmitted.</w:t>
+      </w:r>
+    </w:p>
+    <w:p>
+      <w:pPr>
+        <w:ind w:right="-20"/>
+      </w:pPr>
+    </w:p>
+    <w:p>
+      <w:pPr>
+        <w:ind w:right="-20"/>
+      </w:pPr>
+      <w:r>
+        <w:rPr>
+          <w:b/>
+          <w:bCs/>
+        </w:rPr>
+        <w:t>Use Case</w:t>
+      </w:r>
+      <w:r>
+        <w:rPr>
+          <w:b/>
+          <w:bCs/>
+        </w:rPr>
+        <w:t xml:space="preserve"> 7</w:t>
+      </w:r>
+      <w:r>
+        <w:rPr>
+          <w:b/>
+          <w:bCs/>
+        </w:rPr>
+        <w:t>:</w:t>
+      </w:r>
+      <w:r>
+        <w:t xml:space="preserve"> Administrator Updates Personal Information</w:t>
+      </w:r>
+    </w:p>
+    <w:p>
+      <w:pPr>
+        <w:ind w:right="-20"/>
+      </w:pPr>
+      <w:r>
+        <w:rPr>
+          <w:b/>
+          <w:bCs/>
+        </w:rPr>
+        <w:t>Actor:</w:t>
+      </w:r>
+      <w:r>
+        <w:t xml:space="preserve"> Administrator</w:t>
+      </w:r>
+    </w:p>
+    <w:p>
+      <w:pPr>
+        <w:ind w:right="-20"/>
+        <w:rPr>
+          <w:b/>
+          <w:bCs/>
+        </w:rPr>
+      </w:pPr>
+      <w:r>
+        <w:rPr>
+          <w:b/>
+          <w:bCs/>
+        </w:rPr>
+        <w:t>Preconditions:</w:t>
+      </w:r>
+    </w:p>
+    <w:p>
+      <w:pPr>
+        <w:pStyle w:val="ad"/>
+        <w:numPr>
+          <w:ilvl w:val="0"/>
+          <w:numId w:val="42"/>
+        </w:numPr>
+        <w:ind w:right="-20"/>
+      </w:pPr>
+      <w:r>
+        <w:t>The administrator is logged into their account on the administrative dashboard.</w:t>
+      </w:r>
+    </w:p>
+    <w:p>
+      <w:pPr>
+        <w:ind w:right="-20"/>
+        <w:rPr>
+          <w:b/>
+          <w:bCs/>
+        </w:rPr>
+      </w:pPr>
+      <w:r>
+        <w:rPr>
+          <w:b/>
+          <w:bCs/>
+        </w:rPr>
+        <w:t>Main Flow:</w:t>
+      </w:r>
+    </w:p>
+    <w:p>
+      <w:pPr>
+        <w:pStyle w:val="ad"/>
+        <w:numPr>
+          <w:ilvl w:val="0"/>
+          <w:numId w:val="45"/>
+        </w:numPr>
+        <w:ind w:right="-20"/>
+      </w:pPr>
+      <w:r>
+        <w:t>The administrator goes to the profile settings section of the dashboard.</w:t>
+      </w:r>
+    </w:p>
+    <w:p>
+      <w:pPr>
+        <w:pStyle w:val="ad"/>
+        <w:numPr>
+          <w:ilvl w:val="0"/>
+          <w:numId w:val="45"/>
+        </w:numPr>
+        <w:ind w:right="-20"/>
+      </w:pPr>
+      <w:r>
+        <w:t>The administrator updates personal information such as name, contact details, and password.</w:t>
+      </w:r>
+    </w:p>
+    <w:p>
+      <w:pPr>
+        <w:pStyle w:val="ad"/>
+        <w:numPr>
+          <w:ilvl w:val="0"/>
+          <w:numId w:val="45"/>
+        </w:numPr>
+        <w:ind w:right="-20"/>
+      </w:pPr>
+      <w:r>
+        <w:t>The administrator submits the changes to the system.</w:t>
+      </w:r>
+    </w:p>
+    <w:p>
+      <w:pPr>
+        <w:pStyle w:val="ad"/>
+        <w:numPr>
+          <w:ilvl w:val="0"/>
+          <w:numId w:val="45"/>
+        </w:numPr>
+        <w:ind w:right="-20"/>
+      </w:pPr>
+      <w:r>
+        <w:t>The system validates the updated information for compliance with security standards.</w:t>
+      </w:r>
+    </w:p>
+    <w:p>
+      <w:pPr>
+        <w:pStyle w:val="ad"/>
+        <w:numPr>
+          <w:ilvl w:val="0"/>
+          <w:numId w:val="45"/>
+        </w:numPr>
+        <w:ind w:right="-20"/>
+      </w:pPr>
+      <w:r>
+        <w:t>Upon successful validation, the updated information is saved and becomes effective immediately.</w:t>
+      </w:r>
+    </w:p>
+    <w:p>
+      <w:pPr>
+        <w:ind w:right="-20"/>
+        <w:rPr>
+          <w:b/>
+          <w:bCs/>
+        </w:rPr>
+      </w:pPr>
+      <w:r>
+        <w:rPr>
+          <w:b/>
+          <w:bCs/>
+        </w:rPr>
+        <w:t>Extensions:</w:t>
+      </w:r>
+    </w:p>
+    <w:p>
+      <w:pPr>
+        <w:ind w:right="-20"/>
+      </w:pPr>
+      <w:r>
+        <w:t>4a. If the updated information fails security checks (e.g., password too weak), the system notifies the administrator of the specific issues. The administrator must address these issues before the updates can be successfully made.</w:t>
+      </w:r>
     </w:p>
     <w:sectPr>
       <w:pgSz w:w="12240" w:h="15840"/>
@@ -2917,7 +3510,7 @@
       <w:lvlText w:val=""/>
       <w:lvlJc w:val="left"/>
       <w:pPr>
-        <w:ind w:left="700" w:hanging="360"/>
+        <w:ind w:left="4046" w:hanging="360"/>
       </w:pPr>
       <w:rPr>
         <w:rFonts w:ascii="Symbol" w:hAnsi="Symbol" w:hint="default"/>
@@ -2929,7 +3522,7 @@
       <w:lvlText w:val="o"/>
       <w:lvlJc w:val="left"/>
       <w:pPr>
-        <w:ind w:left="1420" w:hanging="360"/>
+        <w:ind w:left="4766" w:hanging="360"/>
       </w:pPr>
       <w:rPr>
         <w:rFonts w:ascii="Courier New" w:hAnsi="Courier New" w:cs="Courier New" w:hint="default"/>
@@ -2941,7 +3534,7 @@
       <w:lvlText w:val=""/>
       <w:lvlJc w:val="left"/>
       <w:pPr>
-        <w:ind w:left="2140" w:hanging="360"/>
+        <w:ind w:left="5486" w:hanging="360"/>
       </w:pPr>
       <w:rPr>
         <w:rFonts w:ascii="Wingdings" w:hAnsi="Wingdings" w:hint="default"/>
@@ -2953,7 +3546,7 @@
       <w:lvlText w:val=""/>
       <w:lvlJc w:val="left"/>
       <w:pPr>
-        <w:ind w:left="2860" w:hanging="360"/>
+        <w:ind w:left="6206" w:hanging="360"/>
       </w:pPr>
       <w:rPr>
         <w:rFonts w:ascii="Symbol" w:hAnsi="Symbol" w:hint="default"/>
@@ -2965,7 +3558,7 @@
       <w:lvlText w:val="o"/>
       <w:lvlJc w:val="left"/>
       <w:pPr>
-        <w:ind w:left="3580" w:hanging="360"/>
+        <w:ind w:left="6926" w:hanging="360"/>
       </w:pPr>
       <w:rPr>
         <w:rFonts w:ascii="Courier New" w:hAnsi="Courier New" w:cs="Courier New" w:hint="default"/>
@@ -2977,7 +3570,7 @@
       <w:lvlText w:val=""/>
       <w:lvlJc w:val="left"/>
       <w:pPr>
-        <w:ind w:left="4300" w:hanging="360"/>
+        <w:ind w:left="7646" w:hanging="360"/>
       </w:pPr>
       <w:rPr>
         <w:rFonts w:ascii="Wingdings" w:hAnsi="Wingdings" w:hint="default"/>
@@ -2989,7 +3582,7 @@
       <w:lvlText w:val=""/>
       <w:lvlJc w:val="left"/>
       <w:pPr>
-        <w:ind w:left="5020" w:hanging="360"/>
+        <w:ind w:left="8366" w:hanging="360"/>
       </w:pPr>
       <w:rPr>
         <w:rFonts w:ascii="Symbol" w:hAnsi="Symbol" w:hint="default"/>
@@ -3001,7 +3594,7 @@
       <w:lvlText w:val="o"/>
       <w:lvlJc w:val="left"/>
       <w:pPr>
-        <w:ind w:left="5740" w:hanging="360"/>
+        <w:ind w:left="9086" w:hanging="360"/>
       </w:pPr>
       <w:rPr>
         <w:rFonts w:ascii="Courier New" w:hAnsi="Courier New" w:cs="Courier New" w:hint="default"/>
@@ -3013,7 +3606,7 @@
       <w:lvlText w:val=""/>
       <w:lvlJc w:val="left"/>
       <w:pPr>
-        <w:ind w:left="6460" w:hanging="360"/>
+        <w:ind w:left="9806" w:hanging="360"/>
       </w:pPr>
       <w:rPr>
         <w:rFonts w:ascii="Wingdings" w:hAnsi="Wingdings" w:hint="default"/>
@@ -3821,6 +4414,92 @@
     </w:lvl>
   </w:abstractNum>
   <w:abstractNum w:abstractNumId="10" w15:restartNumberingAfterBreak="0">
+    <w:nsid w:val="177640F6"/>
+    <w:multiLevelType w:val="hybridMultilevel"/>
+    <w:tmpl w:val="B8DC8838"/>
+    <w:lvl w:ilvl="0" w:tplc="0402000F">
+      <w:start w:val="1"/>
+      <w:numFmt w:val="decimal"/>
+      <w:lvlText w:val="%1."/>
+      <w:lvlJc w:val="left"/>
+      <w:pPr>
+        <w:ind w:left="720" w:hanging="360"/>
+      </w:pPr>
+    </w:lvl>
+    <w:lvl w:ilvl="1" w:tplc="04020019" w:tentative="1">
+      <w:start w:val="1"/>
+      <w:numFmt w:val="lowerLetter"/>
+      <w:lvlText w:val="%2."/>
+      <w:lvlJc w:val="left"/>
+      <w:pPr>
+        <w:ind w:left="1440" w:hanging="360"/>
+      </w:pPr>
+    </w:lvl>
+    <w:lvl w:ilvl="2" w:tplc="0402001B" w:tentative="1">
+      <w:start w:val="1"/>
+      <w:numFmt w:val="lowerRoman"/>
+      <w:lvlText w:val="%3."/>
+      <w:lvlJc w:val="right"/>
+      <w:pPr>
+        <w:ind w:left="2160" w:hanging="180"/>
+      </w:pPr>
+    </w:lvl>
+    <w:lvl w:ilvl="3" w:tplc="0402000F" w:tentative="1">
+      <w:start w:val="1"/>
+      <w:numFmt w:val="decimal"/>
+      <w:lvlText w:val="%4."/>
+      <w:lvlJc w:val="left"/>
+      <w:pPr>
+        <w:ind w:left="2880" w:hanging="360"/>
+      </w:pPr>
+    </w:lvl>
+    <w:lvl w:ilvl="4" w:tplc="04020019" w:tentative="1">
+      <w:start w:val="1"/>
+      <w:numFmt w:val="lowerLetter"/>
+      <w:lvlText w:val="%5."/>
+      <w:lvlJc w:val="left"/>
+      <w:pPr>
+        <w:ind w:left="3600" w:hanging="360"/>
+      </w:pPr>
+    </w:lvl>
+    <w:lvl w:ilvl="5" w:tplc="0402001B" w:tentative="1">
+      <w:start w:val="1"/>
+      <w:numFmt w:val="lowerRoman"/>
+      <w:lvlText w:val="%6."/>
+      <w:lvlJc w:val="right"/>
+      <w:pPr>
+        <w:ind w:left="4320" w:hanging="180"/>
+      </w:pPr>
+    </w:lvl>
+    <w:lvl w:ilvl="6" w:tplc="0402000F" w:tentative="1">
+      <w:start w:val="1"/>
+      <w:numFmt w:val="decimal"/>
+      <w:lvlText w:val="%7."/>
+      <w:lvlJc w:val="left"/>
+      <w:pPr>
+        <w:ind w:left="5040" w:hanging="360"/>
+      </w:pPr>
+    </w:lvl>
+    <w:lvl w:ilvl="7" w:tplc="04020019" w:tentative="1">
+      <w:start w:val="1"/>
+      <w:numFmt w:val="lowerLetter"/>
+      <w:lvlText w:val="%8."/>
+      <w:lvlJc w:val="left"/>
+      <w:pPr>
+        <w:ind w:left="5760" w:hanging="360"/>
+      </w:pPr>
+    </w:lvl>
+    <w:lvl w:ilvl="8" w:tplc="0402001B" w:tentative="1">
+      <w:start w:val="1"/>
+      <w:numFmt w:val="lowerRoman"/>
+      <w:lvlText w:val="%9."/>
+      <w:lvlJc w:val="right"/>
+      <w:pPr>
+        <w:ind w:left="6480" w:hanging="180"/>
+      </w:pPr>
+    </w:lvl>
+  </w:abstractNum>
+  <w:abstractNum w:abstractNumId="11" w15:restartNumberingAfterBreak="0">
     <w:nsid w:val="1B5952A9"/>
     <w:multiLevelType w:val="multilevel"/>
     <w:tmpl w:val="AD32CC7C"/>
@@ -3937,7 +4616,7 @@
       </w:pPr>
     </w:lvl>
   </w:abstractNum>
-  <w:abstractNum w:abstractNumId="11" w15:restartNumberingAfterBreak="0">
+  <w:abstractNum w:abstractNumId="12" w15:restartNumberingAfterBreak="0">
     <w:nsid w:val="1B7D35AE"/>
     <w:multiLevelType w:val="hybridMultilevel"/>
     <w:tmpl w:val="1E120FE8"/>
@@ -4023,7 +4702,7 @@
       </w:pPr>
     </w:lvl>
   </w:abstractNum>
-  <w:abstractNum w:abstractNumId="12" w15:restartNumberingAfterBreak="0">
+  <w:abstractNum w:abstractNumId="13" w15:restartNumberingAfterBreak="0">
     <w:nsid w:val="1E3B07A2"/>
     <w:multiLevelType w:val="hybridMultilevel"/>
     <w:tmpl w:val="EA3EF870"/>
@@ -4109,7 +4788,7 @@
       </w:pPr>
     </w:lvl>
   </w:abstractNum>
-  <w:abstractNum w:abstractNumId="13" w15:restartNumberingAfterBreak="0">
+  <w:abstractNum w:abstractNumId="14" w15:restartNumberingAfterBreak="0">
     <w:nsid w:val="29E45070"/>
     <w:multiLevelType w:val="hybridMultilevel"/>
     <w:tmpl w:val="39444168"/>
@@ -4195,7 +4874,7 @@
       </w:pPr>
     </w:lvl>
   </w:abstractNum>
-  <w:abstractNum w:abstractNumId="14" w15:restartNumberingAfterBreak="0">
+  <w:abstractNum w:abstractNumId="15" w15:restartNumberingAfterBreak="0">
     <w:nsid w:val="2A7B599B"/>
     <w:multiLevelType w:val="multilevel"/>
     <w:tmpl w:val="A3EABAEA"/>
@@ -4313,7 +4992,93 @@
       </w:rPr>
     </w:lvl>
   </w:abstractNum>
-  <w:abstractNum w:abstractNumId="15" w15:restartNumberingAfterBreak="0">
+  <w:abstractNum w:abstractNumId="16" w15:restartNumberingAfterBreak="0">
+    <w:nsid w:val="2DC50FA8"/>
+    <w:multiLevelType w:val="hybridMultilevel"/>
+    <w:tmpl w:val="88627E9A"/>
+    <w:lvl w:ilvl="0" w:tplc="0402000F">
+      <w:start w:val="1"/>
+      <w:numFmt w:val="decimal"/>
+      <w:lvlText w:val="%1."/>
+      <w:lvlJc w:val="left"/>
+      <w:pPr>
+        <w:ind w:left="720" w:hanging="360"/>
+      </w:pPr>
+    </w:lvl>
+    <w:lvl w:ilvl="1" w:tplc="04020019" w:tentative="1">
+      <w:start w:val="1"/>
+      <w:numFmt w:val="lowerLetter"/>
+      <w:lvlText w:val="%2."/>
+      <w:lvlJc w:val="left"/>
+      <w:pPr>
+        <w:ind w:left="1440" w:hanging="360"/>
+      </w:pPr>
+    </w:lvl>
+    <w:lvl w:ilvl="2" w:tplc="0402001B" w:tentative="1">
+      <w:start w:val="1"/>
+      <w:numFmt w:val="lowerRoman"/>
+      <w:lvlText w:val="%3."/>
+      <w:lvlJc w:val="right"/>
+      <w:pPr>
+        <w:ind w:left="2160" w:hanging="180"/>
+      </w:pPr>
+    </w:lvl>
+    <w:lvl w:ilvl="3" w:tplc="0402000F" w:tentative="1">
+      <w:start w:val="1"/>
+      <w:numFmt w:val="decimal"/>
+      <w:lvlText w:val="%4."/>
+      <w:lvlJc w:val="left"/>
+      <w:pPr>
+        <w:ind w:left="2880" w:hanging="360"/>
+      </w:pPr>
+    </w:lvl>
+    <w:lvl w:ilvl="4" w:tplc="04020019" w:tentative="1">
+      <w:start w:val="1"/>
+      <w:numFmt w:val="lowerLetter"/>
+      <w:lvlText w:val="%5."/>
+      <w:lvlJc w:val="left"/>
+      <w:pPr>
+        <w:ind w:left="3600" w:hanging="360"/>
+      </w:pPr>
+    </w:lvl>
+    <w:lvl w:ilvl="5" w:tplc="0402001B" w:tentative="1">
+      <w:start w:val="1"/>
+      <w:numFmt w:val="lowerRoman"/>
+      <w:lvlText w:val="%6."/>
+      <w:lvlJc w:val="right"/>
+      <w:pPr>
+        <w:ind w:left="4320" w:hanging="180"/>
+      </w:pPr>
+    </w:lvl>
+    <w:lvl w:ilvl="6" w:tplc="0402000F" w:tentative="1">
+      <w:start w:val="1"/>
+      <w:numFmt w:val="decimal"/>
+      <w:lvlText w:val="%7."/>
+      <w:lvlJc w:val="left"/>
+      <w:pPr>
+        <w:ind w:left="5040" w:hanging="360"/>
+      </w:pPr>
+    </w:lvl>
+    <w:lvl w:ilvl="7" w:tplc="04020019" w:tentative="1">
+      <w:start w:val="1"/>
+      <w:numFmt w:val="lowerLetter"/>
+      <w:lvlText w:val="%8."/>
+      <w:lvlJc w:val="left"/>
+      <w:pPr>
+        <w:ind w:left="5760" w:hanging="360"/>
+      </w:pPr>
+    </w:lvl>
+    <w:lvl w:ilvl="8" w:tplc="0402001B" w:tentative="1">
+      <w:start w:val="1"/>
+      <w:numFmt w:val="lowerRoman"/>
+      <w:lvlText w:val="%9."/>
+      <w:lvlJc w:val="right"/>
+      <w:pPr>
+        <w:ind w:left="6480" w:hanging="180"/>
+      </w:pPr>
+    </w:lvl>
+  </w:abstractNum>
+  <w:abstractNum w:abstractNumId="17" w15:restartNumberingAfterBreak="0">
     <w:nsid w:val="2E45362A"/>
     <w:multiLevelType w:val="hybridMultilevel"/>
     <w:tmpl w:val="66C4FEA6"/>
@@ -4399,7 +5164,7 @@
       </w:pPr>
     </w:lvl>
   </w:abstractNum>
-  <w:abstractNum w:abstractNumId="16" w15:restartNumberingAfterBreak="0">
+  <w:abstractNum w:abstractNumId="18" w15:restartNumberingAfterBreak="0">
     <w:nsid w:val="336C6B30"/>
     <w:multiLevelType w:val="hybridMultilevel"/>
     <w:tmpl w:val="DEDEA588"/>
@@ -4485,7 +5250,7 @@
       </w:pPr>
     </w:lvl>
   </w:abstractNum>
-  <w:abstractNum w:abstractNumId="17" w15:restartNumberingAfterBreak="0">
+  <w:abstractNum w:abstractNumId="19" w15:restartNumberingAfterBreak="0">
     <w:nsid w:val="36C1361A"/>
     <w:multiLevelType w:val="hybridMultilevel"/>
     <w:tmpl w:val="9C5864E0"/>
@@ -4571,7 +5336,7 @@
       </w:pPr>
     </w:lvl>
   </w:abstractNum>
-  <w:abstractNum w:abstractNumId="18" w15:restartNumberingAfterBreak="0">
+  <w:abstractNum w:abstractNumId="20" w15:restartNumberingAfterBreak="0">
     <w:nsid w:val="38990A3E"/>
     <w:multiLevelType w:val="hybridMultilevel"/>
     <w:tmpl w:val="3C40D28C"/>
@@ -4684,7 +5449,120 @@
       </w:rPr>
     </w:lvl>
   </w:abstractNum>
-  <w:abstractNum w:abstractNumId="19" w15:restartNumberingAfterBreak="0">
+  <w:abstractNum w:abstractNumId="21" w15:restartNumberingAfterBreak="0">
+    <w:nsid w:val="400248DF"/>
+    <w:multiLevelType w:val="hybridMultilevel"/>
+    <w:tmpl w:val="209EA3AE"/>
+    <w:lvl w:ilvl="0" w:tplc="04020001">
+      <w:start w:val="1"/>
+      <w:numFmt w:val="bullet"/>
+      <w:lvlText w:val=""/>
+      <w:lvlJc w:val="left"/>
+      <w:pPr>
+        <w:ind w:left="720" w:hanging="360"/>
+      </w:pPr>
+      <w:rPr>
+        <w:rFonts w:ascii="Symbol" w:hAnsi="Symbol" w:hint="default"/>
+      </w:rPr>
+    </w:lvl>
+    <w:lvl w:ilvl="1" w:tplc="04020003" w:tentative="1">
+      <w:start w:val="1"/>
+      <w:numFmt w:val="bullet"/>
+      <w:lvlText w:val="o"/>
+      <w:lvlJc w:val="left"/>
+      <w:pPr>
+        <w:ind w:left="1440" w:hanging="360"/>
+      </w:pPr>
+      <w:rPr>
+        <w:rFonts w:ascii="Courier New" w:hAnsi="Courier New" w:cs="Courier New" w:hint="default"/>
+      </w:rPr>
+    </w:lvl>
+    <w:lvl w:ilvl="2" w:tplc="04020005" w:tentative="1">
+      <w:start w:val="1"/>
+      <w:numFmt w:val="bullet"/>
+      <w:lvlText w:val=""/>
+      <w:lvlJc w:val="left"/>
+      <w:pPr>
+        <w:ind w:left="2160" w:hanging="360"/>
+      </w:pPr>
+      <w:rPr>
+        <w:rFonts w:ascii="Wingdings" w:hAnsi="Wingdings" w:hint="default"/>
+      </w:rPr>
+    </w:lvl>
+    <w:lvl w:ilvl="3" w:tplc="04020001" w:tentative="1">
+      <w:start w:val="1"/>
+      <w:numFmt w:val="bullet"/>
+      <w:lvlText w:val=""/>
+      <w:lvlJc w:val="left"/>
+      <w:pPr>
+        <w:ind w:left="2880" w:hanging="360"/>
+      </w:pPr>
+      <w:rPr>
+        <w:rFonts w:ascii="Symbol" w:hAnsi="Symbol" w:hint="default"/>
+      </w:rPr>
+    </w:lvl>
+    <w:lvl w:ilvl="4" w:tplc="04020003" w:tentative="1">
+      <w:start w:val="1"/>
+      <w:numFmt w:val="bullet"/>
+      <w:lvlText w:val="o"/>
+      <w:lvlJc w:val="left"/>
+      <w:pPr>
+        <w:ind w:left="3600" w:hanging="360"/>
+      </w:pPr>
+      <w:rPr>
+        <w:rFonts w:ascii="Courier New" w:hAnsi="Courier New" w:cs="Courier New" w:hint="default"/>
+      </w:rPr>
+    </w:lvl>
+    <w:lvl w:ilvl="5" w:tplc="04020005" w:tentative="1">
+      <w:start w:val="1"/>
+      <w:numFmt w:val="bullet"/>
+      <w:lvlText w:val=""/>
+      <w:lvlJc w:val="left"/>
+      <w:pPr>
+        <w:ind w:left="4320" w:hanging="360"/>
+      </w:pPr>
+      <w:rPr>
+        <w:rFonts w:ascii="Wingdings" w:hAnsi="Wingdings" w:hint="default"/>
+      </w:rPr>
+    </w:lvl>
+    <w:lvl w:ilvl="6" w:tplc="04020001" w:tentative="1">
+      <w:start w:val="1"/>
+      <w:numFmt w:val="bullet"/>
+      <w:lvlText w:val=""/>
+      <w:lvlJc w:val="left"/>
+      <w:pPr>
+        <w:ind w:left="5040" w:hanging="360"/>
+      </w:pPr>
+      <w:rPr>
+        <w:rFonts w:ascii="Symbol" w:hAnsi="Symbol" w:hint="default"/>
+      </w:rPr>
+    </w:lvl>
+    <w:lvl w:ilvl="7" w:tplc="04020003" w:tentative="1">
+      <w:start w:val="1"/>
+      <w:numFmt w:val="bullet"/>
+      <w:lvlText w:val="o"/>
+      <w:lvlJc w:val="left"/>
+      <w:pPr>
+        <w:ind w:left="5760" w:hanging="360"/>
+      </w:pPr>
+      <w:rPr>
+        <w:rFonts w:ascii="Courier New" w:hAnsi="Courier New" w:cs="Courier New" w:hint="default"/>
+      </w:rPr>
+    </w:lvl>
+    <w:lvl w:ilvl="8" w:tplc="04020005" w:tentative="1">
+      <w:start w:val="1"/>
+      <w:numFmt w:val="bullet"/>
+      <w:lvlText w:val=""/>
+      <w:lvlJc w:val="left"/>
+      <w:pPr>
+        <w:ind w:left="6480" w:hanging="360"/>
+      </w:pPr>
+      <w:rPr>
+        <w:rFonts w:ascii="Wingdings" w:hAnsi="Wingdings" w:hint="default"/>
+      </w:rPr>
+    </w:lvl>
+  </w:abstractNum>
+  <w:abstractNum w:abstractNumId="22" w15:restartNumberingAfterBreak="0">
     <w:nsid w:val="48530119"/>
     <w:multiLevelType w:val="hybridMultilevel"/>
     <w:tmpl w:val="46081068"/>
@@ -4797,7 +5675,7 @@
       </w:rPr>
     </w:lvl>
   </w:abstractNum>
-  <w:abstractNum w:abstractNumId="20" w15:restartNumberingAfterBreak="0">
+  <w:abstractNum w:abstractNumId="23" w15:restartNumberingAfterBreak="0">
     <w:nsid w:val="4A1E2969"/>
     <w:multiLevelType w:val="multilevel"/>
     <w:tmpl w:val="A3EABAEA"/>
@@ -4915,7 +5793,7 @@
       </w:rPr>
     </w:lvl>
   </w:abstractNum>
-  <w:abstractNum w:abstractNumId="21" w15:restartNumberingAfterBreak="0">
+  <w:abstractNum w:abstractNumId="24" w15:restartNumberingAfterBreak="0">
     <w:nsid w:val="4FF6649F"/>
     <w:multiLevelType w:val="hybridMultilevel"/>
     <w:tmpl w:val="D44E701C"/>
@@ -5001,7 +5879,7 @@
       </w:pPr>
     </w:lvl>
   </w:abstractNum>
-  <w:abstractNum w:abstractNumId="22" w15:restartNumberingAfterBreak="0">
+  <w:abstractNum w:abstractNumId="25" w15:restartNumberingAfterBreak="0">
     <w:nsid w:val="538F5B91"/>
     <w:multiLevelType w:val="hybridMultilevel"/>
     <w:tmpl w:val="16A88598"/>
@@ -5087,7 +5965,7 @@
       </w:pPr>
     </w:lvl>
   </w:abstractNum>
-  <w:abstractNum w:abstractNumId="23" w15:restartNumberingAfterBreak="0">
+  <w:abstractNum w:abstractNumId="26" w15:restartNumberingAfterBreak="0">
     <w:nsid w:val="58D35E8B"/>
     <w:multiLevelType w:val="multilevel"/>
     <w:tmpl w:val="0402001D"/>
@@ -5173,7 +6051,7 @@
       </w:pPr>
     </w:lvl>
   </w:abstractNum>
-  <w:abstractNum w:abstractNumId="24" w15:restartNumberingAfterBreak="0">
+  <w:abstractNum w:abstractNumId="27" w15:restartNumberingAfterBreak="0">
     <w:nsid w:val="5C6F4687"/>
     <w:multiLevelType w:val="hybridMultilevel"/>
     <w:tmpl w:val="B5922D96"/>
@@ -5259,7 +6137,7 @@
       </w:pPr>
     </w:lvl>
   </w:abstractNum>
-  <w:abstractNum w:abstractNumId="25" w15:restartNumberingAfterBreak="0">
+  <w:abstractNum w:abstractNumId="28" w15:restartNumberingAfterBreak="0">
     <w:nsid w:val="5C9A5321"/>
     <w:multiLevelType w:val="hybridMultilevel"/>
     <w:tmpl w:val="EEA26BA6"/>
@@ -5345,7 +6223,7 @@
       </w:pPr>
     </w:lvl>
   </w:abstractNum>
-  <w:abstractNum w:abstractNumId="26" w15:restartNumberingAfterBreak="0">
+  <w:abstractNum w:abstractNumId="29" w15:restartNumberingAfterBreak="0">
     <w:nsid w:val="5DA12B70"/>
     <w:multiLevelType w:val="hybridMultilevel"/>
     <w:tmpl w:val="3778684A"/>
@@ -5431,7 +6309,7 @@
       </w:pPr>
     </w:lvl>
   </w:abstractNum>
-  <w:abstractNum w:abstractNumId="27" w15:restartNumberingAfterBreak="0">
+  <w:abstractNum w:abstractNumId="30" w15:restartNumberingAfterBreak="0">
     <w:nsid w:val="5EC62F44"/>
     <w:multiLevelType w:val="hybridMultilevel"/>
     <w:tmpl w:val="84DEB3A4"/>
@@ -5517,7 +6395,7 @@
       </w:pPr>
     </w:lvl>
   </w:abstractNum>
-  <w:abstractNum w:abstractNumId="28" w15:restartNumberingAfterBreak="0">
+  <w:abstractNum w:abstractNumId="31" w15:restartNumberingAfterBreak="0">
     <w:nsid w:val="63CE28E5"/>
     <w:multiLevelType w:val="hybridMultilevel"/>
     <w:tmpl w:val="08D091C0"/>
@@ -5603,7 +6481,7 @@
       </w:pPr>
     </w:lvl>
   </w:abstractNum>
-  <w:abstractNum w:abstractNumId="29" w15:restartNumberingAfterBreak="0">
+  <w:abstractNum w:abstractNumId="32" w15:restartNumberingAfterBreak="0">
     <w:nsid w:val="65524960"/>
     <w:multiLevelType w:val="hybridMultilevel"/>
     <w:tmpl w:val="70BAEE20"/>
@@ -5716,7 +6594,7 @@
       </w:rPr>
     </w:lvl>
   </w:abstractNum>
-  <w:abstractNum w:abstractNumId="30" w15:restartNumberingAfterBreak="0">
+  <w:abstractNum w:abstractNumId="33" w15:restartNumberingAfterBreak="0">
     <w:nsid w:val="65BF0A2E"/>
     <w:multiLevelType w:val="multilevel"/>
     <w:tmpl w:val="AC40C4D0"/>
@@ -5834,7 +6712,7 @@
       </w:rPr>
     </w:lvl>
   </w:abstractNum>
-  <w:abstractNum w:abstractNumId="31" w15:restartNumberingAfterBreak="0">
+  <w:abstractNum w:abstractNumId="34" w15:restartNumberingAfterBreak="0">
     <w:nsid w:val="66A814F6"/>
     <w:multiLevelType w:val="hybridMultilevel"/>
     <w:tmpl w:val="A3961BBA"/>
@@ -5920,7 +6798,93 @@
       </w:pPr>
     </w:lvl>
   </w:abstractNum>
-  <w:abstractNum w:abstractNumId="32" w15:restartNumberingAfterBreak="0">
+  <w:abstractNum w:abstractNumId="35" w15:restartNumberingAfterBreak="0">
+    <w:nsid w:val="66E70489"/>
+    <w:multiLevelType w:val="hybridMultilevel"/>
+    <w:tmpl w:val="7BD8789C"/>
+    <w:lvl w:ilvl="0" w:tplc="0402000F">
+      <w:start w:val="1"/>
+      <w:numFmt w:val="decimal"/>
+      <w:lvlText w:val="%1."/>
+      <w:lvlJc w:val="left"/>
+      <w:pPr>
+        <w:ind w:left="720" w:hanging="360"/>
+      </w:pPr>
+    </w:lvl>
+    <w:lvl w:ilvl="1" w:tplc="04020019" w:tentative="1">
+      <w:start w:val="1"/>
+      <w:numFmt w:val="lowerLetter"/>
+      <w:lvlText w:val="%2."/>
+      <w:lvlJc w:val="left"/>
+      <w:pPr>
+        <w:ind w:left="1440" w:hanging="360"/>
+      </w:pPr>
+    </w:lvl>
+    <w:lvl w:ilvl="2" w:tplc="0402001B" w:tentative="1">
+      <w:start w:val="1"/>
+      <w:numFmt w:val="lowerRoman"/>
+      <w:lvlText w:val="%3."/>
+      <w:lvlJc w:val="right"/>
+      <w:pPr>
+        <w:ind w:left="2160" w:hanging="180"/>
+      </w:pPr>
+    </w:lvl>
+    <w:lvl w:ilvl="3" w:tplc="0402000F" w:tentative="1">
+      <w:start w:val="1"/>
+      <w:numFmt w:val="decimal"/>
+      <w:lvlText w:val="%4."/>
+      <w:lvlJc w:val="left"/>
+      <w:pPr>
+        <w:ind w:left="2880" w:hanging="360"/>
+      </w:pPr>
+    </w:lvl>
+    <w:lvl w:ilvl="4" w:tplc="04020019" w:tentative="1">
+      <w:start w:val="1"/>
+      <w:numFmt w:val="lowerLetter"/>
+      <w:lvlText w:val="%5."/>
+      <w:lvlJc w:val="left"/>
+      <w:pPr>
+        <w:ind w:left="3600" w:hanging="360"/>
+      </w:pPr>
+    </w:lvl>
+    <w:lvl w:ilvl="5" w:tplc="0402001B" w:tentative="1">
+      <w:start w:val="1"/>
+      <w:numFmt w:val="lowerRoman"/>
+      <w:lvlText w:val="%6."/>
+      <w:lvlJc w:val="right"/>
+      <w:pPr>
+        <w:ind w:left="4320" w:hanging="180"/>
+      </w:pPr>
+    </w:lvl>
+    <w:lvl w:ilvl="6" w:tplc="0402000F" w:tentative="1">
+      <w:start w:val="1"/>
+      <w:numFmt w:val="decimal"/>
+      <w:lvlText w:val="%7."/>
+      <w:lvlJc w:val="left"/>
+      <w:pPr>
+        <w:ind w:left="5040" w:hanging="360"/>
+      </w:pPr>
+    </w:lvl>
+    <w:lvl w:ilvl="7" w:tplc="04020019" w:tentative="1">
+      <w:start w:val="1"/>
+      <w:numFmt w:val="lowerLetter"/>
+      <w:lvlText w:val="%8."/>
+      <w:lvlJc w:val="left"/>
+      <w:pPr>
+        <w:ind w:left="5760" w:hanging="360"/>
+      </w:pPr>
+    </w:lvl>
+    <w:lvl w:ilvl="8" w:tplc="0402001B" w:tentative="1">
+      <w:start w:val="1"/>
+      <w:numFmt w:val="lowerRoman"/>
+      <w:lvlText w:val="%9."/>
+      <w:lvlJc w:val="right"/>
+      <w:pPr>
+        <w:ind w:left="6480" w:hanging="180"/>
+      </w:pPr>
+    </w:lvl>
+  </w:abstractNum>
+  <w:abstractNum w:abstractNumId="36" w15:restartNumberingAfterBreak="0">
     <w:nsid w:val="69693E22"/>
     <w:multiLevelType w:val="hybridMultilevel"/>
     <w:tmpl w:val="E690D0C8"/>
@@ -6006,7 +6970,7 @@
       </w:pPr>
     </w:lvl>
   </w:abstractNum>
-  <w:abstractNum w:abstractNumId="33" w15:restartNumberingAfterBreak="0">
+  <w:abstractNum w:abstractNumId="37" w15:restartNumberingAfterBreak="0">
     <w:nsid w:val="69F82DFE"/>
     <w:multiLevelType w:val="hybridMultilevel"/>
     <w:tmpl w:val="2DCA2814"/>
@@ -6092,7 +7056,7 @@
       </w:pPr>
     </w:lvl>
   </w:abstractNum>
-  <w:abstractNum w:abstractNumId="34" w15:restartNumberingAfterBreak="0">
+  <w:abstractNum w:abstractNumId="38" w15:restartNumberingAfterBreak="0">
     <w:nsid w:val="6A092664"/>
     <w:multiLevelType w:val="hybridMultilevel"/>
     <w:tmpl w:val="9EF49708"/>
@@ -6178,7 +7142,7 @@
       </w:pPr>
     </w:lvl>
   </w:abstractNum>
-  <w:abstractNum w:abstractNumId="35" w15:restartNumberingAfterBreak="0">
+  <w:abstractNum w:abstractNumId="39" w15:restartNumberingAfterBreak="0">
     <w:nsid w:val="6CC05173"/>
     <w:multiLevelType w:val="hybridMultilevel"/>
     <w:tmpl w:val="E1EEE9AC"/>
@@ -6264,7 +7228,7 @@
       </w:pPr>
     </w:lvl>
   </w:abstractNum>
-  <w:abstractNum w:abstractNumId="36" w15:restartNumberingAfterBreak="0">
+  <w:abstractNum w:abstractNumId="40" w15:restartNumberingAfterBreak="0">
     <w:nsid w:val="70912D22"/>
     <w:multiLevelType w:val="hybridMultilevel"/>
     <w:tmpl w:val="4E4C41B8"/>
@@ -6350,7 +7314,7 @@
       </w:pPr>
     </w:lvl>
   </w:abstractNum>
-  <w:abstractNum w:abstractNumId="37" w15:restartNumberingAfterBreak="0">
+  <w:abstractNum w:abstractNumId="41" w15:restartNumberingAfterBreak="0">
     <w:nsid w:val="70985487"/>
     <w:multiLevelType w:val="hybridMultilevel"/>
     <w:tmpl w:val="CE02DD86"/>
@@ -6436,7 +7400,7 @@
       </w:pPr>
     </w:lvl>
   </w:abstractNum>
-  <w:abstractNum w:abstractNumId="38" w15:restartNumberingAfterBreak="0">
+  <w:abstractNum w:abstractNumId="42" w15:restartNumberingAfterBreak="0">
     <w:nsid w:val="72CE0D43"/>
     <w:multiLevelType w:val="hybridMultilevel"/>
     <w:tmpl w:val="EDB28D30"/>
@@ -6522,7 +7486,7 @@
       </w:pPr>
     </w:lvl>
   </w:abstractNum>
-  <w:abstractNum w:abstractNumId="39" w15:restartNumberingAfterBreak="0">
+  <w:abstractNum w:abstractNumId="43" w15:restartNumberingAfterBreak="0">
     <w:nsid w:val="772D4BA5"/>
     <w:multiLevelType w:val="hybridMultilevel"/>
     <w:tmpl w:val="8FBA5782"/>
@@ -6608,7 +7572,7 @@
       </w:pPr>
     </w:lvl>
   </w:abstractNum>
-  <w:abstractNum w:abstractNumId="40" w15:restartNumberingAfterBreak="0">
+  <w:abstractNum w:abstractNumId="44" w15:restartNumberingAfterBreak="0">
     <w:nsid w:val="7ABF45B1"/>
     <w:multiLevelType w:val="hybridMultilevel"/>
     <w:tmpl w:val="8CB479DC"/>
@@ -6707,31 +7671,31 @@
     <w:abstractNumId w:val="6"/>
   </w:num>
   <w:num w:numId="5" w16cid:durableId="1300381074">
-    <w:abstractNumId w:val="19"/>
+    <w:abstractNumId w:val="22"/>
   </w:num>
   <w:num w:numId="6" w16cid:durableId="2145266487">
     <w:abstractNumId w:val="4"/>
   </w:num>
   <w:num w:numId="7" w16cid:durableId="135878503">
-    <w:abstractNumId w:val="30"/>
+    <w:abstractNumId w:val="33"/>
   </w:num>
   <w:num w:numId="8" w16cid:durableId="783116715">
-    <w:abstractNumId w:val="13"/>
+    <w:abstractNumId w:val="14"/>
   </w:num>
   <w:num w:numId="9" w16cid:durableId="540482994">
-    <w:abstractNumId w:val="39"/>
+    <w:abstractNumId w:val="43"/>
   </w:num>
   <w:num w:numId="10" w16cid:durableId="1712264087">
-    <w:abstractNumId w:val="40"/>
+    <w:abstractNumId w:val="44"/>
   </w:num>
   <w:num w:numId="11" w16cid:durableId="1723819954">
-    <w:abstractNumId w:val="20"/>
+    <w:abstractNumId w:val="23"/>
   </w:num>
   <w:num w:numId="12" w16cid:durableId="1344699229">
-    <w:abstractNumId w:val="25"/>
+    <w:abstractNumId w:val="28"/>
   </w:num>
   <w:num w:numId="13" w16cid:durableId="888490904">
-    <w:abstractNumId w:val="17"/>
+    <w:abstractNumId w:val="19"/>
   </w:num>
   <w:num w:numId="14" w16cid:durableId="1465612014">
     <w:abstractNumId w:val="9"/>
@@ -6740,82 +7704,94 @@
     <w:abstractNumId w:val="1"/>
   </w:num>
   <w:num w:numId="16" w16cid:durableId="123083872">
-    <w:abstractNumId w:val="27"/>
+    <w:abstractNumId w:val="30"/>
   </w:num>
   <w:num w:numId="17" w16cid:durableId="56439319">
-    <w:abstractNumId w:val="37"/>
+    <w:abstractNumId w:val="41"/>
   </w:num>
   <w:num w:numId="18" w16cid:durableId="1620530135">
-    <w:abstractNumId w:val="15"/>
+    <w:abstractNumId w:val="17"/>
   </w:num>
   <w:num w:numId="19" w16cid:durableId="211697966">
-    <w:abstractNumId w:val="34"/>
+    <w:abstractNumId w:val="38"/>
   </w:num>
   <w:num w:numId="20" w16cid:durableId="665325682">
-    <w:abstractNumId w:val="10"/>
+    <w:abstractNumId w:val="11"/>
   </w:num>
   <w:num w:numId="21" w16cid:durableId="957878855">
-    <w:abstractNumId w:val="21"/>
+    <w:abstractNumId w:val="24"/>
   </w:num>
   <w:num w:numId="22" w16cid:durableId="712390337">
-    <w:abstractNumId w:val="22"/>
+    <w:abstractNumId w:val="25"/>
   </w:num>
   <w:num w:numId="23" w16cid:durableId="1646809692">
-    <w:abstractNumId w:val="32"/>
+    <w:abstractNumId w:val="36"/>
   </w:num>
   <w:num w:numId="24" w16cid:durableId="512378957">
     <w:abstractNumId w:val="2"/>
   </w:num>
   <w:num w:numId="25" w16cid:durableId="595481267">
-    <w:abstractNumId w:val="38"/>
+    <w:abstractNumId w:val="42"/>
   </w:num>
   <w:num w:numId="26" w16cid:durableId="702174505">
-    <w:abstractNumId w:val="23"/>
+    <w:abstractNumId w:val="26"/>
   </w:num>
   <w:num w:numId="27" w16cid:durableId="1929653728">
-    <w:abstractNumId w:val="14"/>
+    <w:abstractNumId w:val="15"/>
   </w:num>
   <w:num w:numId="28" w16cid:durableId="1525678170">
-    <w:abstractNumId w:val="12"/>
+    <w:abstractNumId w:val="13"/>
   </w:num>
   <w:num w:numId="29" w16cid:durableId="269898645">
-    <w:abstractNumId w:val="16"/>
+    <w:abstractNumId w:val="18"/>
   </w:num>
   <w:num w:numId="30" w16cid:durableId="185869466">
-    <w:abstractNumId w:val="26"/>
+    <w:abstractNumId w:val="29"/>
   </w:num>
   <w:num w:numId="31" w16cid:durableId="1925649880">
-    <w:abstractNumId w:val="18"/>
+    <w:abstractNumId w:val="20"/>
   </w:num>
   <w:num w:numId="32" w16cid:durableId="2012098381">
-    <w:abstractNumId w:val="33"/>
+    <w:abstractNumId w:val="37"/>
   </w:num>
   <w:num w:numId="33" w16cid:durableId="743527415">
-    <w:abstractNumId w:val="31"/>
+    <w:abstractNumId w:val="34"/>
   </w:num>
   <w:num w:numId="34" w16cid:durableId="841823662">
     <w:abstractNumId w:val="8"/>
   </w:num>
   <w:num w:numId="35" w16cid:durableId="218251524">
-    <w:abstractNumId w:val="35"/>
+    <w:abstractNumId w:val="39"/>
   </w:num>
   <w:num w:numId="36" w16cid:durableId="2019311342">
-    <w:abstractNumId w:val="29"/>
+    <w:abstractNumId w:val="32"/>
   </w:num>
   <w:num w:numId="37" w16cid:durableId="505633640">
-    <w:abstractNumId w:val="36"/>
+    <w:abstractNumId w:val="40"/>
   </w:num>
   <w:num w:numId="38" w16cid:durableId="2130970002">
-    <w:abstractNumId w:val="24"/>
+    <w:abstractNumId w:val="27"/>
   </w:num>
   <w:num w:numId="39" w16cid:durableId="200870675">
     <w:abstractNumId w:val="0"/>
   </w:num>
   <w:num w:numId="40" w16cid:durableId="874461730">
-    <w:abstractNumId w:val="28"/>
+    <w:abstractNumId w:val="31"/>
   </w:num>
   <w:num w:numId="41" w16cid:durableId="955988342">
-    <w:abstractNumId w:val="11"/>
+    <w:abstractNumId w:val="12"/>
+  </w:num>
+  <w:num w:numId="42" w16cid:durableId="58672590">
+    <w:abstractNumId w:val="21"/>
+  </w:num>
+  <w:num w:numId="43" w16cid:durableId="1662346741">
+    <w:abstractNumId w:val="16"/>
+  </w:num>
+  <w:num w:numId="44" w16cid:durableId="1903517569">
+    <w:abstractNumId w:val="10"/>
+  </w:num>
+  <w:num w:numId="45" w16cid:durableId="93326522">
+    <w:abstractNumId w:val="35"/>
   </w:num>
   <w:numIdMacAtCleanup w:val="14"/>
 </w:numbering>
@@ -7219,6 +8195,7 @@
   <w:style w:type="paragraph" w:default="1" w:styleId="a">
     <w:name w:val="Normal"/>
     <w:qFormat/>
+    <w:rsid w:val="00786AC3"/>
   </w:style>
   <w:style w:type="paragraph" w:styleId="1">
     <w:name w:val="heading 1"/>
@@ -7405,6 +8382,7 @@
   <w:style w:type="character" w:default="1" w:styleId="a0">
     <w:name w:val="Default Paragraph Font"/>
     <w:uiPriority w:val="1"/>
+    <w:semiHidden/>
     <w:unhideWhenUsed/>
   </w:style>
   <w:style w:type="table" w:default="1" w:styleId="a1">
@@ -7882,13 +8860,6 @@
     <w:pitch w:val="variable"/>
     <w:sig w:usb0="20000287" w:usb1="00000003" w:usb2="00000000" w:usb3="00000000" w:csb0="0000019F" w:csb1="00000000"/>
   </w:font>
-  <w:font w:name="Lato">
-    <w:panose1 w:val="020F0502020204030203"/>
-    <w:charset w:val="00"/>
-    <w:family w:val="swiss"/>
-    <w:pitch w:val="variable"/>
-    <w:sig w:usb0="E10002FF" w:usb1="5000ECFF" w:usb2="00000029" w:usb3="00000000" w:csb0="0000019F" w:csb1="00000000"/>
-  </w:font>
   <w:font w:name="Calibri">
     <w:panose1 w:val="020F0502020204030204"/>
     <w:charset w:val="CC"/>
@@ -7926,6 +8897,7 @@
     <w:rsid w:val="000F054A"/>
     <w:rsid w:val="00255D5C"/>
     <w:rsid w:val="00321529"/>
+    <w:rsid w:val="00344055"/>
     <w:rsid w:val="009D4E4C"/>
     <w:rsid w:val="00FF516D"/>
   </w:rsids>
@@ -8658,6 +9630,19 @@
 </file>
 
 <file path=customXml/item1.xml><?xml version="1.0" encoding="utf-8"?>
+<b:Sources xmlns:b="http://schemas.openxmlformats.org/officeDocument/2006/bibliography" xmlns="http://schemas.openxmlformats.org/officeDocument/2006/bibliography" SelectedStyle="\APASixthEditionOfficeOnline.xsl" StyleName="APA" Version="6"/>
+</file>
+
+<file path=customXml/item2.xml><?xml version="1.0" encoding="utf-8"?>
+<?mso-contentType ?>
+<FormTemplates xmlns="http://schemas.microsoft.com/sharepoint/v3/contenttype/forms">
+  <Display>DocumentLibraryForm</Display>
+  <Edit>DocumentLibraryForm</Edit>
+  <New>DocumentLibraryForm</New>
+</FormTemplates>
+</file>
+
+<file path=customXml/item3.xml><?xml version="1.0" encoding="utf-8"?>
 <ct:contentTypeSchema xmlns:ct="http://schemas.microsoft.com/office/2006/metadata/contentType" xmlns:ma="http://schemas.microsoft.com/office/2006/metadata/properties/metaAttributes" ct:_="" ma:_="" ma:contentTypeName="Document" ma:contentTypeID="0x01010033133AFC26B9A147B6E0CA753F4BEED4" ma:contentTypeVersion="12" ma:contentTypeDescription="Een nieuw document maken." ma:contentTypeScope="" ma:versionID="f94a7c47b524e1efc4b0c484a3b92977">
   <xsd:schema xmlns:xsd="http://www.w3.org/2001/XMLSchema" xmlns:xs="http://www.w3.org/2001/XMLSchema" xmlns:p="http://schemas.microsoft.com/office/2006/metadata/properties" xmlns:ns2="d9b39dc6-2709-496b-9939-09a7e7d55345" xmlns:ns3="b8c06051-aa03-49ae-bbca-83002fe2edb0" targetNamespace="http://schemas.microsoft.com/office/2006/metadata/properties" ma:root="true" ma:fieldsID="333ea1a1ffd0046c8fba5bc5b4bca8ee" ns2:_="" ns3:_="">
     <xsd:import namespace="d9b39dc6-2709-496b-9939-09a7e7d55345"/>
@@ -8858,19 +9843,6 @@
 </ct:contentTypeSchema>
 </file>
 
-<file path=customXml/item2.xml><?xml version="1.0" encoding="utf-8"?>
-<?mso-contentType ?>
-<FormTemplates xmlns="http://schemas.microsoft.com/sharepoint/v3/contenttype/forms">
-  <Display>DocumentLibraryForm</Display>
-  <Edit>DocumentLibraryForm</Edit>
-  <New>DocumentLibraryForm</New>
-</FormTemplates>
-</file>
-
-<file path=customXml/item3.xml><?xml version="1.0" encoding="utf-8"?>
-<b:Sources xmlns:b="http://schemas.openxmlformats.org/officeDocument/2006/bibliography" xmlns="http://schemas.openxmlformats.org/officeDocument/2006/bibliography" SelectedStyle="\APASixthEditionOfficeOnline.xsl" StyleName="APA" Version="6"/>
-</file>
-
 <file path=customXml/item4.xml><?xml version="1.0" encoding="utf-8"?>
 <p:properties xmlns:p="http://schemas.microsoft.com/office/2006/metadata/properties" xmlns:xsi="http://www.w3.org/2001/XMLSchema-instance" xmlns:pc="http://schemas.microsoft.com/office/infopath/2007/PartnerControls">
   <documentManagement>
@@ -8883,6 +9855,22 @@
 </file>
 
 <file path=customXml/itemProps1.xml><?xml version="1.0" encoding="utf-8"?>
+<ds:datastoreItem xmlns:ds="http://schemas.openxmlformats.org/officeDocument/2006/customXml" ds:itemID="{7E7F741C-D142-4A7B-80C7-CE719765EE1B}">
+  <ds:schemaRefs>
+    <ds:schemaRef ds:uri="http://schemas.openxmlformats.org/officeDocument/2006/bibliography"/>
+  </ds:schemaRefs>
+</ds:datastoreItem>
+</file>
+
+<file path=customXml/itemProps2.xml><?xml version="1.0" encoding="utf-8"?>
+<ds:datastoreItem xmlns:ds="http://schemas.openxmlformats.org/officeDocument/2006/customXml" ds:itemID="{9A366F81-4F19-4CA9-9CFC-3C6B8B18A188}">
+  <ds:schemaRefs>
+    <ds:schemaRef ds:uri="http://schemas.microsoft.com/sharepoint/v3/contenttype/forms"/>
+  </ds:schemaRefs>
+</ds:datastoreItem>
+</file>
+
+<file path=customXml/itemProps3.xml><?xml version="1.0" encoding="utf-8"?>
 <ds:datastoreItem xmlns:ds="http://schemas.openxmlformats.org/officeDocument/2006/customXml" ds:itemID="{CE165651-AD27-4213-9321-7B4A214C0C0A}">
   <ds:schemaRefs>
     <ds:schemaRef ds:uri="http://schemas.microsoft.com/office/2006/metadata/contentType"/>
@@ -8901,22 +9889,6 @@
 </ds:datastoreItem>
 </file>
 
-<file path=customXml/itemProps2.xml><?xml version="1.0" encoding="utf-8"?>
-<ds:datastoreItem xmlns:ds="http://schemas.openxmlformats.org/officeDocument/2006/customXml" ds:itemID="{9A366F81-4F19-4CA9-9CFC-3C6B8B18A188}">
-  <ds:schemaRefs>
-    <ds:schemaRef ds:uri="http://schemas.microsoft.com/sharepoint/v3/contenttype/forms"/>
-  </ds:schemaRefs>
-</ds:datastoreItem>
-</file>
-
-<file path=customXml/itemProps3.xml><?xml version="1.0" encoding="utf-8"?>
-<ds:datastoreItem xmlns:ds="http://schemas.openxmlformats.org/officeDocument/2006/customXml" ds:itemID="{7E7F741C-D142-4A7B-80C7-CE719765EE1B}">
-  <ds:schemaRefs>
-    <ds:schemaRef ds:uri="http://schemas.openxmlformats.org/officeDocument/2006/bibliography"/>
-  </ds:schemaRefs>
-</ds:datastoreItem>
-</file>
-
 <file path=customXml/itemProps4.xml><?xml version="1.0" encoding="utf-8"?>
 <ds:datastoreItem xmlns:ds="http://schemas.openxmlformats.org/officeDocument/2006/customXml" ds:itemID="{9E037985-5471-466F-95DA-6BE4757BCAD8}">
   <ds:schemaRefs>

</xml_diff>

<commit_message>
URS changes and adding new forms
</commit_message>
<xml_diff>
--- a/Documentation/URS.docx
+++ b/Documentation/URS.docx
@@ -27,7 +27,7 @@
       <w:sdtContent>
         <w:p>
           <w:pPr>
-            <w:pStyle w:val="ae"/>
+            <w:pStyle w:val="NoSpacing"/>
             <w:spacing w:before="1540" w:after="240"/>
             <w:jc w:val="center"/>
             <w:rPr>
@@ -114,7 +114,7 @@
           <w:sdtContent>
             <w:p>
               <w:pPr>
-                <w:pStyle w:val="ae"/>
+                <w:pStyle w:val="NoSpacing"/>
                 <w:pBdr>
                   <w:top w:val="single" w:sz="6" w:space="6" w:color="156082" w:themeColor="accent1"/>
                   <w:bottom w:val="single" w:sz="6" w:space="6" w:color="156082" w:themeColor="accent1"/>
@@ -161,7 +161,7 @@
           <w:sdtContent>
             <w:p>
               <w:pPr>
-                <w:pStyle w:val="ae"/>
+                <w:pStyle w:val="NoSpacing"/>
                 <w:jc w:val="center"/>
                 <w:rPr>
                   <w:color w:val="156082" w:themeColor="accent1"/>
@@ -182,7 +182,7 @@
         </w:sdt>
         <w:p>
           <w:pPr>
-            <w:pStyle w:val="ae"/>
+            <w:pStyle w:val="NoSpacing"/>
             <w:spacing w:before="480"/>
             <w:jc w:val="center"/>
             <w:rPr>
@@ -290,7 +290,7 @@
       <w:sdtContent>
         <w:p>
           <w:pPr>
-            <w:pStyle w:val="af0"/>
+            <w:pStyle w:val="TOCHeading"/>
           </w:pPr>
           <w:r>
             <w:t>Contents</w:t>
@@ -298,7 +298,7 @@
         </w:p>
         <w:p>
           <w:pPr>
-            <w:pStyle w:val="11"/>
+            <w:pStyle w:val="TOC1"/>
             <w:tabs>
               <w:tab w:val="right" w:leader="dot" w:pos="9350"/>
             </w:tabs>
@@ -323,7 +323,7 @@
           <w:hyperlink w:anchor="_Toc160528250" w:history="1">
             <w:r>
               <w:rPr>
-                <w:rStyle w:val="af1"/>
+                <w:rStyle w:val="Hyperlink"/>
                 <w:rFonts w:eastAsia="system-ui"/>
                 <w:noProof/>
               </w:rPr>
@@ -381,7 +381,7 @@
         </w:p>
         <w:p>
           <w:pPr>
-            <w:pStyle w:val="11"/>
+            <w:pStyle w:val="TOC1"/>
             <w:tabs>
               <w:tab w:val="right" w:leader="dot" w:pos="9350"/>
             </w:tabs>
@@ -397,7 +397,7 @@
           <w:hyperlink w:anchor="_Toc160528251" w:history="1">
             <w:r>
               <w:rPr>
-                <w:rStyle w:val="af1"/>
+                <w:rStyle w:val="Hyperlink"/>
                 <w:rFonts w:eastAsia="system-ui"/>
                 <w:noProof/>
               </w:rPr>
@@ -455,7 +455,7 @@
         </w:p>
         <w:p>
           <w:pPr>
-            <w:pStyle w:val="11"/>
+            <w:pStyle w:val="TOC1"/>
             <w:tabs>
               <w:tab w:val="right" w:leader="dot" w:pos="9350"/>
             </w:tabs>
@@ -471,7 +471,7 @@
           <w:hyperlink w:anchor="_Toc160528252" w:history="1">
             <w:r>
               <w:rPr>
-                <w:rStyle w:val="af1"/>
+                <w:rStyle w:val="Hyperlink"/>
                 <w:rFonts w:eastAsia="system-ui"/>
                 <w:noProof/>
               </w:rPr>
@@ -529,7 +529,7 @@
         </w:p>
         <w:p>
           <w:pPr>
-            <w:pStyle w:val="11"/>
+            <w:pStyle w:val="TOC1"/>
             <w:tabs>
               <w:tab w:val="right" w:leader="dot" w:pos="9350"/>
             </w:tabs>
@@ -545,7 +545,7 @@
           <w:hyperlink w:anchor="_Toc160528253" w:history="1">
             <w:r>
               <w:rPr>
-                <w:rStyle w:val="af1"/>
+                <w:rStyle w:val="Hyperlink"/>
                 <w:rFonts w:eastAsia="system-ui"/>
                 <w:noProof/>
               </w:rPr>
@@ -603,7 +603,7 @@
         </w:p>
         <w:p>
           <w:pPr>
-            <w:pStyle w:val="11"/>
+            <w:pStyle w:val="TOC1"/>
             <w:tabs>
               <w:tab w:val="right" w:leader="dot" w:pos="9350"/>
             </w:tabs>
@@ -619,7 +619,7 @@
           <w:hyperlink w:anchor="_Toc160528254" w:history="1">
             <w:r>
               <w:rPr>
-                <w:rStyle w:val="af1"/>
+                <w:rStyle w:val="Hyperlink"/>
                 <w:rFonts w:eastAsia="system-ui"/>
                 <w:noProof/>
               </w:rPr>
@@ -677,7 +677,7 @@
         </w:p>
         <w:p>
           <w:pPr>
-            <w:pStyle w:val="11"/>
+            <w:pStyle w:val="TOC1"/>
             <w:tabs>
               <w:tab w:val="right" w:leader="dot" w:pos="9350"/>
             </w:tabs>
@@ -693,7 +693,7 @@
           <w:hyperlink w:anchor="_Toc160528255" w:history="1">
             <w:r>
               <w:rPr>
-                <w:rStyle w:val="af1"/>
+                <w:rStyle w:val="Hyperlink"/>
                 <w:rFonts w:eastAsia="system-ui"/>
                 <w:noProof/>
               </w:rPr>
@@ -951,7 +951,7 @@
     </w:p>
     <w:p>
       <w:pPr>
-        <w:pStyle w:val="1"/>
+        <w:pStyle w:val="Heading1"/>
         <w:rPr>
           <w:rFonts w:eastAsia="system-ui"/>
         </w:rPr>
@@ -974,7 +974,7 @@
     </w:p>
     <w:p>
       <w:pPr>
-        <w:pStyle w:val="1"/>
+        <w:pStyle w:val="Heading1"/>
         <w:numPr>
           <w:ilvl w:val="0"/>
           <w:numId w:val="30"/>
@@ -1005,12 +1005,30 @@
           <w:sz w:val="24"/>
           <w:szCs w:val="24"/>
         </w:rPr>
-        <w:t xml:space="preserve"> The primary goal of this project is to develop a unified platform for AutoStream Enterprises that integrates vehicle rental services and automotive news. This platform aims to enhance user engagement by 30% and operational efficiency by 25% within the first year of launch.</w:t>
-      </w:r>
-    </w:p>
-    <w:p>
-      <w:pPr>
-        <w:pStyle w:val="1"/>
+        <w:t xml:space="preserve"> The primary goal of this project is to develop a unified platform for </w:t>
+      </w:r>
+      <w:r>
+        <w:rPr>
+          <w:rFonts w:asciiTheme="minorHAnsi" w:eastAsia="system-ui" w:hAnsiTheme="minorHAnsi" w:cs="system-ui"/>
+          <w:color w:val="000000" w:themeColor="text1"/>
+          <w:sz w:val="24"/>
+          <w:szCs w:val="24"/>
+        </w:rPr>
+        <w:t>‘Word of Cars’</w:t>
+      </w:r>
+      <w:r>
+        <w:rPr>
+          <w:rFonts w:asciiTheme="minorHAnsi" w:eastAsia="system-ui" w:hAnsiTheme="minorHAnsi" w:cs="system-ui"/>
+          <w:color w:val="000000" w:themeColor="text1"/>
+          <w:sz w:val="24"/>
+          <w:szCs w:val="24"/>
+        </w:rPr>
+        <w:t xml:space="preserve"> Enterprises that integrates vehicle rental services and automotive news. </w:t>
+      </w:r>
+    </w:p>
+    <w:p>
+      <w:pPr>
+        <w:pStyle w:val="Heading1"/>
         <w:numPr>
           <w:ilvl w:val="0"/>
           <w:numId w:val="30"/>
@@ -1045,7 +1063,7 @@
     </w:p>
     <w:p>
       <w:pPr>
-        <w:pStyle w:val="1"/>
+        <w:pStyle w:val="Heading1"/>
       </w:pPr>
       <w:r>
         <w:rPr>
@@ -1057,7 +1075,7 @@
     </w:p>
     <w:p>
       <w:pPr>
-        <w:pStyle w:val="ad"/>
+        <w:pStyle w:val="ListParagraph"/>
         <w:numPr>
           <w:ilvl w:val="0"/>
           <w:numId w:val="23"/>
@@ -1077,7 +1095,7 @@
     </w:p>
     <w:p>
       <w:pPr>
-        <w:pStyle w:val="ad"/>
+        <w:pStyle w:val="ListParagraph"/>
         <w:numPr>
           <w:ilvl w:val="0"/>
           <w:numId w:val="25"/>
@@ -1097,7 +1115,7 @@
     </w:p>
     <w:p>
       <w:pPr>
-        <w:pStyle w:val="ad"/>
+        <w:pStyle w:val="ListParagraph"/>
         <w:numPr>
           <w:ilvl w:val="0"/>
           <w:numId w:val="25"/>
@@ -1117,7 +1135,7 @@
     </w:p>
     <w:p>
       <w:pPr>
-        <w:pStyle w:val="ad"/>
+        <w:pStyle w:val="ListParagraph"/>
         <w:numPr>
           <w:ilvl w:val="0"/>
           <w:numId w:val="25"/>
@@ -1137,7 +1155,7 @@
     </w:p>
     <w:p>
       <w:pPr>
-        <w:pStyle w:val="ad"/>
+        <w:pStyle w:val="ListParagraph"/>
         <w:numPr>
           <w:ilvl w:val="0"/>
           <w:numId w:val="23"/>
@@ -1157,13 +1175,13 @@
     </w:p>
     <w:p>
       <w:pPr>
-        <w:pStyle w:val="ad"/>
+        <w:pStyle w:val="ListParagraph"/>
         <w:ind w:left="426"/>
       </w:pPr>
     </w:p>
     <w:p>
       <w:pPr>
-        <w:pStyle w:val="1"/>
+        <w:pStyle w:val="Heading1"/>
       </w:pPr>
       <w:bookmarkStart w:id="2" w:name="_Toc160528252"/>
       <w:r>
@@ -1176,7 +1194,7 @@
     </w:p>
     <w:p>
       <w:pPr>
-        <w:pStyle w:val="ad"/>
+        <w:pStyle w:val="ListParagraph"/>
         <w:ind w:left="426"/>
         <w:rPr>
           <w:rFonts w:eastAsia="system-ui" w:cs="system-ui"/>
@@ -1200,7 +1218,7 @@
     </w:p>
     <w:p>
       <w:pPr>
-        <w:pStyle w:val="ad"/>
+        <w:pStyle w:val="ListParagraph"/>
         <w:ind w:left="426"/>
       </w:pPr>
       <w:r>
@@ -1213,7 +1231,7 @@
     </w:p>
     <w:p>
       <w:pPr>
-        <w:pStyle w:val="1"/>
+        <w:pStyle w:val="Heading1"/>
       </w:pPr>
       <w:bookmarkStart w:id="3" w:name="_Toc160528253"/>
       <w:r>
@@ -1226,7 +1244,7 @@
     </w:p>
     <w:p>
       <w:pPr>
-        <w:pStyle w:val="ad"/>
+        <w:pStyle w:val="ListParagraph"/>
         <w:numPr>
           <w:ilvl w:val="0"/>
           <w:numId w:val="11"/>
@@ -1250,7 +1268,7 @@
     </w:p>
     <w:p>
       <w:pPr>
-        <w:pStyle w:val="ad"/>
+        <w:pStyle w:val="ListParagraph"/>
         <w:numPr>
           <w:ilvl w:val="0"/>
           <w:numId w:val="26"/>
@@ -1272,7 +1290,7 @@
     </w:p>
     <w:p>
       <w:pPr>
-        <w:pStyle w:val="ad"/>
+        <w:pStyle w:val="ListParagraph"/>
         <w:numPr>
           <w:ilvl w:val="0"/>
           <w:numId w:val="26"/>
@@ -1315,7 +1333,7 @@
     </w:p>
     <w:p>
       <w:pPr>
-        <w:pStyle w:val="ad"/>
+        <w:pStyle w:val="ListParagraph"/>
         <w:numPr>
           <w:ilvl w:val="0"/>
           <w:numId w:val="26"/>
@@ -1351,7 +1369,7 @@
     </w:p>
     <w:p>
       <w:pPr>
-        <w:pStyle w:val="ad"/>
+        <w:pStyle w:val="ListParagraph"/>
         <w:numPr>
           <w:ilvl w:val="0"/>
           <w:numId w:val="26"/>
@@ -1383,7 +1401,7 @@
     </w:p>
     <w:p>
       <w:pPr>
-        <w:pStyle w:val="ad"/>
+        <w:pStyle w:val="ListParagraph"/>
         <w:numPr>
           <w:ilvl w:val="0"/>
           <w:numId w:val="11"/>
@@ -1409,7 +1427,7 @@
     <w:bookmarkEnd w:id="4"/>
     <w:p>
       <w:pPr>
-        <w:pStyle w:val="ad"/>
+        <w:pStyle w:val="ListParagraph"/>
         <w:numPr>
           <w:ilvl w:val="2"/>
           <w:numId w:val="16"/>
@@ -1446,7 +1464,7 @@
     </w:p>
     <w:p>
       <w:pPr>
-        <w:pStyle w:val="ad"/>
+        <w:pStyle w:val="ListParagraph"/>
         <w:numPr>
           <w:ilvl w:val="2"/>
           <w:numId w:val="16"/>
@@ -1464,7 +1482,6 @@
           <w:rFonts w:eastAsia="system-ui" w:cs="system-ui"/>
           <w:color w:val="000000" w:themeColor="text1"/>
         </w:rPr>
-        <w:lastRenderedPageBreak/>
         <w:t xml:space="preserve">Should be able to manage the </w:t>
       </w:r>
       <w:r>
@@ -1484,7 +1501,7 @@
     </w:p>
     <w:p>
       <w:pPr>
-        <w:pStyle w:val="ad"/>
+        <w:pStyle w:val="ListParagraph"/>
         <w:numPr>
           <w:ilvl w:val="2"/>
           <w:numId w:val="16"/>
@@ -1521,7 +1538,7 @@
     </w:p>
     <w:p>
       <w:pPr>
-        <w:pStyle w:val="ad"/>
+        <w:pStyle w:val="ListParagraph"/>
         <w:numPr>
           <w:ilvl w:val="2"/>
           <w:numId w:val="16"/>
@@ -1539,6 +1556,7 @@
           <w:rFonts w:eastAsia="system-ui" w:cs="system-ui"/>
           <w:color w:val="000000" w:themeColor="text1"/>
         </w:rPr>
+        <w:lastRenderedPageBreak/>
         <w:t>Should be able to manage the available cars for rent</w:t>
       </w:r>
       <w:r>
@@ -1551,7 +1569,7 @@
     </w:p>
     <w:p>
       <w:pPr>
-        <w:pStyle w:val="ad"/>
+        <w:pStyle w:val="ListParagraph"/>
         <w:numPr>
           <w:ilvl w:val="2"/>
           <w:numId w:val="16"/>
@@ -1581,7 +1599,7 @@
     </w:p>
     <w:p>
       <w:pPr>
-        <w:pStyle w:val="ad"/>
+        <w:pStyle w:val="ListParagraph"/>
         <w:numPr>
           <w:ilvl w:val="2"/>
           <w:numId w:val="16"/>
@@ -1613,7 +1631,7 @@
     </w:p>
     <w:p>
       <w:pPr>
-        <w:pStyle w:val="ad"/>
+        <w:pStyle w:val="ListParagraph"/>
         <w:shd w:val="clear" w:color="auto" w:fill="FFFFFF" w:themeFill="background1"/>
         <w:spacing w:after="0"/>
         <w:rPr>
@@ -1624,7 +1642,7 @@
     </w:p>
     <w:p>
       <w:pPr>
-        <w:pStyle w:val="1"/>
+        <w:pStyle w:val="Heading1"/>
       </w:pPr>
       <w:bookmarkStart w:id="5" w:name="_Toc160528254"/>
       <w:r>
@@ -1637,7 +1655,7 @@
     </w:p>
     <w:p>
       <w:pPr>
-        <w:pStyle w:val="ad"/>
+        <w:pStyle w:val="ListParagraph"/>
         <w:numPr>
           <w:ilvl w:val="0"/>
           <w:numId w:val="18"/>
@@ -1657,7 +1675,7 @@
     </w:p>
     <w:p>
       <w:pPr>
-        <w:pStyle w:val="ad"/>
+        <w:pStyle w:val="ListParagraph"/>
         <w:numPr>
           <w:ilvl w:val="0"/>
           <w:numId w:val="18"/>
@@ -1679,7 +1697,7 @@
     </w:p>
     <w:p>
       <w:pPr>
-        <w:pStyle w:val="ad"/>
+        <w:pStyle w:val="ListParagraph"/>
         <w:numPr>
           <w:ilvl w:val="0"/>
           <w:numId w:val="18"/>
@@ -1701,7 +1719,7 @@
     </w:p>
     <w:p>
       <w:pPr>
-        <w:pStyle w:val="ad"/>
+        <w:pStyle w:val="ListParagraph"/>
         <w:numPr>
           <w:ilvl w:val="0"/>
           <w:numId w:val="18"/>
@@ -1730,7 +1748,7 @@
     </w:p>
     <w:p>
       <w:pPr>
-        <w:pStyle w:val="ad"/>
+        <w:pStyle w:val="ListParagraph"/>
         <w:numPr>
           <w:ilvl w:val="0"/>
           <w:numId w:val="21"/>
@@ -1753,7 +1771,7 @@
     </w:p>
     <w:p>
       <w:pPr>
-        <w:pStyle w:val="ad"/>
+        <w:pStyle w:val="ListParagraph"/>
         <w:numPr>
           <w:ilvl w:val="2"/>
           <w:numId w:val="19"/>
@@ -1776,7 +1794,7 @@
     </w:p>
     <w:p>
       <w:pPr>
-        <w:pStyle w:val="ad"/>
+        <w:pStyle w:val="ListParagraph"/>
         <w:numPr>
           <w:ilvl w:val="2"/>
           <w:numId w:val="19"/>
@@ -1799,7 +1817,7 @@
     </w:p>
     <w:p>
       <w:pPr>
-        <w:pStyle w:val="ad"/>
+        <w:pStyle w:val="ListParagraph"/>
         <w:numPr>
           <w:ilvl w:val="0"/>
           <w:numId w:val="21"/>
@@ -1822,7 +1840,7 @@
     </w:p>
     <w:p>
       <w:pPr>
-        <w:pStyle w:val="ad"/>
+        <w:pStyle w:val="ListParagraph"/>
         <w:numPr>
           <w:ilvl w:val="0"/>
           <w:numId w:val="21"/>
@@ -1840,12 +1858,12 @@
           <w:rFonts w:eastAsia="system-ui" w:cs="system-ui"/>
           <w:color w:val="000000" w:themeColor="text1"/>
         </w:rPr>
-        <w:t>Ensure system performance quality for both desktop application.</w:t>
-      </w:r>
-    </w:p>
-    <w:p>
-      <w:pPr>
-        <w:pStyle w:val="ad"/>
+        <w:t>Ensure system performance quality for desktop application.</w:t>
+      </w:r>
+    </w:p>
+    <w:p>
+      <w:pPr>
+        <w:pStyle w:val="ListParagraph"/>
         <w:numPr>
           <w:ilvl w:val="0"/>
           <w:numId w:val="18"/>
@@ -1872,7 +1890,7 @@
     </w:p>
     <w:p>
       <w:pPr>
-        <w:pStyle w:val="ad"/>
+        <w:pStyle w:val="ListParagraph"/>
         <w:numPr>
           <w:ilvl w:val="1"/>
           <w:numId w:val="6"/>
@@ -1895,7 +1913,7 @@
     </w:p>
     <w:p>
       <w:pPr>
-        <w:pStyle w:val="ad"/>
+        <w:pStyle w:val="ListParagraph"/>
         <w:numPr>
           <w:ilvl w:val="1"/>
           <w:numId w:val="6"/>
@@ -1918,7 +1936,7 @@
     </w:p>
     <w:p>
       <w:pPr>
-        <w:pStyle w:val="ad"/>
+        <w:pStyle w:val="ListParagraph"/>
         <w:numPr>
           <w:ilvl w:val="1"/>
           <w:numId w:val="6"/>
@@ -1950,7 +1968,7 @@
     </w:p>
     <w:p>
       <w:pPr>
-        <w:pStyle w:val="ad"/>
+        <w:pStyle w:val="ListParagraph"/>
         <w:numPr>
           <w:ilvl w:val="1"/>
           <w:numId w:val="6"/>
@@ -1973,7 +1991,7 @@
     </w:p>
     <w:p>
       <w:pPr>
-        <w:pStyle w:val="ad"/>
+        <w:pStyle w:val="ListParagraph"/>
         <w:numPr>
           <w:ilvl w:val="1"/>
           <w:numId w:val="6"/>
@@ -1991,12 +2009,26 @@
           <w:rFonts w:eastAsia="system-ui" w:cs="system-ui"/>
           <w:color w:val="000000" w:themeColor="text1"/>
         </w:rPr>
-        <w:t>Administrators being the only ones with capabilities to access desktop app.</w:t>
-      </w:r>
-    </w:p>
-    <w:p>
-      <w:pPr>
-        <w:pStyle w:val="1"/>
+        <w:t xml:space="preserve">Administrators </w:t>
+      </w:r>
+      <w:r>
+        <w:rPr>
+          <w:rFonts w:eastAsia="system-ui" w:cs="system-ui"/>
+          <w:color w:val="000000" w:themeColor="text1"/>
+        </w:rPr>
+        <w:t>are</w:t>
+      </w:r>
+      <w:r>
+        <w:rPr>
+          <w:rFonts w:eastAsia="system-ui" w:cs="system-ui"/>
+          <w:color w:val="000000" w:themeColor="text1"/>
+        </w:rPr>
+        <w:t xml:space="preserve"> the only ones with capabilities to access desktop app.</w:t>
+      </w:r>
+    </w:p>
+    <w:p>
+      <w:pPr>
+        <w:pStyle w:val="Heading1"/>
         <w:rPr>
           <w:rFonts w:eastAsia="system-ui"/>
         </w:rPr>
@@ -2058,7 +2090,7 @@
     </w:p>
     <w:p>
       <w:pPr>
-        <w:pStyle w:val="ad"/>
+        <w:pStyle w:val="ListParagraph"/>
         <w:numPr>
           <w:ilvl w:val="0"/>
           <w:numId w:val="31"/>
@@ -2093,7 +2125,7 @@
     </w:p>
     <w:p>
       <w:pPr>
-        <w:pStyle w:val="ad"/>
+        <w:pStyle w:val="ListParagraph"/>
         <w:numPr>
           <w:ilvl w:val="0"/>
           <w:numId w:val="32"/>
@@ -2118,7 +2150,7 @@
     </w:p>
     <w:p>
       <w:pPr>
-        <w:pStyle w:val="ad"/>
+        <w:pStyle w:val="ListParagraph"/>
         <w:numPr>
           <w:ilvl w:val="0"/>
           <w:numId w:val="32"/>
@@ -2143,7 +2175,7 @@
     </w:p>
     <w:p>
       <w:pPr>
-        <w:pStyle w:val="ad"/>
+        <w:pStyle w:val="ListParagraph"/>
         <w:numPr>
           <w:ilvl w:val="0"/>
           <w:numId w:val="32"/>
@@ -2151,13 +2183,12 @@
         <w:ind w:right="-20"/>
       </w:pPr>
       <w:r>
-        <w:lastRenderedPageBreak/>
         <w:t>The user submits the registration form.</w:t>
       </w:r>
     </w:p>
     <w:p>
       <w:pPr>
-        <w:pStyle w:val="ad"/>
+        <w:pStyle w:val="ListParagraph"/>
         <w:numPr>
           <w:ilvl w:val="0"/>
           <w:numId w:val="32"/>
@@ -2170,7 +2201,7 @@
     </w:p>
     <w:p>
       <w:pPr>
-        <w:pStyle w:val="ad"/>
+        <w:pStyle w:val="ListParagraph"/>
         <w:numPr>
           <w:ilvl w:val="0"/>
           <w:numId w:val="32"/>
@@ -2178,12 +2209,13 @@
         <w:ind w:right="-20"/>
       </w:pPr>
       <w:r>
+        <w:lastRenderedPageBreak/>
         <w:t>Upon successful validation, the system creates a new user account, logs the user in, and redirects them to their user dashboard.</w:t>
       </w:r>
     </w:p>
     <w:p>
       <w:pPr>
-        <w:pStyle w:val="ad"/>
+        <w:pStyle w:val="ListParagraph"/>
         <w:numPr>
           <w:ilvl w:val="0"/>
           <w:numId w:val="32"/>
@@ -2284,7 +2316,7 @@
     </w:p>
     <w:p>
       <w:pPr>
-        <w:pStyle w:val="ad"/>
+        <w:pStyle w:val="ListParagraph"/>
         <w:numPr>
           <w:ilvl w:val="0"/>
           <w:numId w:val="31"/>
@@ -2303,7 +2335,7 @@
     </w:p>
     <w:p>
       <w:pPr>
-        <w:pStyle w:val="ad"/>
+        <w:pStyle w:val="ListParagraph"/>
         <w:numPr>
           <w:ilvl w:val="0"/>
           <w:numId w:val="31"/>
@@ -2338,7 +2370,7 @@
     </w:p>
     <w:p>
       <w:pPr>
-        <w:pStyle w:val="ad"/>
+        <w:pStyle w:val="ListParagraph"/>
         <w:numPr>
           <w:ilvl w:val="0"/>
           <w:numId w:val="34"/>
@@ -2360,7 +2392,7 @@
     </w:p>
     <w:p>
       <w:pPr>
-        <w:pStyle w:val="ad"/>
+        <w:pStyle w:val="ListParagraph"/>
         <w:numPr>
           <w:ilvl w:val="0"/>
           <w:numId w:val="34"/>
@@ -2394,7 +2426,7 @@
     </w:p>
     <w:p>
       <w:pPr>
-        <w:pStyle w:val="ad"/>
+        <w:pStyle w:val="ListParagraph"/>
         <w:numPr>
           <w:ilvl w:val="0"/>
           <w:numId w:val="34"/>
@@ -2416,7 +2448,7 @@
     </w:p>
     <w:p>
       <w:pPr>
-        <w:pStyle w:val="ad"/>
+        <w:pStyle w:val="ListParagraph"/>
         <w:numPr>
           <w:ilvl w:val="0"/>
           <w:numId w:val="34"/>
@@ -2438,7 +2470,7 @@
     </w:p>
     <w:p>
       <w:pPr>
-        <w:pStyle w:val="ad"/>
+        <w:pStyle w:val="ListParagraph"/>
         <w:numPr>
           <w:ilvl w:val="0"/>
           <w:numId w:val="34"/>
@@ -2451,7 +2483,7 @@
     </w:p>
     <w:p>
       <w:pPr>
-        <w:pStyle w:val="ad"/>
+        <w:pStyle w:val="ListParagraph"/>
         <w:numPr>
           <w:ilvl w:val="0"/>
           <w:numId w:val="34"/>
@@ -2553,7 +2585,7 @@
     </w:p>
     <w:p>
       <w:pPr>
-        <w:pStyle w:val="ad"/>
+        <w:pStyle w:val="ListParagraph"/>
         <w:numPr>
           <w:ilvl w:val="0"/>
           <w:numId w:val="36"/>
@@ -2575,7 +2607,7 @@
     </w:p>
     <w:p>
       <w:pPr>
-        <w:pStyle w:val="ad"/>
+        <w:pStyle w:val="ListParagraph"/>
         <w:numPr>
           <w:ilvl w:val="0"/>
           <w:numId w:val="36"/>
@@ -2608,13 +2640,12 @@
           <w:b/>
           <w:bCs/>
         </w:rPr>
-        <w:lastRenderedPageBreak/>
         <w:t>Main Flow:</w:t>
       </w:r>
     </w:p>
     <w:p>
       <w:pPr>
-        <w:pStyle w:val="ad"/>
+        <w:pStyle w:val="ListParagraph"/>
         <w:numPr>
           <w:ilvl w:val="0"/>
           <w:numId w:val="37"/>
@@ -2622,6 +2653,7 @@
         <w:ind w:right="-20"/>
       </w:pPr>
       <w:r>
+        <w:lastRenderedPageBreak/>
         <w:t xml:space="preserve">The </w:t>
       </w:r>
       <w:r>
@@ -2636,7 +2668,7 @@
     </w:p>
     <w:p>
       <w:pPr>
-        <w:pStyle w:val="ad"/>
+        <w:pStyle w:val="ListParagraph"/>
         <w:numPr>
           <w:ilvl w:val="0"/>
           <w:numId w:val="37"/>
@@ -2663,7 +2695,7 @@
     </w:p>
     <w:p>
       <w:pPr>
-        <w:pStyle w:val="ad"/>
+        <w:pStyle w:val="ListParagraph"/>
         <w:numPr>
           <w:ilvl w:val="0"/>
           <w:numId w:val="37"/>
@@ -2691,7 +2723,7 @@
     </w:p>
     <w:p>
       <w:pPr>
-        <w:pStyle w:val="ad"/>
+        <w:pStyle w:val="ListParagraph"/>
         <w:numPr>
           <w:ilvl w:val="0"/>
           <w:numId w:val="37"/>
@@ -2704,7 +2736,7 @@
     </w:p>
     <w:p>
       <w:pPr>
-        <w:pStyle w:val="ad"/>
+        <w:pStyle w:val="ListParagraph"/>
         <w:numPr>
           <w:ilvl w:val="0"/>
           <w:numId w:val="37"/>
@@ -2803,7 +2835,7 @@
     </w:p>
     <w:p>
       <w:pPr>
-        <w:pStyle w:val="ad"/>
+        <w:pStyle w:val="ListParagraph"/>
         <w:numPr>
           <w:ilvl w:val="0"/>
           <w:numId w:val="42"/>
@@ -2832,7 +2864,7 @@
     </w:p>
     <w:p>
       <w:pPr>
-        <w:pStyle w:val="ad"/>
+        <w:pStyle w:val="ListParagraph"/>
         <w:numPr>
           <w:ilvl w:val="0"/>
           <w:numId w:val="40"/>
@@ -2845,7 +2877,7 @@
     </w:p>
     <w:p>
       <w:pPr>
-        <w:pStyle w:val="ad"/>
+        <w:pStyle w:val="ListParagraph"/>
         <w:numPr>
           <w:ilvl w:val="0"/>
           <w:numId w:val="40"/>
@@ -2858,7 +2890,7 @@
     </w:p>
     <w:p>
       <w:pPr>
-        <w:pStyle w:val="ad"/>
+        <w:pStyle w:val="ListParagraph"/>
         <w:numPr>
           <w:ilvl w:val="0"/>
           <w:numId w:val="40"/>
@@ -2871,7 +2903,7 @@
     </w:p>
     <w:p>
       <w:pPr>
-        <w:pStyle w:val="ad"/>
+        <w:pStyle w:val="ListParagraph"/>
         <w:numPr>
           <w:ilvl w:val="0"/>
           <w:numId w:val="40"/>
@@ -2884,7 +2916,7 @@
     </w:p>
     <w:p>
       <w:pPr>
-        <w:pStyle w:val="ad"/>
+        <w:pStyle w:val="ListParagraph"/>
         <w:numPr>
           <w:ilvl w:val="0"/>
           <w:numId w:val="40"/>
@@ -2920,7 +2952,7 @@
     </w:p>
     <w:p>
       <w:pPr>
-        <w:pStyle w:val="ad"/>
+        <w:pStyle w:val="ListParagraph"/>
         <w:ind w:left="700" w:right="-20"/>
       </w:pPr>
       <w:r>
@@ -2950,66 +2982,51 @@
           <w:b/>
           <w:bCs/>
         </w:rPr>
-        <w:t>Use Case</w:t>
-      </w:r>
+        <w:t>Use Case 5:</w:t>
+      </w:r>
+      <w:r>
+        <w:t xml:space="preserve"> Administrator Adds New Car</w:t>
+      </w:r>
+    </w:p>
+    <w:p>
+      <w:pPr>
+        <w:ind w:right="-20"/>
+      </w:pPr>
       <w:r>
         <w:rPr>
           <w:b/>
           <w:bCs/>
         </w:rPr>
-        <w:t xml:space="preserve"> 5</w:t>
-      </w:r>
-      <w:r>
+        <w:t>Actor:</w:t>
+      </w:r>
+      <w:r>
+        <w:t xml:space="preserve"> Administrator</w:t>
+      </w:r>
+    </w:p>
+    <w:p>
+      <w:pPr>
+        <w:ind w:right="-20"/>
+      </w:pPr>
+    </w:p>
+    <w:p>
+      <w:pPr>
+        <w:ind w:right="-20"/>
         <w:rPr>
           <w:b/>
           <w:bCs/>
         </w:rPr>
-        <w:t>:</w:t>
-      </w:r>
-      <w:r>
-        <w:t xml:space="preserve"> Administrator Adds New Car</w:t>
-      </w:r>
-    </w:p>
-    <w:p>
-      <w:pPr>
-        <w:ind w:right="-20"/>
       </w:pPr>
       <w:r>
         <w:rPr>
           <w:b/>
           <w:bCs/>
         </w:rPr>
-        <w:t>Actor:</w:t>
-      </w:r>
-      <w:r>
-        <w:t xml:space="preserve"> Administrator</w:t>
-      </w:r>
-    </w:p>
-    <w:p>
-      <w:pPr>
-        <w:ind w:right="-20"/>
-      </w:pPr>
-    </w:p>
-    <w:p>
-      <w:pPr>
-        <w:ind w:right="-20"/>
-        <w:rPr>
-          <w:b/>
-          <w:bCs/>
-        </w:rPr>
-      </w:pPr>
-      <w:r>
-        <w:rPr>
-          <w:b/>
-          <w:bCs/>
-        </w:rPr>
-        <w:lastRenderedPageBreak/>
         <w:t>Preconditions:</w:t>
       </w:r>
     </w:p>
     <w:p>
       <w:pPr>
-        <w:pStyle w:val="ad"/>
+        <w:pStyle w:val="ListParagraph"/>
         <w:numPr>
           <w:ilvl w:val="0"/>
           <w:numId w:val="42"/>
@@ -3017,6 +3034,7 @@
         <w:ind w:right="-20"/>
       </w:pPr>
       <w:r>
+        <w:lastRenderedPageBreak/>
         <w:t>The administrator is logged into their account on the administrative dashboard.</w:t>
       </w:r>
     </w:p>
@@ -3038,7 +3056,7 @@
     </w:p>
     <w:p>
       <w:pPr>
-        <w:pStyle w:val="ad"/>
+        <w:pStyle w:val="ListParagraph"/>
         <w:numPr>
           <w:ilvl w:val="0"/>
           <w:numId w:val="43"/>
@@ -3051,7 +3069,7 @@
     </w:p>
     <w:p>
       <w:pPr>
-        <w:pStyle w:val="ad"/>
+        <w:pStyle w:val="ListParagraph"/>
         <w:numPr>
           <w:ilvl w:val="0"/>
           <w:numId w:val="43"/>
@@ -3064,7 +3082,7 @@
     </w:p>
     <w:p>
       <w:pPr>
-        <w:pStyle w:val="ad"/>
+        <w:pStyle w:val="ListParagraph"/>
         <w:numPr>
           <w:ilvl w:val="0"/>
           <w:numId w:val="43"/>
@@ -3077,7 +3095,7 @@
     </w:p>
     <w:p>
       <w:pPr>
-        <w:pStyle w:val="ad"/>
+        <w:pStyle w:val="ListParagraph"/>
         <w:numPr>
           <w:ilvl w:val="0"/>
           <w:numId w:val="43"/>
@@ -3090,7 +3108,7 @@
     </w:p>
     <w:p>
       <w:pPr>
-        <w:pStyle w:val="ad"/>
+        <w:pStyle w:val="ListParagraph"/>
         <w:numPr>
           <w:ilvl w:val="0"/>
           <w:numId w:val="43"/>
@@ -3134,60 +3152,46 @@
           <w:b/>
           <w:bCs/>
         </w:rPr>
-        <w:t>Use Case</w:t>
-      </w:r>
+        <w:t>Use Case 6:</w:t>
+      </w:r>
+      <w:r>
+        <w:t xml:space="preserve"> Administrator Posts New News Article</w:t>
+      </w:r>
+    </w:p>
+    <w:p>
+      <w:pPr>
+        <w:ind w:right="-20"/>
+      </w:pPr>
       <w:r>
         <w:rPr>
           <w:b/>
           <w:bCs/>
         </w:rPr>
-        <w:t xml:space="preserve"> 6</w:t>
-      </w:r>
-      <w:r>
+        <w:t>Actor:</w:t>
+      </w:r>
+      <w:r>
+        <w:t xml:space="preserve"> Administrator</w:t>
+      </w:r>
+    </w:p>
+    <w:p>
+      <w:pPr>
+        <w:ind w:right="-20"/>
         <w:rPr>
           <w:b/>
           <w:bCs/>
         </w:rPr>
-        <w:t>:</w:t>
-      </w:r>
-      <w:r>
-        <w:t xml:space="preserve"> Administrator Posts New News Article</w:t>
-      </w:r>
-    </w:p>
-    <w:p>
-      <w:pPr>
-        <w:ind w:right="-20"/>
       </w:pPr>
       <w:r>
         <w:rPr>
           <w:b/>
           <w:bCs/>
         </w:rPr>
-        <w:t>Actor:</w:t>
-      </w:r>
-      <w:r>
-        <w:t xml:space="preserve"> Administrator</w:t>
-      </w:r>
-    </w:p>
-    <w:p>
-      <w:pPr>
-        <w:ind w:right="-20"/>
-        <w:rPr>
-          <w:b/>
-          <w:bCs/>
-        </w:rPr>
-      </w:pPr>
-      <w:r>
-        <w:rPr>
-          <w:b/>
-          <w:bCs/>
-        </w:rPr>
         <w:t>Preconditions:</w:t>
       </w:r>
     </w:p>
     <w:p>
       <w:pPr>
-        <w:pStyle w:val="ad"/>
+        <w:pStyle w:val="ListParagraph"/>
         <w:numPr>
           <w:ilvl w:val="0"/>
           <w:numId w:val="42"/>
@@ -3216,7 +3220,7 @@
     </w:p>
     <w:p>
       <w:pPr>
-        <w:pStyle w:val="ad"/>
+        <w:pStyle w:val="ListParagraph"/>
         <w:numPr>
           <w:ilvl w:val="0"/>
           <w:numId w:val="44"/>
@@ -3229,7 +3233,7 @@
     </w:p>
     <w:p>
       <w:pPr>
-        <w:pStyle w:val="ad"/>
+        <w:pStyle w:val="ListParagraph"/>
         <w:numPr>
           <w:ilvl w:val="0"/>
           <w:numId w:val="44"/>
@@ -3242,7 +3246,7 @@
     </w:p>
     <w:p>
       <w:pPr>
-        <w:pStyle w:val="ad"/>
+        <w:pStyle w:val="ListParagraph"/>
         <w:numPr>
           <w:ilvl w:val="0"/>
           <w:numId w:val="44"/>
@@ -3255,7 +3259,7 @@
     </w:p>
     <w:p>
       <w:pPr>
-        <w:pStyle w:val="ad"/>
+        <w:pStyle w:val="ListParagraph"/>
         <w:numPr>
           <w:ilvl w:val="0"/>
           <w:numId w:val="44"/>
@@ -3268,7 +3272,7 @@
     </w:p>
     <w:p>
       <w:pPr>
-        <w:pStyle w:val="ad"/>
+        <w:pStyle w:val="ListParagraph"/>
         <w:numPr>
           <w:ilvl w:val="0"/>
           <w:numId w:val="44"/>
@@ -3317,60 +3321,47 @@
           <w:b/>
           <w:bCs/>
         </w:rPr>
-        <w:t>Use Case</w:t>
-      </w:r>
+        <w:lastRenderedPageBreak/>
+        <w:t>Use Case 7:</w:t>
+      </w:r>
+      <w:r>
+        <w:t xml:space="preserve"> Administrator Updates Personal Information</w:t>
+      </w:r>
+    </w:p>
+    <w:p>
+      <w:pPr>
+        <w:ind w:right="-20"/>
+      </w:pPr>
       <w:r>
         <w:rPr>
           <w:b/>
           <w:bCs/>
         </w:rPr>
-        <w:t xml:space="preserve"> 7</w:t>
-      </w:r>
-      <w:r>
+        <w:t>Actor:</w:t>
+      </w:r>
+      <w:r>
+        <w:t xml:space="preserve"> Administrator</w:t>
+      </w:r>
+    </w:p>
+    <w:p>
+      <w:pPr>
+        <w:ind w:right="-20"/>
         <w:rPr>
           <w:b/>
           <w:bCs/>
         </w:rPr>
-        <w:t>:</w:t>
-      </w:r>
-      <w:r>
-        <w:t xml:space="preserve"> Administrator Updates Personal Information</w:t>
-      </w:r>
-    </w:p>
-    <w:p>
-      <w:pPr>
-        <w:ind w:right="-20"/>
       </w:pPr>
       <w:r>
         <w:rPr>
           <w:b/>
           <w:bCs/>
         </w:rPr>
-        <w:t>Actor:</w:t>
-      </w:r>
-      <w:r>
-        <w:t xml:space="preserve"> Administrator</w:t>
-      </w:r>
-    </w:p>
-    <w:p>
-      <w:pPr>
-        <w:ind w:right="-20"/>
-        <w:rPr>
-          <w:b/>
-          <w:bCs/>
-        </w:rPr>
-      </w:pPr>
-      <w:r>
-        <w:rPr>
-          <w:b/>
-          <w:bCs/>
-        </w:rPr>
         <w:t>Preconditions:</w:t>
       </w:r>
     </w:p>
     <w:p>
       <w:pPr>
-        <w:pStyle w:val="ad"/>
+        <w:pStyle w:val="ListParagraph"/>
         <w:numPr>
           <w:ilvl w:val="0"/>
           <w:numId w:val="42"/>
@@ -3399,7 +3390,7 @@
     </w:p>
     <w:p>
       <w:pPr>
-        <w:pStyle w:val="ad"/>
+        <w:pStyle w:val="ListParagraph"/>
         <w:numPr>
           <w:ilvl w:val="0"/>
           <w:numId w:val="45"/>
@@ -3412,7 +3403,7 @@
     </w:p>
     <w:p>
       <w:pPr>
-        <w:pStyle w:val="ad"/>
+        <w:pStyle w:val="ListParagraph"/>
         <w:numPr>
           <w:ilvl w:val="0"/>
           <w:numId w:val="45"/>
@@ -3425,7 +3416,7 @@
     </w:p>
     <w:p>
       <w:pPr>
-        <w:pStyle w:val="ad"/>
+        <w:pStyle w:val="ListParagraph"/>
         <w:numPr>
           <w:ilvl w:val="0"/>
           <w:numId w:val="45"/>
@@ -3438,7 +3429,7 @@
     </w:p>
     <w:p>
       <w:pPr>
-        <w:pStyle w:val="ad"/>
+        <w:pStyle w:val="ListParagraph"/>
         <w:numPr>
           <w:ilvl w:val="0"/>
           <w:numId w:val="45"/>
@@ -3451,7 +3442,7 @@
     </w:p>
     <w:p>
       <w:pPr>
-        <w:pStyle w:val="ad"/>
+        <w:pStyle w:val="ListParagraph"/>
         <w:numPr>
           <w:ilvl w:val="0"/>
           <w:numId w:val="45"/>
@@ -8192,16 +8183,16 @@
     <w:lsdException w:name="Unresolved Mention" w:semiHidden="1" w:unhideWhenUsed="1"/>
     <w:lsdException w:name="Smart Link" w:semiHidden="1" w:unhideWhenUsed="1"/>
   </w:latentStyles>
-  <w:style w:type="paragraph" w:default="1" w:styleId="a">
+  <w:style w:type="paragraph" w:default="1" w:styleId="Normal">
     <w:name w:val="Normal"/>
     <w:qFormat/>
     <w:rsid w:val="00786AC3"/>
   </w:style>
-  <w:style w:type="paragraph" w:styleId="1">
+  <w:style w:type="paragraph" w:styleId="Heading1">
     <w:name w:val="heading 1"/>
-    <w:basedOn w:val="a"/>
-    <w:next w:val="a"/>
-    <w:link w:val="10"/>
+    <w:basedOn w:val="Normal"/>
+    <w:next w:val="Normal"/>
+    <w:link w:val="Heading1Char"/>
     <w:uiPriority w:val="9"/>
     <w:qFormat/>
     <w:pPr>
@@ -8217,11 +8208,11 @@
       <w:szCs w:val="40"/>
     </w:rPr>
   </w:style>
-  <w:style w:type="paragraph" w:styleId="2">
+  <w:style w:type="paragraph" w:styleId="Heading2">
     <w:name w:val="heading 2"/>
-    <w:basedOn w:val="a"/>
-    <w:next w:val="a"/>
-    <w:link w:val="20"/>
+    <w:basedOn w:val="Normal"/>
+    <w:next w:val="Normal"/>
+    <w:link w:val="Heading2Char"/>
     <w:uiPriority w:val="9"/>
     <w:unhideWhenUsed/>
     <w:qFormat/>
@@ -8238,11 +8229,11 @@
       <w:szCs w:val="32"/>
     </w:rPr>
   </w:style>
-  <w:style w:type="paragraph" w:styleId="3">
+  <w:style w:type="paragraph" w:styleId="Heading3">
     <w:name w:val="heading 3"/>
-    <w:basedOn w:val="a"/>
-    <w:next w:val="a"/>
-    <w:link w:val="30"/>
+    <w:basedOn w:val="Normal"/>
+    <w:next w:val="Normal"/>
+    <w:link w:val="Heading3Char"/>
     <w:uiPriority w:val="9"/>
     <w:unhideWhenUsed/>
     <w:qFormat/>
@@ -8259,11 +8250,11 @@
       <w:szCs w:val="28"/>
     </w:rPr>
   </w:style>
-  <w:style w:type="paragraph" w:styleId="4">
+  <w:style w:type="paragraph" w:styleId="Heading4">
     <w:name w:val="heading 4"/>
-    <w:basedOn w:val="a"/>
-    <w:next w:val="a"/>
-    <w:link w:val="40"/>
+    <w:basedOn w:val="Normal"/>
+    <w:next w:val="Normal"/>
+    <w:link w:val="Heading4Char"/>
     <w:uiPriority w:val="9"/>
     <w:unhideWhenUsed/>
     <w:qFormat/>
@@ -8280,11 +8271,11 @@
       <w:color w:val="0F4761" w:themeColor="accent1" w:themeShade="BF"/>
     </w:rPr>
   </w:style>
-  <w:style w:type="paragraph" w:styleId="5">
+  <w:style w:type="paragraph" w:styleId="Heading5">
     <w:name w:val="heading 5"/>
-    <w:basedOn w:val="a"/>
-    <w:next w:val="a"/>
-    <w:link w:val="50"/>
+    <w:basedOn w:val="Normal"/>
+    <w:next w:val="Normal"/>
+    <w:link w:val="Heading5Char"/>
     <w:uiPriority w:val="9"/>
     <w:unhideWhenUsed/>
     <w:qFormat/>
@@ -8299,11 +8290,11 @@
       <w:color w:val="0F4761" w:themeColor="accent1" w:themeShade="BF"/>
     </w:rPr>
   </w:style>
-  <w:style w:type="paragraph" w:styleId="6">
+  <w:style w:type="paragraph" w:styleId="Heading6">
     <w:name w:val="heading 6"/>
-    <w:basedOn w:val="a"/>
-    <w:next w:val="a"/>
-    <w:link w:val="60"/>
+    <w:basedOn w:val="Normal"/>
+    <w:next w:val="Normal"/>
+    <w:link w:val="Heading6Char"/>
     <w:uiPriority w:val="9"/>
     <w:unhideWhenUsed/>
     <w:qFormat/>
@@ -8320,11 +8311,11 @@
       <w:color w:val="595959" w:themeColor="text1" w:themeTint="A6"/>
     </w:rPr>
   </w:style>
-  <w:style w:type="paragraph" w:styleId="7">
+  <w:style w:type="paragraph" w:styleId="Heading7">
     <w:name w:val="heading 7"/>
-    <w:basedOn w:val="a"/>
-    <w:next w:val="a"/>
-    <w:link w:val="70"/>
+    <w:basedOn w:val="Normal"/>
+    <w:next w:val="Normal"/>
+    <w:link w:val="Heading7Char"/>
     <w:uiPriority w:val="9"/>
     <w:unhideWhenUsed/>
     <w:qFormat/>
@@ -8339,11 +8330,11 @@
       <w:color w:val="595959" w:themeColor="text1" w:themeTint="A6"/>
     </w:rPr>
   </w:style>
-  <w:style w:type="paragraph" w:styleId="8">
+  <w:style w:type="paragraph" w:styleId="Heading8">
     <w:name w:val="heading 8"/>
-    <w:basedOn w:val="a"/>
-    <w:next w:val="a"/>
-    <w:link w:val="80"/>
+    <w:basedOn w:val="Normal"/>
+    <w:next w:val="Normal"/>
+    <w:link w:val="Heading8Char"/>
     <w:uiPriority w:val="9"/>
     <w:unhideWhenUsed/>
     <w:qFormat/>
@@ -8360,11 +8351,11 @@
       <w:color w:val="272727" w:themeColor="text1" w:themeTint="D8"/>
     </w:rPr>
   </w:style>
-  <w:style w:type="paragraph" w:styleId="9">
+  <w:style w:type="paragraph" w:styleId="Heading9">
     <w:name w:val="heading 9"/>
-    <w:basedOn w:val="a"/>
-    <w:next w:val="a"/>
-    <w:link w:val="90"/>
+    <w:basedOn w:val="Normal"/>
+    <w:next w:val="Normal"/>
+    <w:link w:val="Heading9Char"/>
     <w:uiPriority w:val="9"/>
     <w:unhideWhenUsed/>
     <w:qFormat/>
@@ -8379,13 +8370,13 @@
       <w:color w:val="272727" w:themeColor="text1" w:themeTint="D8"/>
     </w:rPr>
   </w:style>
-  <w:style w:type="character" w:default="1" w:styleId="a0">
+  <w:style w:type="character" w:default="1" w:styleId="DefaultParagraphFont">
     <w:name w:val="Default Paragraph Font"/>
     <w:uiPriority w:val="1"/>
     <w:semiHidden/>
     <w:unhideWhenUsed/>
   </w:style>
-  <w:style w:type="table" w:default="1" w:styleId="a1">
+  <w:style w:type="table" w:default="1" w:styleId="TableNormal">
     <w:name w:val="Normal Table"/>
     <w:uiPriority w:val="99"/>
     <w:semiHidden/>
@@ -8400,16 +8391,16 @@
       </w:tblCellMar>
     </w:tblPr>
   </w:style>
-  <w:style w:type="numbering" w:default="1" w:styleId="a2">
+  <w:style w:type="numbering" w:default="1" w:styleId="NoList">
     <w:name w:val="No List"/>
     <w:uiPriority w:val="99"/>
     <w:semiHidden/>
     <w:unhideWhenUsed/>
   </w:style>
-  <w:style w:type="character" w:customStyle="1" w:styleId="10">
-    <w:name w:val="Заглавие 1 Знак"/>
-    <w:basedOn w:val="a0"/>
-    <w:link w:val="1"/>
+  <w:style w:type="character" w:customStyle="1" w:styleId="Heading1Char">
+    <w:name w:val="Heading 1 Char"/>
+    <w:basedOn w:val="DefaultParagraphFont"/>
+    <w:link w:val="Heading1"/>
     <w:uiPriority w:val="9"/>
     <w:rPr>
       <w:rFonts w:asciiTheme="majorHAnsi" w:eastAsiaTheme="majorEastAsia" w:hAnsiTheme="majorHAnsi" w:cstheme="majorBidi"/>
@@ -8418,10 +8409,10 @@
       <w:szCs w:val="40"/>
     </w:rPr>
   </w:style>
-  <w:style w:type="character" w:customStyle="1" w:styleId="20">
-    <w:name w:val="Заглавие 2 Знак"/>
-    <w:basedOn w:val="a0"/>
-    <w:link w:val="2"/>
+  <w:style w:type="character" w:customStyle="1" w:styleId="Heading2Char">
+    <w:name w:val="Heading 2 Char"/>
+    <w:basedOn w:val="DefaultParagraphFont"/>
+    <w:link w:val="Heading2"/>
     <w:uiPriority w:val="9"/>
     <w:rPr>
       <w:rFonts w:asciiTheme="majorHAnsi" w:eastAsiaTheme="majorEastAsia" w:hAnsiTheme="majorHAnsi" w:cstheme="majorBidi"/>
@@ -8430,10 +8421,10 @@
       <w:szCs w:val="32"/>
     </w:rPr>
   </w:style>
-  <w:style w:type="character" w:customStyle="1" w:styleId="30">
-    <w:name w:val="Заглавие 3 Знак"/>
-    <w:basedOn w:val="a0"/>
-    <w:link w:val="3"/>
+  <w:style w:type="character" w:customStyle="1" w:styleId="Heading3Char">
+    <w:name w:val="Heading 3 Char"/>
+    <w:basedOn w:val="DefaultParagraphFont"/>
+    <w:link w:val="Heading3"/>
     <w:uiPriority w:val="9"/>
     <w:rPr>
       <w:rFonts w:eastAsiaTheme="majorEastAsia" w:cstheme="majorBidi"/>
@@ -8442,10 +8433,10 @@
       <w:szCs w:val="28"/>
     </w:rPr>
   </w:style>
-  <w:style w:type="character" w:customStyle="1" w:styleId="40">
-    <w:name w:val="Заглавие 4 Знак"/>
-    <w:basedOn w:val="a0"/>
-    <w:link w:val="4"/>
+  <w:style w:type="character" w:customStyle="1" w:styleId="Heading4Char">
+    <w:name w:val="Heading 4 Char"/>
+    <w:basedOn w:val="DefaultParagraphFont"/>
+    <w:link w:val="Heading4"/>
     <w:uiPriority w:val="9"/>
     <w:rPr>
       <w:rFonts w:eastAsiaTheme="majorEastAsia" w:cstheme="majorBidi"/>
@@ -8454,20 +8445,20 @@
       <w:color w:val="0F4761" w:themeColor="accent1" w:themeShade="BF"/>
     </w:rPr>
   </w:style>
-  <w:style w:type="character" w:customStyle="1" w:styleId="50">
-    <w:name w:val="Заглавие 5 Знак"/>
-    <w:basedOn w:val="a0"/>
-    <w:link w:val="5"/>
+  <w:style w:type="character" w:customStyle="1" w:styleId="Heading5Char">
+    <w:name w:val="Heading 5 Char"/>
+    <w:basedOn w:val="DefaultParagraphFont"/>
+    <w:link w:val="Heading5"/>
     <w:uiPriority w:val="9"/>
     <w:rPr>
       <w:rFonts w:eastAsiaTheme="majorEastAsia" w:cstheme="majorBidi"/>
       <w:color w:val="0F4761" w:themeColor="accent1" w:themeShade="BF"/>
     </w:rPr>
   </w:style>
-  <w:style w:type="character" w:customStyle="1" w:styleId="60">
-    <w:name w:val="Заглавие 6 Знак"/>
-    <w:basedOn w:val="a0"/>
-    <w:link w:val="6"/>
+  <w:style w:type="character" w:customStyle="1" w:styleId="Heading6Char">
+    <w:name w:val="Heading 6 Char"/>
+    <w:basedOn w:val="DefaultParagraphFont"/>
+    <w:link w:val="Heading6"/>
     <w:uiPriority w:val="9"/>
     <w:rPr>
       <w:rFonts w:eastAsiaTheme="majorEastAsia" w:cstheme="majorBidi"/>
@@ -8476,20 +8467,20 @@
       <w:color w:val="595959" w:themeColor="text1" w:themeTint="A6"/>
     </w:rPr>
   </w:style>
-  <w:style w:type="character" w:customStyle="1" w:styleId="70">
-    <w:name w:val="Заглавие 7 Знак"/>
-    <w:basedOn w:val="a0"/>
-    <w:link w:val="7"/>
+  <w:style w:type="character" w:customStyle="1" w:styleId="Heading7Char">
+    <w:name w:val="Heading 7 Char"/>
+    <w:basedOn w:val="DefaultParagraphFont"/>
+    <w:link w:val="Heading7"/>
     <w:uiPriority w:val="9"/>
     <w:rPr>
       <w:rFonts w:eastAsiaTheme="majorEastAsia" w:cstheme="majorBidi"/>
       <w:color w:val="595959" w:themeColor="text1" w:themeTint="A6"/>
     </w:rPr>
   </w:style>
-  <w:style w:type="character" w:customStyle="1" w:styleId="80">
-    <w:name w:val="Заглавие 8 Знак"/>
-    <w:basedOn w:val="a0"/>
-    <w:link w:val="8"/>
+  <w:style w:type="character" w:customStyle="1" w:styleId="Heading8Char">
+    <w:name w:val="Heading 8 Char"/>
+    <w:basedOn w:val="DefaultParagraphFont"/>
+    <w:link w:val="Heading8"/>
     <w:uiPriority w:val="9"/>
     <w:rPr>
       <w:rFonts w:eastAsiaTheme="majorEastAsia" w:cstheme="majorBidi"/>
@@ -8498,20 +8489,20 @@
       <w:color w:val="272727" w:themeColor="text1" w:themeTint="D8"/>
     </w:rPr>
   </w:style>
-  <w:style w:type="character" w:customStyle="1" w:styleId="90">
-    <w:name w:val="Заглавие 9 Знак"/>
-    <w:basedOn w:val="a0"/>
-    <w:link w:val="9"/>
+  <w:style w:type="character" w:customStyle="1" w:styleId="Heading9Char">
+    <w:name w:val="Heading 9 Char"/>
+    <w:basedOn w:val="DefaultParagraphFont"/>
+    <w:link w:val="Heading9"/>
     <w:uiPriority w:val="9"/>
     <w:rPr>
       <w:rFonts w:eastAsiaTheme="majorEastAsia" w:cstheme="majorBidi"/>
       <w:color w:val="272727" w:themeColor="text1" w:themeTint="D8"/>
     </w:rPr>
   </w:style>
-  <w:style w:type="character" w:customStyle="1" w:styleId="a3">
-    <w:name w:val="Заглавие Знак"/>
-    <w:basedOn w:val="a0"/>
-    <w:link w:val="a4"/>
+  <w:style w:type="character" w:customStyle="1" w:styleId="TitleChar">
+    <w:name w:val="Title Char"/>
+    <w:basedOn w:val="DefaultParagraphFont"/>
+    <w:link w:val="Title"/>
     <w:uiPriority w:val="10"/>
     <w:rPr>
       <w:rFonts w:asciiTheme="majorHAnsi" w:eastAsiaTheme="majorEastAsia" w:hAnsiTheme="majorHAnsi" w:cstheme="majorBidi"/>
@@ -8521,11 +8512,11 @@
       <w:szCs w:val="56"/>
     </w:rPr>
   </w:style>
-  <w:style w:type="paragraph" w:styleId="a4">
+  <w:style w:type="paragraph" w:styleId="Title">
     <w:name w:val="Title"/>
-    <w:basedOn w:val="a"/>
-    <w:next w:val="a"/>
-    <w:link w:val="a3"/>
+    <w:basedOn w:val="Normal"/>
+    <w:next w:val="Normal"/>
+    <w:link w:val="TitleChar"/>
     <w:uiPriority w:val="10"/>
     <w:qFormat/>
     <w:pPr>
@@ -8540,10 +8531,10 @@
       <w:szCs w:val="56"/>
     </w:rPr>
   </w:style>
-  <w:style w:type="character" w:customStyle="1" w:styleId="a5">
-    <w:name w:val="Подзаглавие Знак"/>
-    <w:basedOn w:val="a0"/>
-    <w:link w:val="a6"/>
+  <w:style w:type="character" w:customStyle="1" w:styleId="SubtitleChar">
+    <w:name w:val="Subtitle Char"/>
+    <w:basedOn w:val="DefaultParagraphFont"/>
+    <w:link w:val="Subtitle"/>
     <w:uiPriority w:val="11"/>
     <w:rPr>
       <w:rFonts w:eastAsiaTheme="majorEastAsia" w:cstheme="majorBidi"/>
@@ -8553,11 +8544,11 @@
       <w:szCs w:val="28"/>
     </w:rPr>
   </w:style>
-  <w:style w:type="paragraph" w:styleId="a6">
+  <w:style w:type="paragraph" w:styleId="Subtitle">
     <w:name w:val="Subtitle"/>
-    <w:basedOn w:val="a"/>
-    <w:next w:val="a"/>
-    <w:link w:val="a5"/>
+    <w:basedOn w:val="Normal"/>
+    <w:next w:val="Normal"/>
+    <w:link w:val="SubtitleChar"/>
     <w:uiPriority w:val="11"/>
     <w:qFormat/>
     <w:pPr>
@@ -8573,9 +8564,9 @@
       <w:szCs w:val="28"/>
     </w:rPr>
   </w:style>
-  <w:style w:type="character" w:styleId="a7">
+  <w:style w:type="character" w:styleId="IntenseEmphasis">
     <w:name w:val="Intense Emphasis"/>
-    <w:basedOn w:val="a0"/>
+    <w:basedOn w:val="DefaultParagraphFont"/>
     <w:uiPriority w:val="21"/>
     <w:qFormat/>
     <w:rPr>
@@ -8584,10 +8575,10 @@
       <w:color w:val="0F4761" w:themeColor="accent1" w:themeShade="BF"/>
     </w:rPr>
   </w:style>
-  <w:style w:type="character" w:customStyle="1" w:styleId="a8">
-    <w:name w:val="Цитат Знак"/>
-    <w:basedOn w:val="a0"/>
-    <w:link w:val="a9"/>
+  <w:style w:type="character" w:customStyle="1" w:styleId="QuoteChar">
+    <w:name w:val="Quote Char"/>
+    <w:basedOn w:val="DefaultParagraphFont"/>
+    <w:link w:val="Quote"/>
     <w:uiPriority w:val="29"/>
     <w:rPr>
       <w:i/>
@@ -8595,11 +8586,11 @@
       <w:color w:val="404040" w:themeColor="text1" w:themeTint="BF"/>
     </w:rPr>
   </w:style>
-  <w:style w:type="paragraph" w:styleId="a9">
+  <w:style w:type="paragraph" w:styleId="Quote">
     <w:name w:val="Quote"/>
-    <w:basedOn w:val="a"/>
-    <w:next w:val="a"/>
-    <w:link w:val="a8"/>
+    <w:basedOn w:val="Normal"/>
+    <w:next w:val="Normal"/>
+    <w:link w:val="QuoteChar"/>
     <w:uiPriority w:val="29"/>
     <w:qFormat/>
     <w:pPr>
@@ -8612,10 +8603,10 @@
       <w:color w:val="404040" w:themeColor="text1" w:themeTint="BF"/>
     </w:rPr>
   </w:style>
-  <w:style w:type="character" w:customStyle="1" w:styleId="aa">
-    <w:name w:val="Интензивно цитиране Знак"/>
-    <w:basedOn w:val="a0"/>
-    <w:link w:val="ab"/>
+  <w:style w:type="character" w:customStyle="1" w:styleId="IntenseQuoteChar">
+    <w:name w:val="Intense Quote Char"/>
+    <w:basedOn w:val="DefaultParagraphFont"/>
+    <w:link w:val="IntenseQuote"/>
     <w:uiPriority w:val="30"/>
     <w:rPr>
       <w:i/>
@@ -8623,11 +8614,11 @@
       <w:color w:val="0F4761" w:themeColor="accent1" w:themeShade="BF"/>
     </w:rPr>
   </w:style>
-  <w:style w:type="paragraph" w:styleId="ab">
+  <w:style w:type="paragraph" w:styleId="IntenseQuote">
     <w:name w:val="Intense Quote"/>
-    <w:basedOn w:val="a"/>
-    <w:next w:val="a"/>
-    <w:link w:val="aa"/>
+    <w:basedOn w:val="Normal"/>
+    <w:next w:val="Normal"/>
+    <w:link w:val="IntenseQuoteChar"/>
     <w:uiPriority w:val="30"/>
     <w:qFormat/>
     <w:pPr>
@@ -8645,9 +8636,9 @@
       <w:color w:val="0F4761" w:themeColor="accent1" w:themeShade="BF"/>
     </w:rPr>
   </w:style>
-  <w:style w:type="character" w:styleId="ac">
+  <w:style w:type="character" w:styleId="IntenseReference">
     <w:name w:val="Intense Reference"/>
-    <w:basedOn w:val="a0"/>
+    <w:basedOn w:val="DefaultParagraphFont"/>
     <w:uiPriority w:val="32"/>
     <w:qFormat/>
     <w:rPr>
@@ -8658,9 +8649,9 @@
       <w:spacing w:val="5"/>
     </w:rPr>
   </w:style>
-  <w:style w:type="paragraph" w:styleId="ad">
+  <w:style w:type="paragraph" w:styleId="ListParagraph">
     <w:name w:val="List Paragraph"/>
-    <w:basedOn w:val="a"/>
+    <w:basedOn w:val="Normal"/>
     <w:uiPriority w:val="34"/>
     <w:qFormat/>
     <w:pPr>
@@ -8668,9 +8659,9 @@
       <w:contextualSpacing/>
     </w:pPr>
   </w:style>
-  <w:style w:type="paragraph" w:styleId="ae">
+  <w:style w:type="paragraph" w:styleId="NoSpacing">
     <w:name w:val="No Spacing"/>
-    <w:link w:val="af"/>
+    <w:link w:val="NoSpacingChar"/>
     <w:uiPriority w:val="1"/>
     <w:qFormat/>
     <w:rsid w:val="002D523A"/>
@@ -8683,10 +8674,10 @@
       <w:lang w:eastAsia="en-US"/>
     </w:rPr>
   </w:style>
-  <w:style w:type="character" w:customStyle="1" w:styleId="af">
-    <w:name w:val="Без разредка Знак"/>
-    <w:basedOn w:val="a0"/>
-    <w:link w:val="ae"/>
+  <w:style w:type="character" w:customStyle="1" w:styleId="NoSpacingChar">
+    <w:name w:val="No Spacing Char"/>
+    <w:basedOn w:val="DefaultParagraphFont"/>
+    <w:link w:val="NoSpacing"/>
     <w:uiPriority w:val="1"/>
     <w:rsid w:val="002D523A"/>
     <w:rPr>
@@ -8695,10 +8686,10 @@
       <w:lang w:eastAsia="en-US"/>
     </w:rPr>
   </w:style>
-  <w:style w:type="paragraph" w:styleId="af0">
+  <w:style w:type="paragraph" w:styleId="TOCHeading">
     <w:name w:val="TOC Heading"/>
-    <w:basedOn w:val="1"/>
-    <w:next w:val="a"/>
+    <w:basedOn w:val="Heading1"/>
+    <w:next w:val="Normal"/>
     <w:uiPriority w:val="39"/>
     <w:unhideWhenUsed/>
     <w:qFormat/>
@@ -8713,10 +8704,10 @@
       <w:lang w:eastAsia="en-US"/>
     </w:rPr>
   </w:style>
-  <w:style w:type="paragraph" w:styleId="11">
+  <w:style w:type="paragraph" w:styleId="TOC1">
     <w:name w:val="toc 1"/>
-    <w:basedOn w:val="a"/>
-    <w:next w:val="a"/>
+    <w:basedOn w:val="Normal"/>
+    <w:next w:val="Normal"/>
     <w:autoRedefine/>
     <w:uiPriority w:val="39"/>
     <w:unhideWhenUsed/>
@@ -8725,9 +8716,9 @@
       <w:spacing w:after="100"/>
     </w:pPr>
   </w:style>
-  <w:style w:type="character" w:styleId="af1">
+  <w:style w:type="character" w:styleId="Hyperlink">
     <w:name w:val="Hyperlink"/>
-    <w:basedOn w:val="a0"/>
+    <w:basedOn w:val="DefaultParagraphFont"/>
     <w:uiPriority w:val="99"/>
     <w:unhideWhenUsed/>
     <w:rsid w:val="002D523A"/>
@@ -8899,6 +8890,7 @@
     <w:rsid w:val="00321529"/>
     <w:rsid w:val="00344055"/>
     <w:rsid w:val="009D4E4C"/>
+    <w:rsid w:val="00DA6E70"/>
     <w:rsid w:val="00FF516D"/>
   </w:rsids>
   <m:mathPr>
@@ -9319,17 +9311,17 @@
     <w:lsdException w:name="Unresolved Mention" w:semiHidden="1" w:unhideWhenUsed="1"/>
     <w:lsdException w:name="Smart Link" w:semiHidden="1" w:unhideWhenUsed="1"/>
   </w:latentStyles>
-  <w:style w:type="paragraph" w:default="1" w:styleId="a">
+  <w:style w:type="paragraph" w:default="1" w:styleId="Normal">
     <w:name w:val="Normal"/>
     <w:qFormat/>
   </w:style>
-  <w:style w:type="character" w:default="1" w:styleId="a0">
+  <w:style w:type="character" w:default="1" w:styleId="DefaultParagraphFont">
     <w:name w:val="Default Paragraph Font"/>
     <w:uiPriority w:val="1"/>
     <w:semiHidden/>
     <w:unhideWhenUsed/>
   </w:style>
-  <w:style w:type="table" w:default="1" w:styleId="a1">
+  <w:style w:type="table" w:default="1" w:styleId="TableNormal">
     <w:name w:val="Normal Table"/>
     <w:uiPriority w:val="99"/>
     <w:semiHidden/>
@@ -9344,7 +9336,7 @@
       </w:tblCellMar>
     </w:tblPr>
   </w:style>
-  <w:style w:type="numbering" w:default="1" w:styleId="a2">
+  <w:style w:type="numbering" w:default="1" w:styleId="NoList">
     <w:name w:val="No List"/>
     <w:uiPriority w:val="99"/>
     <w:semiHidden/>
@@ -9630,19 +9622,6 @@
 </file>
 
 <file path=customXml/item1.xml><?xml version="1.0" encoding="utf-8"?>
-<b:Sources xmlns:b="http://schemas.openxmlformats.org/officeDocument/2006/bibliography" xmlns="http://schemas.openxmlformats.org/officeDocument/2006/bibliography" SelectedStyle="\APASixthEditionOfficeOnline.xsl" StyleName="APA" Version="6"/>
-</file>
-
-<file path=customXml/item2.xml><?xml version="1.0" encoding="utf-8"?>
-<?mso-contentType ?>
-<FormTemplates xmlns="http://schemas.microsoft.com/sharepoint/v3/contenttype/forms">
-  <Display>DocumentLibraryForm</Display>
-  <Edit>DocumentLibraryForm</Edit>
-  <New>DocumentLibraryForm</New>
-</FormTemplates>
-</file>
-
-<file path=customXml/item3.xml><?xml version="1.0" encoding="utf-8"?>
 <ct:contentTypeSchema xmlns:ct="http://schemas.microsoft.com/office/2006/metadata/contentType" xmlns:ma="http://schemas.microsoft.com/office/2006/metadata/properties/metaAttributes" ct:_="" ma:_="" ma:contentTypeName="Document" ma:contentTypeID="0x01010033133AFC26B9A147B6E0CA753F4BEED4" ma:contentTypeVersion="12" ma:contentTypeDescription="Een nieuw document maken." ma:contentTypeScope="" ma:versionID="f94a7c47b524e1efc4b0c484a3b92977">
   <xsd:schema xmlns:xsd="http://www.w3.org/2001/XMLSchema" xmlns:xs="http://www.w3.org/2001/XMLSchema" xmlns:p="http://schemas.microsoft.com/office/2006/metadata/properties" xmlns:ns2="d9b39dc6-2709-496b-9939-09a7e7d55345" xmlns:ns3="b8c06051-aa03-49ae-bbca-83002fe2edb0" targetNamespace="http://schemas.microsoft.com/office/2006/metadata/properties" ma:root="true" ma:fieldsID="333ea1a1ffd0046c8fba5bc5b4bca8ee" ns2:_="" ns3:_="">
     <xsd:import namespace="d9b39dc6-2709-496b-9939-09a7e7d55345"/>
@@ -9843,6 +9822,19 @@
 </ct:contentTypeSchema>
 </file>
 
+<file path=customXml/item2.xml><?xml version="1.0" encoding="utf-8"?>
+<?mso-contentType ?>
+<FormTemplates xmlns="http://schemas.microsoft.com/sharepoint/v3/contenttype/forms">
+  <Display>DocumentLibraryForm</Display>
+  <Edit>DocumentLibraryForm</Edit>
+  <New>DocumentLibraryForm</New>
+</FormTemplates>
+</file>
+
+<file path=customXml/item3.xml><?xml version="1.0" encoding="utf-8"?>
+<b:Sources xmlns:b="http://schemas.openxmlformats.org/officeDocument/2006/bibliography" xmlns="http://schemas.openxmlformats.org/officeDocument/2006/bibliography" SelectedStyle="\APASixthEditionOfficeOnline.xsl" StyleName="APA" Version="6"/>
+</file>
+
 <file path=customXml/item4.xml><?xml version="1.0" encoding="utf-8"?>
 <p:properties xmlns:p="http://schemas.microsoft.com/office/2006/metadata/properties" xmlns:xsi="http://www.w3.org/2001/XMLSchema-instance" xmlns:pc="http://schemas.microsoft.com/office/infopath/2007/PartnerControls">
   <documentManagement>
@@ -9855,22 +9847,6 @@
 </file>
 
 <file path=customXml/itemProps1.xml><?xml version="1.0" encoding="utf-8"?>
-<ds:datastoreItem xmlns:ds="http://schemas.openxmlformats.org/officeDocument/2006/customXml" ds:itemID="{7E7F741C-D142-4A7B-80C7-CE719765EE1B}">
-  <ds:schemaRefs>
-    <ds:schemaRef ds:uri="http://schemas.openxmlformats.org/officeDocument/2006/bibliography"/>
-  </ds:schemaRefs>
-</ds:datastoreItem>
-</file>
-
-<file path=customXml/itemProps2.xml><?xml version="1.0" encoding="utf-8"?>
-<ds:datastoreItem xmlns:ds="http://schemas.openxmlformats.org/officeDocument/2006/customXml" ds:itemID="{9A366F81-4F19-4CA9-9CFC-3C6B8B18A188}">
-  <ds:schemaRefs>
-    <ds:schemaRef ds:uri="http://schemas.microsoft.com/sharepoint/v3/contenttype/forms"/>
-  </ds:schemaRefs>
-</ds:datastoreItem>
-</file>
-
-<file path=customXml/itemProps3.xml><?xml version="1.0" encoding="utf-8"?>
 <ds:datastoreItem xmlns:ds="http://schemas.openxmlformats.org/officeDocument/2006/customXml" ds:itemID="{CE165651-AD27-4213-9321-7B4A214C0C0A}">
   <ds:schemaRefs>
     <ds:schemaRef ds:uri="http://schemas.microsoft.com/office/2006/metadata/contentType"/>
@@ -9889,6 +9865,22 @@
 </ds:datastoreItem>
 </file>
 
+<file path=customXml/itemProps2.xml><?xml version="1.0" encoding="utf-8"?>
+<ds:datastoreItem xmlns:ds="http://schemas.openxmlformats.org/officeDocument/2006/customXml" ds:itemID="{9A366F81-4F19-4CA9-9CFC-3C6B8B18A188}">
+  <ds:schemaRefs>
+    <ds:schemaRef ds:uri="http://schemas.microsoft.com/sharepoint/v3/contenttype/forms"/>
+  </ds:schemaRefs>
+</ds:datastoreItem>
+</file>
+
+<file path=customXml/itemProps3.xml><?xml version="1.0" encoding="utf-8"?>
+<ds:datastoreItem xmlns:ds="http://schemas.openxmlformats.org/officeDocument/2006/customXml" ds:itemID="{7E7F741C-D142-4A7B-80C7-CE719765EE1B}">
+  <ds:schemaRefs>
+    <ds:schemaRef ds:uri="http://schemas.openxmlformats.org/officeDocument/2006/bibliography"/>
+  </ds:schemaRefs>
+</ds:datastoreItem>
+</file>
+
 <file path=customXml/itemProps4.xml><?xml version="1.0" encoding="utf-8"?>
 <ds:datastoreItem xmlns:ds="http://schemas.openxmlformats.org/officeDocument/2006/customXml" ds:itemID="{9E037985-5471-466F-95DA-6BE4757BCAD8}">
   <ds:schemaRefs>

</xml_diff>

<commit_message>
Updating the URS and adding a Test Plan to the documentation
</commit_message>
<xml_diff>
--- a/Documentation/URS.docx
+++ b/Documentation/URS.docx
@@ -27,7 +27,7 @@
       <w:sdtContent>
         <w:p>
           <w:pPr>
-            <w:pStyle w:val="NoSpacing"/>
+            <w:pStyle w:val="ae"/>
             <w:spacing w:before="1540" w:after="240"/>
             <w:jc w:val="center"/>
             <w:rPr>
@@ -114,7 +114,7 @@
           <w:sdtContent>
             <w:p>
               <w:pPr>
-                <w:pStyle w:val="NoSpacing"/>
+                <w:pStyle w:val="ae"/>
                 <w:pBdr>
                   <w:top w:val="single" w:sz="6" w:space="6" w:color="156082" w:themeColor="accent1"/>
                   <w:bottom w:val="single" w:sz="6" w:space="6" w:color="156082" w:themeColor="accent1"/>
@@ -161,7 +161,7 @@
           <w:sdtContent>
             <w:p>
               <w:pPr>
-                <w:pStyle w:val="NoSpacing"/>
+                <w:pStyle w:val="ae"/>
                 <w:jc w:val="center"/>
                 <w:rPr>
                   <w:color w:val="156082" w:themeColor="accent1"/>
@@ -182,7 +182,7 @@
         </w:sdt>
         <w:p>
           <w:pPr>
-            <w:pStyle w:val="NoSpacing"/>
+            <w:pStyle w:val="ae"/>
             <w:spacing w:before="480"/>
             <w:jc w:val="center"/>
             <w:rPr>
@@ -290,7 +290,7 @@
       <w:sdtContent>
         <w:p>
           <w:pPr>
-            <w:pStyle w:val="TOCHeading"/>
+            <w:pStyle w:val="af0"/>
           </w:pPr>
           <w:r>
             <w:t>Contents</w:t>
@@ -298,7 +298,7 @@
         </w:p>
         <w:p>
           <w:pPr>
-            <w:pStyle w:val="TOC1"/>
+            <w:pStyle w:val="11"/>
             <w:tabs>
               <w:tab w:val="right" w:leader="dot" w:pos="9350"/>
             </w:tabs>
@@ -323,7 +323,7 @@
           <w:hyperlink w:anchor="_Toc160528250" w:history="1">
             <w:r>
               <w:rPr>
-                <w:rStyle w:val="Hyperlink"/>
+                <w:rStyle w:val="af1"/>
                 <w:rFonts w:eastAsia="system-ui"/>
                 <w:noProof/>
               </w:rPr>
@@ -381,7 +381,7 @@
         </w:p>
         <w:p>
           <w:pPr>
-            <w:pStyle w:val="TOC1"/>
+            <w:pStyle w:val="11"/>
             <w:tabs>
               <w:tab w:val="right" w:leader="dot" w:pos="9350"/>
             </w:tabs>
@@ -397,7 +397,7 @@
           <w:hyperlink w:anchor="_Toc160528251" w:history="1">
             <w:r>
               <w:rPr>
-                <w:rStyle w:val="Hyperlink"/>
+                <w:rStyle w:val="af1"/>
                 <w:rFonts w:eastAsia="system-ui"/>
                 <w:noProof/>
               </w:rPr>
@@ -455,7 +455,7 @@
         </w:p>
         <w:p>
           <w:pPr>
-            <w:pStyle w:val="TOC1"/>
+            <w:pStyle w:val="11"/>
             <w:tabs>
               <w:tab w:val="right" w:leader="dot" w:pos="9350"/>
             </w:tabs>
@@ -471,7 +471,7 @@
           <w:hyperlink w:anchor="_Toc160528252" w:history="1">
             <w:r>
               <w:rPr>
-                <w:rStyle w:val="Hyperlink"/>
+                <w:rStyle w:val="af1"/>
                 <w:rFonts w:eastAsia="system-ui"/>
                 <w:noProof/>
               </w:rPr>
@@ -529,7 +529,7 @@
         </w:p>
         <w:p>
           <w:pPr>
-            <w:pStyle w:val="TOC1"/>
+            <w:pStyle w:val="11"/>
             <w:tabs>
               <w:tab w:val="right" w:leader="dot" w:pos="9350"/>
             </w:tabs>
@@ -545,7 +545,7 @@
           <w:hyperlink w:anchor="_Toc160528253" w:history="1">
             <w:r>
               <w:rPr>
-                <w:rStyle w:val="Hyperlink"/>
+                <w:rStyle w:val="af1"/>
                 <w:rFonts w:eastAsia="system-ui"/>
                 <w:noProof/>
               </w:rPr>
@@ -590,7 +590,7 @@
                 <w:noProof/>
                 <w:webHidden/>
               </w:rPr>
-              <w:t>3</w:t>
+              <w:t>2</w:t>
             </w:r>
             <w:r>
               <w:rPr>
@@ -603,7 +603,7 @@
         </w:p>
         <w:p>
           <w:pPr>
-            <w:pStyle w:val="TOC1"/>
+            <w:pStyle w:val="11"/>
             <w:tabs>
               <w:tab w:val="right" w:leader="dot" w:pos="9350"/>
             </w:tabs>
@@ -619,7 +619,7 @@
           <w:hyperlink w:anchor="_Toc160528254" w:history="1">
             <w:r>
               <w:rPr>
-                <w:rStyle w:val="Hyperlink"/>
+                <w:rStyle w:val="af1"/>
                 <w:rFonts w:eastAsia="system-ui"/>
                 <w:noProof/>
               </w:rPr>
@@ -664,7 +664,7 @@
                 <w:noProof/>
                 <w:webHidden/>
               </w:rPr>
-              <w:t>4</w:t>
+              <w:t>3</w:t>
             </w:r>
             <w:r>
               <w:rPr>
@@ -677,7 +677,7 @@
         </w:p>
         <w:p>
           <w:pPr>
-            <w:pStyle w:val="TOC1"/>
+            <w:pStyle w:val="11"/>
             <w:tabs>
               <w:tab w:val="right" w:leader="dot" w:pos="9350"/>
             </w:tabs>
@@ -693,7 +693,7 @@
           <w:hyperlink w:anchor="_Toc160528255" w:history="1">
             <w:r>
               <w:rPr>
-                <w:rStyle w:val="Hyperlink"/>
+                <w:rStyle w:val="af1"/>
                 <w:rFonts w:eastAsia="system-ui"/>
                 <w:noProof/>
               </w:rPr>
@@ -738,7 +738,7 @@
                 <w:noProof/>
                 <w:webHidden/>
               </w:rPr>
-              <w:t>5</w:t>
+              <w:t>3</w:t>
             </w:r>
             <w:r>
               <w:rPr>
@@ -951,7 +951,7 @@
     </w:p>
     <w:p>
       <w:pPr>
-        <w:pStyle w:val="Heading1"/>
+        <w:pStyle w:val="1"/>
         <w:rPr>
           <w:rFonts w:eastAsia="system-ui"/>
         </w:rPr>
@@ -974,7 +974,7 @@
     </w:p>
     <w:p>
       <w:pPr>
-        <w:pStyle w:val="Heading1"/>
+        <w:pStyle w:val="1"/>
         <w:numPr>
           <w:ilvl w:val="0"/>
           <w:numId w:val="30"/>
@@ -1028,7 +1028,7 @@
     </w:p>
     <w:p>
       <w:pPr>
-        <w:pStyle w:val="Heading1"/>
+        <w:pStyle w:val="1"/>
         <w:numPr>
           <w:ilvl w:val="0"/>
           <w:numId w:val="30"/>
@@ -1063,7 +1063,7 @@
     </w:p>
     <w:p>
       <w:pPr>
-        <w:pStyle w:val="Heading1"/>
+        <w:pStyle w:val="1"/>
       </w:pPr>
       <w:r>
         <w:rPr>
@@ -1075,7 +1075,7 @@
     </w:p>
     <w:p>
       <w:pPr>
-        <w:pStyle w:val="ListParagraph"/>
+        <w:pStyle w:val="ad"/>
         <w:numPr>
           <w:ilvl w:val="0"/>
           <w:numId w:val="23"/>
@@ -1095,7 +1095,7 @@
     </w:p>
     <w:p>
       <w:pPr>
-        <w:pStyle w:val="ListParagraph"/>
+        <w:pStyle w:val="ad"/>
         <w:numPr>
           <w:ilvl w:val="0"/>
           <w:numId w:val="25"/>
@@ -1115,7 +1115,7 @@
     </w:p>
     <w:p>
       <w:pPr>
-        <w:pStyle w:val="ListParagraph"/>
+        <w:pStyle w:val="ad"/>
         <w:numPr>
           <w:ilvl w:val="0"/>
           <w:numId w:val="25"/>
@@ -1135,7 +1135,7 @@
     </w:p>
     <w:p>
       <w:pPr>
-        <w:pStyle w:val="ListParagraph"/>
+        <w:pStyle w:val="ad"/>
         <w:numPr>
           <w:ilvl w:val="0"/>
           <w:numId w:val="25"/>
@@ -1155,7 +1155,7 @@
     </w:p>
     <w:p>
       <w:pPr>
-        <w:pStyle w:val="ListParagraph"/>
+        <w:pStyle w:val="ad"/>
         <w:numPr>
           <w:ilvl w:val="0"/>
           <w:numId w:val="23"/>
@@ -1175,13 +1175,13 @@
     </w:p>
     <w:p>
       <w:pPr>
-        <w:pStyle w:val="ListParagraph"/>
+        <w:pStyle w:val="ad"/>
         <w:ind w:left="426"/>
       </w:pPr>
     </w:p>
     <w:p>
       <w:pPr>
-        <w:pStyle w:val="Heading1"/>
+        <w:pStyle w:val="1"/>
       </w:pPr>
       <w:bookmarkStart w:id="2" w:name="_Toc160528252"/>
       <w:r>
@@ -1194,7 +1194,7 @@
     </w:p>
     <w:p>
       <w:pPr>
-        <w:pStyle w:val="ListParagraph"/>
+        <w:pStyle w:val="ad"/>
         <w:ind w:left="426"/>
         <w:rPr>
           <w:rFonts w:eastAsia="system-ui" w:cs="system-ui"/>
@@ -1218,7 +1218,7 @@
     </w:p>
     <w:p>
       <w:pPr>
-        <w:pStyle w:val="ListParagraph"/>
+        <w:pStyle w:val="ad"/>
         <w:ind w:left="426"/>
       </w:pPr>
       <w:r>
@@ -1231,7 +1231,7 @@
     </w:p>
     <w:p>
       <w:pPr>
-        <w:pStyle w:val="Heading1"/>
+        <w:pStyle w:val="1"/>
       </w:pPr>
       <w:bookmarkStart w:id="3" w:name="_Toc160528253"/>
       <w:r>
@@ -1244,7 +1244,7 @@
     </w:p>
     <w:p>
       <w:pPr>
-        <w:pStyle w:val="ListParagraph"/>
+        <w:pStyle w:val="ad"/>
         <w:numPr>
           <w:ilvl w:val="0"/>
           <w:numId w:val="11"/>
@@ -1268,7 +1268,7 @@
     </w:p>
     <w:p>
       <w:pPr>
-        <w:pStyle w:val="ListParagraph"/>
+        <w:pStyle w:val="ad"/>
         <w:numPr>
           <w:ilvl w:val="0"/>
           <w:numId w:val="26"/>
@@ -1290,7 +1290,7 @@
     </w:p>
     <w:p>
       <w:pPr>
-        <w:pStyle w:val="ListParagraph"/>
+        <w:pStyle w:val="ad"/>
         <w:numPr>
           <w:ilvl w:val="0"/>
           <w:numId w:val="26"/>
@@ -1333,7 +1333,7 @@
     </w:p>
     <w:p>
       <w:pPr>
-        <w:pStyle w:val="ListParagraph"/>
+        <w:pStyle w:val="ad"/>
         <w:numPr>
           <w:ilvl w:val="0"/>
           <w:numId w:val="26"/>
@@ -1369,7 +1369,7 @@
     </w:p>
     <w:p>
       <w:pPr>
-        <w:pStyle w:val="ListParagraph"/>
+        <w:pStyle w:val="ad"/>
         <w:numPr>
           <w:ilvl w:val="0"/>
           <w:numId w:val="26"/>
@@ -1401,7 +1401,7 @@
     </w:p>
     <w:p>
       <w:pPr>
-        <w:pStyle w:val="ListParagraph"/>
+        <w:pStyle w:val="ad"/>
         <w:numPr>
           <w:ilvl w:val="0"/>
           <w:numId w:val="11"/>
@@ -1427,7 +1427,7 @@
     <w:bookmarkEnd w:id="4"/>
     <w:p>
       <w:pPr>
-        <w:pStyle w:val="ListParagraph"/>
+        <w:pStyle w:val="ad"/>
         <w:numPr>
           <w:ilvl w:val="2"/>
           <w:numId w:val="16"/>
@@ -1464,7 +1464,7 @@
     </w:p>
     <w:p>
       <w:pPr>
-        <w:pStyle w:val="ListParagraph"/>
+        <w:pStyle w:val="ad"/>
         <w:numPr>
           <w:ilvl w:val="2"/>
           <w:numId w:val="16"/>
@@ -1501,7 +1501,7 @@
     </w:p>
     <w:p>
       <w:pPr>
-        <w:pStyle w:val="ListParagraph"/>
+        <w:pStyle w:val="ad"/>
         <w:numPr>
           <w:ilvl w:val="2"/>
           <w:numId w:val="16"/>
@@ -1538,7 +1538,7 @@
     </w:p>
     <w:p>
       <w:pPr>
-        <w:pStyle w:val="ListParagraph"/>
+        <w:pStyle w:val="ad"/>
         <w:numPr>
           <w:ilvl w:val="2"/>
           <w:numId w:val="16"/>
@@ -1569,7 +1569,7 @@
     </w:p>
     <w:p>
       <w:pPr>
-        <w:pStyle w:val="ListParagraph"/>
+        <w:pStyle w:val="ad"/>
         <w:numPr>
           <w:ilvl w:val="2"/>
           <w:numId w:val="16"/>
@@ -1599,7 +1599,7 @@
     </w:p>
     <w:p>
       <w:pPr>
-        <w:pStyle w:val="ListParagraph"/>
+        <w:pStyle w:val="ad"/>
         <w:numPr>
           <w:ilvl w:val="2"/>
           <w:numId w:val="16"/>
@@ -1617,21 +1617,12 @@
           <w:rFonts w:eastAsia="system-ui" w:cs="system-ui"/>
           <w:color w:val="000000" w:themeColor="text1"/>
         </w:rPr>
-        <w:t xml:space="preserve">Should be able to add new car to the web </w:t>
-      </w:r>
-      <w:proofErr w:type="gramStart"/>
-      <w:r>
-        <w:rPr>
-          <w:rFonts w:eastAsia="system-ui" w:cs="system-ui"/>
-          <w:color w:val="000000" w:themeColor="text1"/>
-        </w:rPr>
-        <w:t>site</w:t>
-      </w:r>
-      <w:proofErr w:type="gramEnd"/>
-    </w:p>
-    <w:p>
-      <w:pPr>
-        <w:pStyle w:val="ListParagraph"/>
+        <w:t>Should be able to add new car to the web site</w:t>
+      </w:r>
+    </w:p>
+    <w:p>
+      <w:pPr>
+        <w:pStyle w:val="ad"/>
         <w:shd w:val="clear" w:color="auto" w:fill="FFFFFF" w:themeFill="background1"/>
         <w:spacing w:after="0"/>
         <w:rPr>
@@ -1642,7 +1633,7 @@
     </w:p>
     <w:p>
       <w:pPr>
-        <w:pStyle w:val="Heading1"/>
+        <w:pStyle w:val="1"/>
       </w:pPr>
       <w:bookmarkStart w:id="5" w:name="_Toc160528254"/>
       <w:r>
@@ -1655,7 +1646,7 @@
     </w:p>
     <w:p>
       <w:pPr>
-        <w:pStyle w:val="ListParagraph"/>
+        <w:pStyle w:val="ad"/>
         <w:numPr>
           <w:ilvl w:val="0"/>
           <w:numId w:val="18"/>
@@ -1675,7 +1666,7 @@
     </w:p>
     <w:p>
       <w:pPr>
-        <w:pStyle w:val="ListParagraph"/>
+        <w:pStyle w:val="ad"/>
         <w:numPr>
           <w:ilvl w:val="0"/>
           <w:numId w:val="18"/>
@@ -1697,7 +1688,7 @@
     </w:p>
     <w:p>
       <w:pPr>
-        <w:pStyle w:val="ListParagraph"/>
+        <w:pStyle w:val="ad"/>
         <w:numPr>
           <w:ilvl w:val="0"/>
           <w:numId w:val="18"/>
@@ -1719,7 +1710,7 @@
     </w:p>
     <w:p>
       <w:pPr>
-        <w:pStyle w:val="ListParagraph"/>
+        <w:pStyle w:val="ad"/>
         <w:numPr>
           <w:ilvl w:val="0"/>
           <w:numId w:val="18"/>
@@ -1748,7 +1739,7 @@
     </w:p>
     <w:p>
       <w:pPr>
-        <w:pStyle w:val="ListParagraph"/>
+        <w:pStyle w:val="ad"/>
         <w:numPr>
           <w:ilvl w:val="0"/>
           <w:numId w:val="21"/>
@@ -1771,7 +1762,7 @@
     </w:p>
     <w:p>
       <w:pPr>
-        <w:pStyle w:val="ListParagraph"/>
+        <w:pStyle w:val="ad"/>
         <w:numPr>
           <w:ilvl w:val="2"/>
           <w:numId w:val="19"/>
@@ -1794,7 +1785,7 @@
     </w:p>
     <w:p>
       <w:pPr>
-        <w:pStyle w:val="ListParagraph"/>
+        <w:pStyle w:val="ad"/>
         <w:numPr>
           <w:ilvl w:val="2"/>
           <w:numId w:val="19"/>
@@ -1817,7 +1808,7 @@
     </w:p>
     <w:p>
       <w:pPr>
-        <w:pStyle w:val="ListParagraph"/>
+        <w:pStyle w:val="ad"/>
         <w:numPr>
           <w:ilvl w:val="0"/>
           <w:numId w:val="21"/>
@@ -1840,7 +1831,7 @@
     </w:p>
     <w:p>
       <w:pPr>
-        <w:pStyle w:val="ListParagraph"/>
+        <w:pStyle w:val="ad"/>
         <w:numPr>
           <w:ilvl w:val="0"/>
           <w:numId w:val="21"/>
@@ -1863,7 +1854,7 @@
     </w:p>
     <w:p>
       <w:pPr>
-        <w:pStyle w:val="ListParagraph"/>
+        <w:pStyle w:val="ad"/>
         <w:numPr>
           <w:ilvl w:val="0"/>
           <w:numId w:val="18"/>
@@ -1890,7 +1881,7 @@
     </w:p>
     <w:p>
       <w:pPr>
-        <w:pStyle w:val="ListParagraph"/>
+        <w:pStyle w:val="ad"/>
         <w:numPr>
           <w:ilvl w:val="1"/>
           <w:numId w:val="6"/>
@@ -1913,7 +1904,7 @@
     </w:p>
     <w:p>
       <w:pPr>
-        <w:pStyle w:val="ListParagraph"/>
+        <w:pStyle w:val="ad"/>
         <w:numPr>
           <w:ilvl w:val="1"/>
           <w:numId w:val="6"/>
@@ -1936,7 +1927,7 @@
     </w:p>
     <w:p>
       <w:pPr>
-        <w:pStyle w:val="ListParagraph"/>
+        <w:pStyle w:val="ad"/>
         <w:numPr>
           <w:ilvl w:val="1"/>
           <w:numId w:val="6"/>
@@ -1954,21 +1945,12 @@
           <w:rFonts w:eastAsia="system-ui" w:cs="system-ui"/>
           <w:color w:val="000000" w:themeColor="text1"/>
         </w:rPr>
-        <w:t xml:space="preserve">Outline data </w:t>
-      </w:r>
-      <w:proofErr w:type="gramStart"/>
-      <w:r>
-        <w:rPr>
-          <w:rFonts w:eastAsia="system-ui" w:cs="system-ui"/>
-          <w:color w:val="000000" w:themeColor="text1"/>
-        </w:rPr>
-        <w:t>encryption</w:t>
-      </w:r>
-      <w:proofErr w:type="gramEnd"/>
-    </w:p>
-    <w:p>
-      <w:pPr>
-        <w:pStyle w:val="ListParagraph"/>
+        <w:t>Outline data encryption</w:t>
+      </w:r>
+    </w:p>
+    <w:p>
+      <w:pPr>
+        <w:pStyle w:val="ad"/>
         <w:numPr>
           <w:ilvl w:val="1"/>
           <w:numId w:val="6"/>
@@ -1991,7 +1973,7 @@
     </w:p>
     <w:p>
       <w:pPr>
-        <w:pStyle w:val="ListParagraph"/>
+        <w:pStyle w:val="ad"/>
         <w:numPr>
           <w:ilvl w:val="1"/>
           <w:numId w:val="6"/>
@@ -2028,7 +2010,7 @@
     </w:p>
     <w:p>
       <w:pPr>
-        <w:pStyle w:val="Heading1"/>
+        <w:pStyle w:val="1"/>
         <w:rPr>
           <w:rFonts w:eastAsia="system-ui"/>
         </w:rPr>
@@ -2056,6 +2038,9 @@
       <w:r>
         <w:t xml:space="preserve"> User Registration</w:t>
       </w:r>
+      <w:r>
+        <w:t xml:space="preserve"> (1.3, 1.4)</w:t>
+      </w:r>
     </w:p>
     <w:p>
       <w:pPr>
@@ -2090,7 +2075,7 @@
     </w:p>
     <w:p>
       <w:pPr>
-        <w:pStyle w:val="ListParagraph"/>
+        <w:pStyle w:val="ad"/>
         <w:numPr>
           <w:ilvl w:val="0"/>
           <w:numId w:val="31"/>
@@ -2125,7 +2110,7 @@
     </w:p>
     <w:p>
       <w:pPr>
-        <w:pStyle w:val="ListParagraph"/>
+        <w:pStyle w:val="ad"/>
         <w:numPr>
           <w:ilvl w:val="0"/>
           <w:numId w:val="32"/>
@@ -2150,7 +2135,7 @@
     </w:p>
     <w:p>
       <w:pPr>
-        <w:pStyle w:val="ListParagraph"/>
+        <w:pStyle w:val="ad"/>
         <w:numPr>
           <w:ilvl w:val="0"/>
           <w:numId w:val="32"/>
@@ -2175,7 +2160,7 @@
     </w:p>
     <w:p>
       <w:pPr>
-        <w:pStyle w:val="ListParagraph"/>
+        <w:pStyle w:val="ad"/>
         <w:numPr>
           <w:ilvl w:val="0"/>
           <w:numId w:val="32"/>
@@ -2188,7 +2173,7 @@
     </w:p>
     <w:p>
       <w:pPr>
-        <w:pStyle w:val="ListParagraph"/>
+        <w:pStyle w:val="ad"/>
         <w:numPr>
           <w:ilvl w:val="0"/>
           <w:numId w:val="32"/>
@@ -2201,7 +2186,7 @@
     </w:p>
     <w:p>
       <w:pPr>
-        <w:pStyle w:val="ListParagraph"/>
+        <w:pStyle w:val="ad"/>
         <w:numPr>
           <w:ilvl w:val="0"/>
           <w:numId w:val="32"/>
@@ -2215,7 +2200,7 @@
     </w:p>
     <w:p>
       <w:pPr>
-        <w:pStyle w:val="ListParagraph"/>
+        <w:pStyle w:val="ad"/>
         <w:numPr>
           <w:ilvl w:val="0"/>
           <w:numId w:val="32"/>
@@ -2259,13 +2244,13 @@
         <w:t xml:space="preserve">4a. </w:t>
       </w:r>
       <w:r>
-        <w:t>If the information is invalid (e.g., email already in use, weak password), the system displays relevant error messages.</w:t>
+        <w:t>If the information is invalid (e.g. already used email, weak password), the system displays corresponding error messages. The system returns the user to the registration page and the user is prompted to correct the problems in the form.</w:t>
       </w:r>
       <w:r>
         <w:t xml:space="preserve"> </w:t>
       </w:r>
       <w:r>
-        <w:t>The user is prompted to correct the issues in the form.</w:t>
+        <w:t>The whole process is then repeated again.</w:t>
       </w:r>
     </w:p>
     <w:p>
@@ -2282,6 +2267,9 @@
       <w:r>
         <w:t xml:space="preserve"> Car Rental Booking</w:t>
       </w:r>
+      <w:r>
+        <w:t xml:space="preserve"> (1.4, 1.2)</w:t>
+      </w:r>
     </w:p>
     <w:p>
       <w:pPr>
@@ -2316,7 +2304,7 @@
     </w:p>
     <w:p>
       <w:pPr>
-        <w:pStyle w:val="ListParagraph"/>
+        <w:pStyle w:val="ad"/>
         <w:numPr>
           <w:ilvl w:val="0"/>
           <w:numId w:val="31"/>
@@ -2335,7 +2323,7 @@
     </w:p>
     <w:p>
       <w:pPr>
-        <w:pStyle w:val="ListParagraph"/>
+        <w:pStyle w:val="ad"/>
         <w:numPr>
           <w:ilvl w:val="0"/>
           <w:numId w:val="31"/>
@@ -2370,7 +2358,7 @@
     </w:p>
     <w:p>
       <w:pPr>
-        <w:pStyle w:val="ListParagraph"/>
+        <w:pStyle w:val="ad"/>
         <w:numPr>
           <w:ilvl w:val="0"/>
           <w:numId w:val="34"/>
@@ -2392,7 +2380,7 @@
     </w:p>
     <w:p>
       <w:pPr>
-        <w:pStyle w:val="ListParagraph"/>
+        <w:pStyle w:val="ad"/>
         <w:numPr>
           <w:ilvl w:val="0"/>
           <w:numId w:val="34"/>
@@ -2426,7 +2414,7 @@
     </w:p>
     <w:p>
       <w:pPr>
-        <w:pStyle w:val="ListParagraph"/>
+        <w:pStyle w:val="ad"/>
         <w:numPr>
           <w:ilvl w:val="0"/>
           <w:numId w:val="34"/>
@@ -2434,21 +2422,12 @@
         <w:ind w:right="-20"/>
       </w:pPr>
       <w:r>
-        <w:t xml:space="preserve">The </w:t>
-      </w:r>
-      <w:r>
-        <w:t>member</w:t>
-      </w:r>
-      <w:r>
-        <w:t xml:space="preserve"> </w:t>
-      </w:r>
-      <w:r>
-        <w:t>inputs rental details (e.g., rental duration).</w:t>
-      </w:r>
-    </w:p>
-    <w:p>
-      <w:pPr>
-        <w:pStyle w:val="ListParagraph"/>
+        <w:t>The system displays the selected car information into the Details page.</w:t>
+      </w:r>
+    </w:p>
+    <w:p>
+      <w:pPr>
+        <w:pStyle w:val="ad"/>
         <w:numPr>
           <w:ilvl w:val="0"/>
           <w:numId w:val="34"/>
@@ -2456,21 +2435,12 @@
         <w:ind w:right="-20"/>
       </w:pPr>
       <w:r>
-        <w:t xml:space="preserve">The </w:t>
-      </w:r>
-      <w:r>
-        <w:t>member</w:t>
-      </w:r>
-      <w:r>
-        <w:t xml:space="preserve"> </w:t>
-      </w:r>
-      <w:r>
-        <w:t>submits the booking form.</w:t>
-      </w:r>
-    </w:p>
-    <w:p>
-      <w:pPr>
-        <w:pStyle w:val="ListParagraph"/>
+        <w:t>The member can read more about the selected car on the Page.</w:t>
+      </w:r>
+    </w:p>
+    <w:p>
+      <w:pPr>
+        <w:pStyle w:val="ad"/>
         <w:numPr>
           <w:ilvl w:val="0"/>
           <w:numId w:val="34"/>
@@ -2478,12 +2448,12 @@
         <w:ind w:right="-20"/>
       </w:pPr>
       <w:r>
-        <w:t>The system validates the provided rental details.</w:t>
-      </w:r>
-    </w:p>
-    <w:p>
-      <w:pPr>
-        <w:pStyle w:val="ListParagraph"/>
+        <w:t>The member navigates to the booking form.</w:t>
+      </w:r>
+    </w:p>
+    <w:p>
+      <w:pPr>
+        <w:pStyle w:val="ad"/>
         <w:numPr>
           <w:ilvl w:val="0"/>
           <w:numId w:val="34"/>
@@ -2491,6 +2461,63 @@
         <w:ind w:right="-20"/>
       </w:pPr>
       <w:r>
+        <w:t xml:space="preserve">The </w:t>
+      </w:r>
+      <w:r>
+        <w:t>member</w:t>
+      </w:r>
+      <w:r>
+        <w:t xml:space="preserve"> </w:t>
+      </w:r>
+      <w:r>
+        <w:t>inputs rental details (e.g., rental duration).</w:t>
+      </w:r>
+    </w:p>
+    <w:p>
+      <w:pPr>
+        <w:pStyle w:val="ad"/>
+        <w:numPr>
+          <w:ilvl w:val="0"/>
+          <w:numId w:val="34"/>
+        </w:numPr>
+        <w:ind w:right="-20"/>
+      </w:pPr>
+      <w:r>
+        <w:t xml:space="preserve">The </w:t>
+      </w:r>
+      <w:r>
+        <w:t>member</w:t>
+      </w:r>
+      <w:r>
+        <w:t xml:space="preserve"> </w:t>
+      </w:r>
+      <w:r>
+        <w:t>submits the booking form.</w:t>
+      </w:r>
+    </w:p>
+    <w:p>
+      <w:pPr>
+        <w:pStyle w:val="ad"/>
+        <w:numPr>
+          <w:ilvl w:val="0"/>
+          <w:numId w:val="34"/>
+        </w:numPr>
+        <w:ind w:right="-20"/>
+      </w:pPr>
+      <w:r>
+        <w:t>The system validates the provided rental details.</w:t>
+      </w:r>
+    </w:p>
+    <w:p>
+      <w:pPr>
+        <w:pStyle w:val="ad"/>
+        <w:numPr>
+          <w:ilvl w:val="0"/>
+          <w:numId w:val="34"/>
+        </w:numPr>
+        <w:ind w:right="-20"/>
+      </w:pPr>
+      <w:r>
         <w:t>Upon successful validation, the booking is confirmed, and the user receives a booking confirmation via email.</w:t>
       </w:r>
     </w:p>
@@ -2522,16 +2549,19 @@
         <w:ind w:left="340" w:right="-20"/>
       </w:pPr>
       <w:r>
-        <w:t xml:space="preserve">5a. </w:t>
-      </w:r>
-      <w:r>
-        <w:t>If the booking details are invalid (e.g., dates overlap with an existing booking, required fields are missing), the system alerts the user with error messages.</w:t>
-      </w:r>
-      <w:r>
-        <w:t xml:space="preserve"> </w:t>
-      </w:r>
-      <w:r>
-        <w:t>The user is asked to correct the errors in the booking form.</w:t>
+        <w:t>8</w:t>
+      </w:r>
+      <w:r>
+        <w:t xml:space="preserve">a. </w:t>
+      </w:r>
+      <w:r>
+        <w:t>If the reservation data is invalid (</w:t>
+      </w:r>
+      <w:r>
+        <w:t>e.g.</w:t>
+      </w:r>
+      <w:r>
+        <w:t xml:space="preserve"> dates overlap with an existing reservation, required fields are missing, the end date is before the start date, or the start date is before today's date), the system alerts the user with error messages. The user is requested to correct the errors in the booking form. And then the whole process is repeated again.</w:t>
       </w:r>
     </w:p>
     <w:p>
@@ -2548,6 +2578,18 @@
       <w:r>
         <w:t>News Article Commenting</w:t>
       </w:r>
+      <w:r>
+        <w:t xml:space="preserve"> </w:t>
+      </w:r>
+      <w:r>
+        <w:t>(1.4, 1.</w:t>
+      </w:r>
+      <w:r>
+        <w:t>1, 2.3</w:t>
+      </w:r>
+      <w:r>
+        <w:t>)</w:t>
+      </w:r>
     </w:p>
     <w:p>
       <w:pPr>
@@ -2580,12 +2622,13 @@
           <w:b/>
           <w:bCs/>
         </w:rPr>
+        <w:lastRenderedPageBreak/>
         <w:t>Preconditions:</w:t>
       </w:r>
     </w:p>
     <w:p>
       <w:pPr>
-        <w:pStyle w:val="ListParagraph"/>
+        <w:pStyle w:val="ad"/>
         <w:numPr>
           <w:ilvl w:val="0"/>
           <w:numId w:val="36"/>
@@ -2607,7 +2650,7 @@
     </w:p>
     <w:p>
       <w:pPr>
-        <w:pStyle w:val="ListParagraph"/>
+        <w:pStyle w:val="ad"/>
         <w:numPr>
           <w:ilvl w:val="0"/>
           <w:numId w:val="36"/>
@@ -2645,7 +2688,7 @@
     </w:p>
     <w:p>
       <w:pPr>
-        <w:pStyle w:val="ListParagraph"/>
+        <w:pStyle w:val="ad"/>
         <w:numPr>
           <w:ilvl w:val="0"/>
           <w:numId w:val="37"/>
@@ -2653,22 +2696,12 @@
         <w:ind w:right="-20"/>
       </w:pPr>
       <w:r>
-        <w:lastRenderedPageBreak/>
-        <w:t xml:space="preserve">The </w:t>
-      </w:r>
-      <w:r>
-        <w:t>member</w:t>
-      </w:r>
-      <w:r>
-        <w:t xml:space="preserve"> </w:t>
-      </w:r>
-      <w:r>
-        <w:t>navigates to the comments section at the bottom of the article.</w:t>
-      </w:r>
-    </w:p>
-    <w:p>
-      <w:pPr>
-        <w:pStyle w:val="ListParagraph"/>
+        <w:t>The member navigates to the Car News page.</w:t>
+      </w:r>
+    </w:p>
+    <w:p>
+      <w:pPr>
+        <w:pStyle w:val="ad"/>
         <w:numPr>
           <w:ilvl w:val="0"/>
           <w:numId w:val="37"/>
@@ -2676,26 +2709,12 @@
         <w:ind w:right="-20"/>
       </w:pPr>
       <w:r>
-        <w:t xml:space="preserve">The </w:t>
-      </w:r>
-      <w:r>
-        <w:t>member</w:t>
-      </w:r>
-      <w:r>
-        <w:t xml:space="preserve"> </w:t>
-      </w:r>
-      <w:proofErr w:type="gramStart"/>
-      <w:r>
-        <w:t>types</w:t>
-      </w:r>
-      <w:proofErr w:type="gramEnd"/>
-      <w:r>
-        <w:t xml:space="preserve"> their comment in the comment input field.</w:t>
-      </w:r>
-    </w:p>
-    <w:p>
-      <w:pPr>
-        <w:pStyle w:val="ListParagraph"/>
+        <w:t>The system displays all available articles.</w:t>
+      </w:r>
+    </w:p>
+    <w:p>
+      <w:pPr>
+        <w:pStyle w:val="ad"/>
         <w:numPr>
           <w:ilvl w:val="0"/>
           <w:numId w:val="37"/>
@@ -2703,27 +2722,12 @@
         <w:ind w:right="-20"/>
       </w:pPr>
       <w:r>
-        <w:t xml:space="preserve">The </w:t>
-      </w:r>
-      <w:r>
-        <w:t>member</w:t>
-      </w:r>
-      <w:r>
-        <w:t xml:space="preserve"> </w:t>
-      </w:r>
-      <w:r>
-        <w:t>submits their commen</w:t>
-      </w:r>
-      <w:r>
-        <w:t>t</w:t>
-      </w:r>
-      <w:r>
-        <w:t>.</w:t>
-      </w:r>
-    </w:p>
-    <w:p>
-      <w:pPr>
-        <w:pStyle w:val="ListParagraph"/>
+        <w:t>The member select the article and the system brings him to the Article page.</w:t>
+      </w:r>
+    </w:p>
+    <w:p>
+      <w:pPr>
+        <w:pStyle w:val="ad"/>
         <w:numPr>
           <w:ilvl w:val="0"/>
           <w:numId w:val="37"/>
@@ -2731,12 +2735,12 @@
         <w:ind w:right="-20"/>
       </w:pPr>
       <w:r>
-        <w:t>The system validates the comment for any prohibited content or spam indicators.</w:t>
-      </w:r>
-    </w:p>
-    <w:p>
-      <w:pPr>
-        <w:pStyle w:val="ListParagraph"/>
+        <w:t>The system displays the information of the article at the Article page.</w:t>
+      </w:r>
+    </w:p>
+    <w:p>
+      <w:pPr>
+        <w:pStyle w:val="ad"/>
         <w:numPr>
           <w:ilvl w:val="0"/>
           <w:numId w:val="37"/>
@@ -2744,6 +2748,96 @@
         <w:ind w:right="-20"/>
       </w:pPr>
       <w:r>
+        <w:t xml:space="preserve">The </w:t>
+      </w:r>
+      <w:r>
+        <w:t>member</w:t>
+      </w:r>
+      <w:r>
+        <w:t xml:space="preserve"> </w:t>
+      </w:r>
+      <w:bookmarkStart w:id="8" w:name="_Hlk166834543"/>
+      <w:r>
+        <w:t xml:space="preserve">navigates </w:t>
+      </w:r>
+      <w:bookmarkEnd w:id="8"/>
+      <w:r>
+        <w:t>to the comments section at the bottom of the article.</w:t>
+      </w:r>
+    </w:p>
+    <w:p>
+      <w:pPr>
+        <w:pStyle w:val="ad"/>
+        <w:numPr>
+          <w:ilvl w:val="0"/>
+          <w:numId w:val="37"/>
+        </w:numPr>
+        <w:ind w:right="-20"/>
+      </w:pPr>
+      <w:r>
+        <w:t xml:space="preserve">The </w:t>
+      </w:r>
+      <w:r>
+        <w:t>member</w:t>
+      </w:r>
+      <w:r>
+        <w:t xml:space="preserve"> </w:t>
+      </w:r>
+      <w:r>
+        <w:t>types their comment in the comment input field.</w:t>
+      </w:r>
+    </w:p>
+    <w:p>
+      <w:pPr>
+        <w:pStyle w:val="ad"/>
+        <w:numPr>
+          <w:ilvl w:val="0"/>
+          <w:numId w:val="37"/>
+        </w:numPr>
+        <w:ind w:right="-20"/>
+      </w:pPr>
+      <w:r>
+        <w:t xml:space="preserve">The </w:t>
+      </w:r>
+      <w:r>
+        <w:t>member</w:t>
+      </w:r>
+      <w:r>
+        <w:t xml:space="preserve"> </w:t>
+      </w:r>
+      <w:r>
+        <w:t>submits their commen</w:t>
+      </w:r>
+      <w:r>
+        <w:t>t</w:t>
+      </w:r>
+      <w:r>
+        <w:t>.</w:t>
+      </w:r>
+    </w:p>
+    <w:p>
+      <w:pPr>
+        <w:pStyle w:val="ad"/>
+        <w:numPr>
+          <w:ilvl w:val="0"/>
+          <w:numId w:val="37"/>
+        </w:numPr>
+        <w:ind w:right="-20"/>
+      </w:pPr>
+      <w:r>
+        <w:t>The system validates the comment for any prohibited content or spam indicators.</w:t>
+      </w:r>
+    </w:p>
+    <w:p>
+      <w:pPr>
+        <w:pStyle w:val="ad"/>
+        <w:numPr>
+          <w:ilvl w:val="0"/>
+          <w:numId w:val="37"/>
+        </w:numPr>
+        <w:ind w:right="-20"/>
+      </w:pPr>
+      <w:r>
         <w:t>Upon successful validation, the comment is posted under the article, and the user sees their comment live.</w:t>
       </w:r>
     </w:p>
@@ -2775,7 +2869,10 @@
         <w:ind w:left="340" w:right="-20"/>
       </w:pPr>
       <w:r>
-        <w:t xml:space="preserve">4a. </w:t>
+        <w:t>8</w:t>
+      </w:r>
+      <w:r>
+        <w:t xml:space="preserve">a. </w:t>
       </w:r>
       <w:r>
         <w:t>If the comment includes prohibited content (e.g., offensive language, spam), the system rejects the comment and informs the user of the violation.</w:t>
@@ -2784,7 +2881,19 @@
         <w:t xml:space="preserve"> </w:t>
       </w:r>
       <w:r>
-        <w:t>The user is prompted to edit their comment to comply with community guidelines.</w:t>
+        <w:t xml:space="preserve">The system </w:t>
+      </w:r>
+      <w:r>
+        <w:t>passes</w:t>
+      </w:r>
+      <w:r>
+        <w:t xml:space="preserve"> the comment to the Administrator page for checking the comment correctness. If the comment is against the policy the administrator </w:t>
+      </w:r>
+      <w:r>
+        <w:t>deletes</w:t>
+      </w:r>
+      <w:r>
+        <w:t xml:space="preserve"> the member’s comment.</w:t>
       </w:r>
     </w:p>
     <w:p>
@@ -2801,6 +2910,9 @@
       <w:r>
         <w:t xml:space="preserve"> Administrator Content Management</w:t>
       </w:r>
+      <w:r>
+        <w:t xml:space="preserve"> (2.2, 2.3)</w:t>
+      </w:r>
     </w:p>
     <w:p>
       <w:pPr>
@@ -2835,7 +2947,7 @@
     </w:p>
     <w:p>
       <w:pPr>
-        <w:pStyle w:val="ListParagraph"/>
+        <w:pStyle w:val="ad"/>
         <w:numPr>
           <w:ilvl w:val="0"/>
           <w:numId w:val="42"/>
@@ -2864,7 +2976,7 @@
     </w:p>
     <w:p>
       <w:pPr>
-        <w:pStyle w:val="ListParagraph"/>
+        <w:pStyle w:val="ad"/>
         <w:numPr>
           <w:ilvl w:val="0"/>
           <w:numId w:val="40"/>
@@ -2872,12 +2984,18 @@
         <w:ind w:right="-20"/>
       </w:pPr>
       <w:r>
-        <w:t>The administrator accesses the content management section.</w:t>
-      </w:r>
-    </w:p>
-    <w:p>
-      <w:pPr>
-        <w:pStyle w:val="ListParagraph"/>
+        <w:t xml:space="preserve">The administrator </w:t>
+      </w:r>
+      <w:r>
+        <w:t xml:space="preserve">navigates </w:t>
+      </w:r>
+      <w:r>
+        <w:t>the content management section.</w:t>
+      </w:r>
+    </w:p>
+    <w:p>
+      <w:pPr>
+        <w:pStyle w:val="ad"/>
         <w:numPr>
           <w:ilvl w:val="0"/>
           <w:numId w:val="40"/>
@@ -2890,7 +3008,7 @@
     </w:p>
     <w:p>
       <w:pPr>
-        <w:pStyle w:val="ListParagraph"/>
+        <w:pStyle w:val="ad"/>
         <w:numPr>
           <w:ilvl w:val="0"/>
           <w:numId w:val="40"/>
@@ -2898,12 +3016,12 @@
         <w:ind w:right="-20"/>
       </w:pPr>
       <w:r>
-        <w:t>The administrator submits changes or new content to the system.</w:t>
-      </w:r>
-    </w:p>
-    <w:p>
-      <w:pPr>
-        <w:pStyle w:val="ListParagraph"/>
+        <w:t>The system load a form for reviewing, editing, or deleting the article.</w:t>
+      </w:r>
+    </w:p>
+    <w:p>
+      <w:pPr>
+        <w:pStyle w:val="ad"/>
         <w:numPr>
           <w:ilvl w:val="0"/>
           <w:numId w:val="40"/>
@@ -2911,12 +3029,12 @@
         <w:ind w:right="-20"/>
       </w:pPr>
       <w:r>
-        <w:t>The system validates the changes or new content for compliance with publishing standards.</w:t>
-      </w:r>
-    </w:p>
-    <w:p>
-      <w:pPr>
-        <w:pStyle w:val="ListParagraph"/>
+        <w:t>The administrator submits changes or new content to the system.</w:t>
+      </w:r>
+    </w:p>
+    <w:p>
+      <w:pPr>
+        <w:pStyle w:val="ad"/>
         <w:numPr>
           <w:ilvl w:val="0"/>
           <w:numId w:val="40"/>
@@ -2924,6 +3042,19 @@
         <w:ind w:right="-20"/>
       </w:pPr>
       <w:r>
+        <w:t>The system validates the changes or new content for compliance with publishing standards.</w:t>
+      </w:r>
+    </w:p>
+    <w:p>
+      <w:pPr>
+        <w:pStyle w:val="ad"/>
+        <w:numPr>
+          <w:ilvl w:val="0"/>
+          <w:numId w:val="40"/>
+        </w:numPr>
+        <w:ind w:right="-20"/>
+      </w:pPr>
+      <w:r>
         <w:t>Upon successful validation, the changes are made live on the platform.</w:t>
       </w:r>
     </w:p>
@@ -2952,11 +3083,15 @@
     </w:p>
     <w:p>
       <w:pPr>
-        <w:pStyle w:val="ListParagraph"/>
+        <w:pStyle w:val="ad"/>
         <w:ind w:left="700" w:right="-20"/>
       </w:pPr>
       <w:r>
-        <w:t xml:space="preserve">4a. </w:t>
+        <w:lastRenderedPageBreak/>
+        <w:t>5</w:t>
+      </w:r>
+      <w:r>
+        <w:t xml:space="preserve">a. </w:t>
       </w:r>
       <w:r>
         <w:t>If the new or edited content fails compliance checks (e.g., contains unverified claims), the system notifies the administrator of the specific issues.</w:t>
@@ -2966,6 +3101,12 @@
       </w:r>
       <w:r>
         <w:t>The administrator is required to correct the issues before resubmitting.</w:t>
+      </w:r>
+      <w:r>
+        <w:t xml:space="preserve"> </w:t>
+      </w:r>
+      <w:r>
+        <w:t>The process is then repeated.</w:t>
       </w:r>
     </w:p>
     <w:p>
@@ -2987,6 +3128,18 @@
       <w:r>
         <w:t xml:space="preserve"> Administrator Adds New Car</w:t>
       </w:r>
+      <w:r>
+        <w:t xml:space="preserve"> </w:t>
+      </w:r>
+      <w:r>
+        <w:t>(</w:t>
+      </w:r>
+      <w:r>
+        <w:t>2.4, 2.6</w:t>
+      </w:r>
+      <w:r>
+        <w:t>)</w:t>
+      </w:r>
     </w:p>
     <w:p>
       <w:pPr>
@@ -3026,7 +3179,7 @@
     </w:p>
     <w:p>
       <w:pPr>
-        <w:pStyle w:val="ListParagraph"/>
+        <w:pStyle w:val="ad"/>
         <w:numPr>
           <w:ilvl w:val="0"/>
           <w:numId w:val="42"/>
@@ -3034,7 +3187,6 @@
         <w:ind w:right="-20"/>
       </w:pPr>
       <w:r>
-        <w:lastRenderedPageBreak/>
         <w:t>The administrator is logged into their account on the administrative dashboard.</w:t>
       </w:r>
     </w:p>
@@ -3056,7 +3208,7 @@
     </w:p>
     <w:p>
       <w:pPr>
-        <w:pStyle w:val="ListParagraph"/>
+        <w:pStyle w:val="ad"/>
         <w:numPr>
           <w:ilvl w:val="0"/>
           <w:numId w:val="43"/>
@@ -3064,12 +3216,18 @@
         <w:ind w:right="-20"/>
       </w:pPr>
       <w:r>
-        <w:t>The administrator accesses the car management section within the dashboard.</w:t>
-      </w:r>
-    </w:p>
-    <w:p>
-      <w:pPr>
-        <w:pStyle w:val="ListParagraph"/>
+        <w:t xml:space="preserve">The administrator </w:t>
+      </w:r>
+      <w:r>
+        <w:t>navigates to</w:t>
+      </w:r>
+      <w:r>
+        <w:t xml:space="preserve"> the car management section within the dashboard.</w:t>
+      </w:r>
+    </w:p>
+    <w:p>
+      <w:pPr>
+        <w:pStyle w:val="ad"/>
         <w:numPr>
           <w:ilvl w:val="0"/>
           <w:numId w:val="43"/>
@@ -3082,7 +3240,7 @@
     </w:p>
     <w:p>
       <w:pPr>
-        <w:pStyle w:val="ListParagraph"/>
+        <w:pStyle w:val="ad"/>
         <w:numPr>
           <w:ilvl w:val="0"/>
           <w:numId w:val="43"/>
@@ -3090,12 +3248,15 @@
         <w:ind w:right="-20"/>
       </w:pPr>
       <w:r>
-        <w:t>The administrator submits the new car data to the system.</w:t>
-      </w:r>
-    </w:p>
-    <w:p>
-      <w:pPr>
-        <w:pStyle w:val="ListParagraph"/>
+        <w:t>The system load a form for</w:t>
+      </w:r>
+      <w:r>
+        <w:t xml:space="preserve"> adding or modifying the car.</w:t>
+      </w:r>
+    </w:p>
+    <w:p>
+      <w:pPr>
+        <w:pStyle w:val="ad"/>
         <w:numPr>
           <w:ilvl w:val="0"/>
           <w:numId w:val="43"/>
@@ -3103,12 +3264,12 @@
         <w:ind w:right="-20"/>
       </w:pPr>
       <w:r>
-        <w:t>The system validates the car data for completeness and compliance with data standards.</w:t>
-      </w:r>
-    </w:p>
-    <w:p>
-      <w:pPr>
-        <w:pStyle w:val="ListParagraph"/>
+        <w:t>The administrator submits the new car data to the system.</w:t>
+      </w:r>
+    </w:p>
+    <w:p>
+      <w:pPr>
+        <w:pStyle w:val="ad"/>
         <w:numPr>
           <w:ilvl w:val="0"/>
           <w:numId w:val="43"/>
@@ -3116,6 +3277,19 @@
         <w:ind w:right="-20"/>
       </w:pPr>
       <w:r>
+        <w:t>The system validates the car data for completeness and compliance with data standards.</w:t>
+      </w:r>
+    </w:p>
+    <w:p>
+      <w:pPr>
+        <w:pStyle w:val="ad"/>
+        <w:numPr>
+          <w:ilvl w:val="0"/>
+          <w:numId w:val="43"/>
+        </w:numPr>
+        <w:ind w:right="-20"/>
+      </w:pPr>
+      <w:r>
         <w:t>Upon successful validation, the car is added to the inventory and made available on the platform.</w:t>
       </w:r>
     </w:p>
@@ -3137,10 +3311,20 @@
     </w:p>
     <w:p>
       <w:pPr>
-        <w:ind w:right="-20"/>
-      </w:pPr>
-      <w:r>
-        <w:t>4a. If the car data fails validation checks (e.g., incomplete details or specifications that do not meet standards), the system notifies the administrator of the specific issues. The administrator must resolve these issues before resubmitting.</w:t>
+        <w:pStyle w:val="ad"/>
+        <w:ind w:left="700" w:right="-20"/>
+      </w:pPr>
+      <w:r>
+        <w:t>5</w:t>
+      </w:r>
+      <w:r>
+        <w:t>a. If the car data fails validation checks (e.g., incomplete details or specifications that do not meet standards), the system notifies the administrator of the specific issues. The administrator must resolve these issues before resubmitting.</w:t>
+      </w:r>
+      <w:r>
+        <w:t xml:space="preserve"> </w:t>
+      </w:r>
+      <w:r>
+        <w:t>The process is then repeated.</w:t>
       </w:r>
     </w:p>
     <w:p>
@@ -3157,6 +3341,9 @@
       <w:r>
         <w:t xml:space="preserve"> Administrator Posts New News Article</w:t>
       </w:r>
+      <w:r>
+        <w:t xml:space="preserve"> (2.2)</w:t>
+      </w:r>
     </w:p>
     <w:p>
       <w:pPr>
@@ -3191,7 +3378,7 @@
     </w:p>
     <w:p>
       <w:pPr>
-        <w:pStyle w:val="ListParagraph"/>
+        <w:pStyle w:val="ad"/>
         <w:numPr>
           <w:ilvl w:val="0"/>
           <w:numId w:val="42"/>
@@ -3220,7 +3407,7 @@
     </w:p>
     <w:p>
       <w:pPr>
-        <w:pStyle w:val="ListParagraph"/>
+        <w:pStyle w:val="ad"/>
         <w:numPr>
           <w:ilvl w:val="0"/>
           <w:numId w:val="44"/>
@@ -3228,12 +3415,13 @@
         <w:ind w:right="-20"/>
       </w:pPr>
       <w:r>
+        <w:lastRenderedPageBreak/>
         <w:t>The administrator navigates to the news management section.</w:t>
       </w:r>
     </w:p>
     <w:p>
       <w:pPr>
-        <w:pStyle w:val="ListParagraph"/>
+        <w:pStyle w:val="ad"/>
         <w:numPr>
           <w:ilvl w:val="0"/>
           <w:numId w:val="44"/>
@@ -3246,7 +3434,7 @@
     </w:p>
     <w:p>
       <w:pPr>
-        <w:pStyle w:val="ListParagraph"/>
+        <w:pStyle w:val="ad"/>
         <w:numPr>
           <w:ilvl w:val="0"/>
           <w:numId w:val="44"/>
@@ -3259,7 +3447,7 @@
     </w:p>
     <w:p>
       <w:pPr>
-        <w:pStyle w:val="ListParagraph"/>
+        <w:pStyle w:val="ad"/>
         <w:numPr>
           <w:ilvl w:val="0"/>
           <w:numId w:val="44"/>
@@ -3272,7 +3460,7 @@
     </w:p>
     <w:p>
       <w:pPr>
-        <w:pStyle w:val="ListParagraph"/>
+        <w:pStyle w:val="ad"/>
         <w:numPr>
           <w:ilvl w:val="0"/>
           <w:numId w:val="44"/>
@@ -3321,11 +3509,13 @@
           <w:b/>
           <w:bCs/>
         </w:rPr>
-        <w:lastRenderedPageBreak/>
         <w:t>Use Case 7:</w:t>
       </w:r>
       <w:r>
         <w:t xml:space="preserve"> Administrator Updates Personal Information</w:t>
+      </w:r>
+      <w:r>
+        <w:t xml:space="preserve"> (2.5)</w:t>
       </w:r>
     </w:p>
     <w:p>
@@ -3361,7 +3551,7 @@
     </w:p>
     <w:p>
       <w:pPr>
-        <w:pStyle w:val="ListParagraph"/>
+        <w:pStyle w:val="ad"/>
         <w:numPr>
           <w:ilvl w:val="0"/>
           <w:numId w:val="42"/>
@@ -3390,7 +3580,7 @@
     </w:p>
     <w:p>
       <w:pPr>
-        <w:pStyle w:val="ListParagraph"/>
+        <w:pStyle w:val="ad"/>
         <w:numPr>
           <w:ilvl w:val="0"/>
           <w:numId w:val="45"/>
@@ -3403,7 +3593,7 @@
     </w:p>
     <w:p>
       <w:pPr>
-        <w:pStyle w:val="ListParagraph"/>
+        <w:pStyle w:val="ad"/>
         <w:numPr>
           <w:ilvl w:val="0"/>
           <w:numId w:val="45"/>
@@ -3416,7 +3606,7 @@
     </w:p>
     <w:p>
       <w:pPr>
-        <w:pStyle w:val="ListParagraph"/>
+        <w:pStyle w:val="ad"/>
         <w:numPr>
           <w:ilvl w:val="0"/>
           <w:numId w:val="45"/>
@@ -3429,7 +3619,7 @@
     </w:p>
     <w:p>
       <w:pPr>
-        <w:pStyle w:val="ListParagraph"/>
+        <w:pStyle w:val="ad"/>
         <w:numPr>
           <w:ilvl w:val="0"/>
           <w:numId w:val="45"/>
@@ -3442,7 +3632,7 @@
     </w:p>
     <w:p>
       <w:pPr>
-        <w:pStyle w:val="ListParagraph"/>
+        <w:pStyle w:val="ad"/>
         <w:numPr>
           <w:ilvl w:val="0"/>
           <w:numId w:val="45"/>
@@ -8183,16 +8373,16 @@
     <w:lsdException w:name="Unresolved Mention" w:semiHidden="1" w:unhideWhenUsed="1"/>
     <w:lsdException w:name="Smart Link" w:semiHidden="1" w:unhideWhenUsed="1"/>
   </w:latentStyles>
-  <w:style w:type="paragraph" w:default="1" w:styleId="Normal">
+  <w:style w:type="paragraph" w:default="1" w:styleId="a">
     <w:name w:val="Normal"/>
     <w:qFormat/>
     <w:rsid w:val="00786AC3"/>
   </w:style>
-  <w:style w:type="paragraph" w:styleId="Heading1">
+  <w:style w:type="paragraph" w:styleId="1">
     <w:name w:val="heading 1"/>
-    <w:basedOn w:val="Normal"/>
-    <w:next w:val="Normal"/>
-    <w:link w:val="Heading1Char"/>
+    <w:basedOn w:val="a"/>
+    <w:next w:val="a"/>
+    <w:link w:val="10"/>
     <w:uiPriority w:val="9"/>
     <w:qFormat/>
     <w:pPr>
@@ -8208,11 +8398,11 @@
       <w:szCs w:val="40"/>
     </w:rPr>
   </w:style>
-  <w:style w:type="paragraph" w:styleId="Heading2">
+  <w:style w:type="paragraph" w:styleId="2">
     <w:name w:val="heading 2"/>
-    <w:basedOn w:val="Normal"/>
-    <w:next w:val="Normal"/>
-    <w:link w:val="Heading2Char"/>
+    <w:basedOn w:val="a"/>
+    <w:next w:val="a"/>
+    <w:link w:val="20"/>
     <w:uiPriority w:val="9"/>
     <w:unhideWhenUsed/>
     <w:qFormat/>
@@ -8229,11 +8419,11 @@
       <w:szCs w:val="32"/>
     </w:rPr>
   </w:style>
-  <w:style w:type="paragraph" w:styleId="Heading3">
+  <w:style w:type="paragraph" w:styleId="3">
     <w:name w:val="heading 3"/>
-    <w:basedOn w:val="Normal"/>
-    <w:next w:val="Normal"/>
-    <w:link w:val="Heading3Char"/>
+    <w:basedOn w:val="a"/>
+    <w:next w:val="a"/>
+    <w:link w:val="30"/>
     <w:uiPriority w:val="9"/>
     <w:unhideWhenUsed/>
     <w:qFormat/>
@@ -8250,11 +8440,11 @@
       <w:szCs w:val="28"/>
     </w:rPr>
   </w:style>
-  <w:style w:type="paragraph" w:styleId="Heading4">
+  <w:style w:type="paragraph" w:styleId="4">
     <w:name w:val="heading 4"/>
-    <w:basedOn w:val="Normal"/>
-    <w:next w:val="Normal"/>
-    <w:link w:val="Heading4Char"/>
+    <w:basedOn w:val="a"/>
+    <w:next w:val="a"/>
+    <w:link w:val="40"/>
     <w:uiPriority w:val="9"/>
     <w:unhideWhenUsed/>
     <w:qFormat/>
@@ -8271,11 +8461,11 @@
       <w:color w:val="0F4761" w:themeColor="accent1" w:themeShade="BF"/>
     </w:rPr>
   </w:style>
-  <w:style w:type="paragraph" w:styleId="Heading5">
+  <w:style w:type="paragraph" w:styleId="5">
     <w:name w:val="heading 5"/>
-    <w:basedOn w:val="Normal"/>
-    <w:next w:val="Normal"/>
-    <w:link w:val="Heading5Char"/>
+    <w:basedOn w:val="a"/>
+    <w:next w:val="a"/>
+    <w:link w:val="50"/>
     <w:uiPriority w:val="9"/>
     <w:unhideWhenUsed/>
     <w:qFormat/>
@@ -8290,11 +8480,11 @@
       <w:color w:val="0F4761" w:themeColor="accent1" w:themeShade="BF"/>
     </w:rPr>
   </w:style>
-  <w:style w:type="paragraph" w:styleId="Heading6">
+  <w:style w:type="paragraph" w:styleId="6">
     <w:name w:val="heading 6"/>
-    <w:basedOn w:val="Normal"/>
-    <w:next w:val="Normal"/>
-    <w:link w:val="Heading6Char"/>
+    <w:basedOn w:val="a"/>
+    <w:next w:val="a"/>
+    <w:link w:val="60"/>
     <w:uiPriority w:val="9"/>
     <w:unhideWhenUsed/>
     <w:qFormat/>
@@ -8311,11 +8501,11 @@
       <w:color w:val="595959" w:themeColor="text1" w:themeTint="A6"/>
     </w:rPr>
   </w:style>
-  <w:style w:type="paragraph" w:styleId="Heading7">
+  <w:style w:type="paragraph" w:styleId="7">
     <w:name w:val="heading 7"/>
-    <w:basedOn w:val="Normal"/>
-    <w:next w:val="Normal"/>
-    <w:link w:val="Heading7Char"/>
+    <w:basedOn w:val="a"/>
+    <w:next w:val="a"/>
+    <w:link w:val="70"/>
     <w:uiPriority w:val="9"/>
     <w:unhideWhenUsed/>
     <w:qFormat/>
@@ -8330,11 +8520,11 @@
       <w:color w:val="595959" w:themeColor="text1" w:themeTint="A6"/>
     </w:rPr>
   </w:style>
-  <w:style w:type="paragraph" w:styleId="Heading8">
+  <w:style w:type="paragraph" w:styleId="8">
     <w:name w:val="heading 8"/>
-    <w:basedOn w:val="Normal"/>
-    <w:next w:val="Normal"/>
-    <w:link w:val="Heading8Char"/>
+    <w:basedOn w:val="a"/>
+    <w:next w:val="a"/>
+    <w:link w:val="80"/>
     <w:uiPriority w:val="9"/>
     <w:unhideWhenUsed/>
     <w:qFormat/>
@@ -8351,11 +8541,11 @@
       <w:color w:val="272727" w:themeColor="text1" w:themeTint="D8"/>
     </w:rPr>
   </w:style>
-  <w:style w:type="paragraph" w:styleId="Heading9">
+  <w:style w:type="paragraph" w:styleId="9">
     <w:name w:val="heading 9"/>
-    <w:basedOn w:val="Normal"/>
-    <w:next w:val="Normal"/>
-    <w:link w:val="Heading9Char"/>
+    <w:basedOn w:val="a"/>
+    <w:next w:val="a"/>
+    <w:link w:val="90"/>
     <w:uiPriority w:val="9"/>
     <w:unhideWhenUsed/>
     <w:qFormat/>
@@ -8370,13 +8560,12 @@
       <w:color w:val="272727" w:themeColor="text1" w:themeTint="D8"/>
     </w:rPr>
   </w:style>
-  <w:style w:type="character" w:default="1" w:styleId="DefaultParagraphFont">
+  <w:style w:type="character" w:default="1" w:styleId="a0">
     <w:name w:val="Default Paragraph Font"/>
     <w:uiPriority w:val="1"/>
-    <w:semiHidden/>
     <w:unhideWhenUsed/>
   </w:style>
-  <w:style w:type="table" w:default="1" w:styleId="TableNormal">
+  <w:style w:type="table" w:default="1" w:styleId="a1">
     <w:name w:val="Normal Table"/>
     <w:uiPriority w:val="99"/>
     <w:semiHidden/>
@@ -8391,16 +8580,16 @@
       </w:tblCellMar>
     </w:tblPr>
   </w:style>
-  <w:style w:type="numbering" w:default="1" w:styleId="NoList">
+  <w:style w:type="numbering" w:default="1" w:styleId="a2">
     <w:name w:val="No List"/>
     <w:uiPriority w:val="99"/>
     <w:semiHidden/>
     <w:unhideWhenUsed/>
   </w:style>
-  <w:style w:type="character" w:customStyle="1" w:styleId="Heading1Char">
-    <w:name w:val="Heading 1 Char"/>
-    <w:basedOn w:val="DefaultParagraphFont"/>
-    <w:link w:val="Heading1"/>
+  <w:style w:type="character" w:customStyle="1" w:styleId="10">
+    <w:name w:val="Заглавие 1 Знак"/>
+    <w:basedOn w:val="a0"/>
+    <w:link w:val="1"/>
     <w:uiPriority w:val="9"/>
     <w:rPr>
       <w:rFonts w:asciiTheme="majorHAnsi" w:eastAsiaTheme="majorEastAsia" w:hAnsiTheme="majorHAnsi" w:cstheme="majorBidi"/>
@@ -8409,10 +8598,10 @@
       <w:szCs w:val="40"/>
     </w:rPr>
   </w:style>
-  <w:style w:type="character" w:customStyle="1" w:styleId="Heading2Char">
-    <w:name w:val="Heading 2 Char"/>
-    <w:basedOn w:val="DefaultParagraphFont"/>
-    <w:link w:val="Heading2"/>
+  <w:style w:type="character" w:customStyle="1" w:styleId="20">
+    <w:name w:val="Заглавие 2 Знак"/>
+    <w:basedOn w:val="a0"/>
+    <w:link w:val="2"/>
     <w:uiPriority w:val="9"/>
     <w:rPr>
       <w:rFonts w:asciiTheme="majorHAnsi" w:eastAsiaTheme="majorEastAsia" w:hAnsiTheme="majorHAnsi" w:cstheme="majorBidi"/>
@@ -8421,10 +8610,10 @@
       <w:szCs w:val="32"/>
     </w:rPr>
   </w:style>
-  <w:style w:type="character" w:customStyle="1" w:styleId="Heading3Char">
-    <w:name w:val="Heading 3 Char"/>
-    <w:basedOn w:val="DefaultParagraphFont"/>
-    <w:link w:val="Heading3"/>
+  <w:style w:type="character" w:customStyle="1" w:styleId="30">
+    <w:name w:val="Заглавие 3 Знак"/>
+    <w:basedOn w:val="a0"/>
+    <w:link w:val="3"/>
     <w:uiPriority w:val="9"/>
     <w:rPr>
       <w:rFonts w:eastAsiaTheme="majorEastAsia" w:cstheme="majorBidi"/>
@@ -8433,10 +8622,10 @@
       <w:szCs w:val="28"/>
     </w:rPr>
   </w:style>
-  <w:style w:type="character" w:customStyle="1" w:styleId="Heading4Char">
-    <w:name w:val="Heading 4 Char"/>
-    <w:basedOn w:val="DefaultParagraphFont"/>
-    <w:link w:val="Heading4"/>
+  <w:style w:type="character" w:customStyle="1" w:styleId="40">
+    <w:name w:val="Заглавие 4 Знак"/>
+    <w:basedOn w:val="a0"/>
+    <w:link w:val="4"/>
     <w:uiPriority w:val="9"/>
     <w:rPr>
       <w:rFonts w:eastAsiaTheme="majorEastAsia" w:cstheme="majorBidi"/>
@@ -8445,20 +8634,20 @@
       <w:color w:val="0F4761" w:themeColor="accent1" w:themeShade="BF"/>
     </w:rPr>
   </w:style>
-  <w:style w:type="character" w:customStyle="1" w:styleId="Heading5Char">
-    <w:name w:val="Heading 5 Char"/>
-    <w:basedOn w:val="DefaultParagraphFont"/>
-    <w:link w:val="Heading5"/>
+  <w:style w:type="character" w:customStyle="1" w:styleId="50">
+    <w:name w:val="Заглавие 5 Знак"/>
+    <w:basedOn w:val="a0"/>
+    <w:link w:val="5"/>
     <w:uiPriority w:val="9"/>
     <w:rPr>
       <w:rFonts w:eastAsiaTheme="majorEastAsia" w:cstheme="majorBidi"/>
       <w:color w:val="0F4761" w:themeColor="accent1" w:themeShade="BF"/>
     </w:rPr>
   </w:style>
-  <w:style w:type="character" w:customStyle="1" w:styleId="Heading6Char">
-    <w:name w:val="Heading 6 Char"/>
-    <w:basedOn w:val="DefaultParagraphFont"/>
-    <w:link w:val="Heading6"/>
+  <w:style w:type="character" w:customStyle="1" w:styleId="60">
+    <w:name w:val="Заглавие 6 Знак"/>
+    <w:basedOn w:val="a0"/>
+    <w:link w:val="6"/>
     <w:uiPriority w:val="9"/>
     <w:rPr>
       <w:rFonts w:eastAsiaTheme="majorEastAsia" w:cstheme="majorBidi"/>
@@ -8467,20 +8656,20 @@
       <w:color w:val="595959" w:themeColor="text1" w:themeTint="A6"/>
     </w:rPr>
   </w:style>
-  <w:style w:type="character" w:customStyle="1" w:styleId="Heading7Char">
-    <w:name w:val="Heading 7 Char"/>
-    <w:basedOn w:val="DefaultParagraphFont"/>
-    <w:link w:val="Heading7"/>
+  <w:style w:type="character" w:customStyle="1" w:styleId="70">
+    <w:name w:val="Заглавие 7 Знак"/>
+    <w:basedOn w:val="a0"/>
+    <w:link w:val="7"/>
     <w:uiPriority w:val="9"/>
     <w:rPr>
       <w:rFonts w:eastAsiaTheme="majorEastAsia" w:cstheme="majorBidi"/>
       <w:color w:val="595959" w:themeColor="text1" w:themeTint="A6"/>
     </w:rPr>
   </w:style>
-  <w:style w:type="character" w:customStyle="1" w:styleId="Heading8Char">
-    <w:name w:val="Heading 8 Char"/>
-    <w:basedOn w:val="DefaultParagraphFont"/>
-    <w:link w:val="Heading8"/>
+  <w:style w:type="character" w:customStyle="1" w:styleId="80">
+    <w:name w:val="Заглавие 8 Знак"/>
+    <w:basedOn w:val="a0"/>
+    <w:link w:val="8"/>
     <w:uiPriority w:val="9"/>
     <w:rPr>
       <w:rFonts w:eastAsiaTheme="majorEastAsia" w:cstheme="majorBidi"/>
@@ -8489,20 +8678,20 @@
       <w:color w:val="272727" w:themeColor="text1" w:themeTint="D8"/>
     </w:rPr>
   </w:style>
-  <w:style w:type="character" w:customStyle="1" w:styleId="Heading9Char">
-    <w:name w:val="Heading 9 Char"/>
-    <w:basedOn w:val="DefaultParagraphFont"/>
-    <w:link w:val="Heading9"/>
+  <w:style w:type="character" w:customStyle="1" w:styleId="90">
+    <w:name w:val="Заглавие 9 Знак"/>
+    <w:basedOn w:val="a0"/>
+    <w:link w:val="9"/>
     <w:uiPriority w:val="9"/>
     <w:rPr>
       <w:rFonts w:eastAsiaTheme="majorEastAsia" w:cstheme="majorBidi"/>
       <w:color w:val="272727" w:themeColor="text1" w:themeTint="D8"/>
     </w:rPr>
   </w:style>
-  <w:style w:type="character" w:customStyle="1" w:styleId="TitleChar">
-    <w:name w:val="Title Char"/>
-    <w:basedOn w:val="DefaultParagraphFont"/>
-    <w:link w:val="Title"/>
+  <w:style w:type="character" w:customStyle="1" w:styleId="a3">
+    <w:name w:val="Заглавие Знак"/>
+    <w:basedOn w:val="a0"/>
+    <w:link w:val="a4"/>
     <w:uiPriority w:val="10"/>
     <w:rPr>
       <w:rFonts w:asciiTheme="majorHAnsi" w:eastAsiaTheme="majorEastAsia" w:hAnsiTheme="majorHAnsi" w:cstheme="majorBidi"/>
@@ -8512,11 +8701,11 @@
       <w:szCs w:val="56"/>
     </w:rPr>
   </w:style>
-  <w:style w:type="paragraph" w:styleId="Title">
+  <w:style w:type="paragraph" w:styleId="a4">
     <w:name w:val="Title"/>
-    <w:basedOn w:val="Normal"/>
-    <w:next w:val="Normal"/>
-    <w:link w:val="TitleChar"/>
+    <w:basedOn w:val="a"/>
+    <w:next w:val="a"/>
+    <w:link w:val="a3"/>
     <w:uiPriority w:val="10"/>
     <w:qFormat/>
     <w:pPr>
@@ -8531,10 +8720,10 @@
       <w:szCs w:val="56"/>
     </w:rPr>
   </w:style>
-  <w:style w:type="character" w:customStyle="1" w:styleId="SubtitleChar">
-    <w:name w:val="Subtitle Char"/>
-    <w:basedOn w:val="DefaultParagraphFont"/>
-    <w:link w:val="Subtitle"/>
+  <w:style w:type="character" w:customStyle="1" w:styleId="a5">
+    <w:name w:val="Подзаглавие Знак"/>
+    <w:basedOn w:val="a0"/>
+    <w:link w:val="a6"/>
     <w:uiPriority w:val="11"/>
     <w:rPr>
       <w:rFonts w:eastAsiaTheme="majorEastAsia" w:cstheme="majorBidi"/>
@@ -8544,11 +8733,11 @@
       <w:szCs w:val="28"/>
     </w:rPr>
   </w:style>
-  <w:style w:type="paragraph" w:styleId="Subtitle">
+  <w:style w:type="paragraph" w:styleId="a6">
     <w:name w:val="Subtitle"/>
-    <w:basedOn w:val="Normal"/>
-    <w:next w:val="Normal"/>
-    <w:link w:val="SubtitleChar"/>
+    <w:basedOn w:val="a"/>
+    <w:next w:val="a"/>
+    <w:link w:val="a5"/>
     <w:uiPriority w:val="11"/>
     <w:qFormat/>
     <w:pPr>
@@ -8564,9 +8753,9 @@
       <w:szCs w:val="28"/>
     </w:rPr>
   </w:style>
-  <w:style w:type="character" w:styleId="IntenseEmphasis">
+  <w:style w:type="character" w:styleId="a7">
     <w:name w:val="Intense Emphasis"/>
-    <w:basedOn w:val="DefaultParagraphFont"/>
+    <w:basedOn w:val="a0"/>
     <w:uiPriority w:val="21"/>
     <w:qFormat/>
     <w:rPr>
@@ -8575,10 +8764,10 @@
       <w:color w:val="0F4761" w:themeColor="accent1" w:themeShade="BF"/>
     </w:rPr>
   </w:style>
-  <w:style w:type="character" w:customStyle="1" w:styleId="QuoteChar">
-    <w:name w:val="Quote Char"/>
-    <w:basedOn w:val="DefaultParagraphFont"/>
-    <w:link w:val="Quote"/>
+  <w:style w:type="character" w:customStyle="1" w:styleId="a8">
+    <w:name w:val="Цитат Знак"/>
+    <w:basedOn w:val="a0"/>
+    <w:link w:val="a9"/>
     <w:uiPriority w:val="29"/>
     <w:rPr>
       <w:i/>
@@ -8586,11 +8775,11 @@
       <w:color w:val="404040" w:themeColor="text1" w:themeTint="BF"/>
     </w:rPr>
   </w:style>
-  <w:style w:type="paragraph" w:styleId="Quote">
+  <w:style w:type="paragraph" w:styleId="a9">
     <w:name w:val="Quote"/>
-    <w:basedOn w:val="Normal"/>
-    <w:next w:val="Normal"/>
-    <w:link w:val="QuoteChar"/>
+    <w:basedOn w:val="a"/>
+    <w:next w:val="a"/>
+    <w:link w:val="a8"/>
     <w:uiPriority w:val="29"/>
     <w:qFormat/>
     <w:pPr>
@@ -8603,10 +8792,10 @@
       <w:color w:val="404040" w:themeColor="text1" w:themeTint="BF"/>
     </w:rPr>
   </w:style>
-  <w:style w:type="character" w:customStyle="1" w:styleId="IntenseQuoteChar">
-    <w:name w:val="Intense Quote Char"/>
-    <w:basedOn w:val="DefaultParagraphFont"/>
-    <w:link w:val="IntenseQuote"/>
+  <w:style w:type="character" w:customStyle="1" w:styleId="aa">
+    <w:name w:val="Интензивно цитиране Знак"/>
+    <w:basedOn w:val="a0"/>
+    <w:link w:val="ab"/>
     <w:uiPriority w:val="30"/>
     <w:rPr>
       <w:i/>
@@ -8614,11 +8803,11 @@
       <w:color w:val="0F4761" w:themeColor="accent1" w:themeShade="BF"/>
     </w:rPr>
   </w:style>
-  <w:style w:type="paragraph" w:styleId="IntenseQuote">
+  <w:style w:type="paragraph" w:styleId="ab">
     <w:name w:val="Intense Quote"/>
-    <w:basedOn w:val="Normal"/>
-    <w:next w:val="Normal"/>
-    <w:link w:val="IntenseQuoteChar"/>
+    <w:basedOn w:val="a"/>
+    <w:next w:val="a"/>
+    <w:link w:val="aa"/>
     <w:uiPriority w:val="30"/>
     <w:qFormat/>
     <w:pPr>
@@ -8636,9 +8825,9 @@
       <w:color w:val="0F4761" w:themeColor="accent1" w:themeShade="BF"/>
     </w:rPr>
   </w:style>
-  <w:style w:type="character" w:styleId="IntenseReference">
+  <w:style w:type="character" w:styleId="ac">
     <w:name w:val="Intense Reference"/>
-    <w:basedOn w:val="DefaultParagraphFont"/>
+    <w:basedOn w:val="a0"/>
     <w:uiPriority w:val="32"/>
     <w:qFormat/>
     <w:rPr>
@@ -8649,9 +8838,9 @@
       <w:spacing w:val="5"/>
     </w:rPr>
   </w:style>
-  <w:style w:type="paragraph" w:styleId="ListParagraph">
+  <w:style w:type="paragraph" w:styleId="ad">
     <w:name w:val="List Paragraph"/>
-    <w:basedOn w:val="Normal"/>
+    <w:basedOn w:val="a"/>
     <w:uiPriority w:val="34"/>
     <w:qFormat/>
     <w:pPr>
@@ -8659,9 +8848,9 @@
       <w:contextualSpacing/>
     </w:pPr>
   </w:style>
-  <w:style w:type="paragraph" w:styleId="NoSpacing">
+  <w:style w:type="paragraph" w:styleId="ae">
     <w:name w:val="No Spacing"/>
-    <w:link w:val="NoSpacingChar"/>
+    <w:link w:val="af"/>
     <w:uiPriority w:val="1"/>
     <w:qFormat/>
     <w:rsid w:val="002D523A"/>
@@ -8674,10 +8863,10 @@
       <w:lang w:eastAsia="en-US"/>
     </w:rPr>
   </w:style>
-  <w:style w:type="character" w:customStyle="1" w:styleId="NoSpacingChar">
-    <w:name w:val="No Spacing Char"/>
-    <w:basedOn w:val="DefaultParagraphFont"/>
-    <w:link w:val="NoSpacing"/>
+  <w:style w:type="character" w:customStyle="1" w:styleId="af">
+    <w:name w:val="Без разредка Знак"/>
+    <w:basedOn w:val="a0"/>
+    <w:link w:val="ae"/>
     <w:uiPriority w:val="1"/>
     <w:rsid w:val="002D523A"/>
     <w:rPr>
@@ -8686,10 +8875,10 @@
       <w:lang w:eastAsia="en-US"/>
     </w:rPr>
   </w:style>
-  <w:style w:type="paragraph" w:styleId="TOCHeading">
+  <w:style w:type="paragraph" w:styleId="af0">
     <w:name w:val="TOC Heading"/>
-    <w:basedOn w:val="Heading1"/>
-    <w:next w:val="Normal"/>
+    <w:basedOn w:val="1"/>
+    <w:next w:val="a"/>
     <w:uiPriority w:val="39"/>
     <w:unhideWhenUsed/>
     <w:qFormat/>
@@ -8704,10 +8893,10 @@
       <w:lang w:eastAsia="en-US"/>
     </w:rPr>
   </w:style>
-  <w:style w:type="paragraph" w:styleId="TOC1">
+  <w:style w:type="paragraph" w:styleId="11">
     <w:name w:val="toc 1"/>
-    <w:basedOn w:val="Normal"/>
-    <w:next w:val="Normal"/>
+    <w:basedOn w:val="a"/>
+    <w:next w:val="a"/>
     <w:autoRedefine/>
     <w:uiPriority w:val="39"/>
     <w:unhideWhenUsed/>
@@ -8716,9 +8905,9 @@
       <w:spacing w:after="100"/>
     </w:pPr>
   </w:style>
-  <w:style w:type="character" w:styleId="Hyperlink">
+  <w:style w:type="character" w:styleId="af1">
     <w:name w:val="Hyperlink"/>
-    <w:basedOn w:val="DefaultParagraphFont"/>
+    <w:basedOn w:val="a0"/>
     <w:uiPriority w:val="99"/>
     <w:unhideWhenUsed/>
     <w:rsid w:val="002D523A"/>
@@ -8889,6 +9078,7 @@
     <w:rsid w:val="00255D5C"/>
     <w:rsid w:val="00321529"/>
     <w:rsid w:val="00344055"/>
+    <w:rsid w:val="00394853"/>
     <w:rsid w:val="009D4E4C"/>
     <w:rsid w:val="00DA6E70"/>
     <w:rsid w:val="00FF516D"/>
@@ -9311,17 +9501,17 @@
     <w:lsdException w:name="Unresolved Mention" w:semiHidden="1" w:unhideWhenUsed="1"/>
     <w:lsdException w:name="Smart Link" w:semiHidden="1" w:unhideWhenUsed="1"/>
   </w:latentStyles>
-  <w:style w:type="paragraph" w:default="1" w:styleId="Normal">
+  <w:style w:type="paragraph" w:default="1" w:styleId="a">
     <w:name w:val="Normal"/>
     <w:qFormat/>
   </w:style>
-  <w:style w:type="character" w:default="1" w:styleId="DefaultParagraphFont">
+  <w:style w:type="character" w:default="1" w:styleId="a0">
     <w:name w:val="Default Paragraph Font"/>
     <w:uiPriority w:val="1"/>
     <w:semiHidden/>
     <w:unhideWhenUsed/>
   </w:style>
-  <w:style w:type="table" w:default="1" w:styleId="TableNormal">
+  <w:style w:type="table" w:default="1" w:styleId="a1">
     <w:name w:val="Normal Table"/>
     <w:uiPriority w:val="99"/>
     <w:semiHidden/>
@@ -9336,7 +9526,7 @@
       </w:tblCellMar>
     </w:tblPr>
   </w:style>
-  <w:style w:type="numbering" w:default="1" w:styleId="NoList">
+  <w:style w:type="numbering" w:default="1" w:styleId="a2">
     <w:name w:val="No List"/>
     <w:uiPriority w:val="99"/>
     <w:semiHidden/>
@@ -9622,6 +9812,19 @@
 </file>
 
 <file path=customXml/item1.xml><?xml version="1.0" encoding="utf-8"?>
+<b:Sources xmlns:b="http://schemas.openxmlformats.org/officeDocument/2006/bibliography" xmlns="http://schemas.openxmlformats.org/officeDocument/2006/bibliography" SelectedStyle="\APASixthEditionOfficeOnline.xsl" StyleName="APA" Version="6"/>
+</file>
+
+<file path=customXml/item2.xml><?xml version="1.0" encoding="utf-8"?>
+<?mso-contentType ?>
+<FormTemplates xmlns="http://schemas.microsoft.com/sharepoint/v3/contenttype/forms">
+  <Display>DocumentLibraryForm</Display>
+  <Edit>DocumentLibraryForm</Edit>
+  <New>DocumentLibraryForm</New>
+</FormTemplates>
+</file>
+
+<file path=customXml/item3.xml><?xml version="1.0" encoding="utf-8"?>
 <ct:contentTypeSchema xmlns:ct="http://schemas.microsoft.com/office/2006/metadata/contentType" xmlns:ma="http://schemas.microsoft.com/office/2006/metadata/properties/metaAttributes" ct:_="" ma:_="" ma:contentTypeName="Document" ma:contentTypeID="0x01010033133AFC26B9A147B6E0CA753F4BEED4" ma:contentTypeVersion="12" ma:contentTypeDescription="Een nieuw document maken." ma:contentTypeScope="" ma:versionID="f94a7c47b524e1efc4b0c484a3b92977">
   <xsd:schema xmlns:xsd="http://www.w3.org/2001/XMLSchema" xmlns:xs="http://www.w3.org/2001/XMLSchema" xmlns:p="http://schemas.microsoft.com/office/2006/metadata/properties" xmlns:ns2="d9b39dc6-2709-496b-9939-09a7e7d55345" xmlns:ns3="b8c06051-aa03-49ae-bbca-83002fe2edb0" targetNamespace="http://schemas.microsoft.com/office/2006/metadata/properties" ma:root="true" ma:fieldsID="333ea1a1ffd0046c8fba5bc5b4bca8ee" ns2:_="" ns3:_="">
     <xsd:import namespace="d9b39dc6-2709-496b-9939-09a7e7d55345"/>
@@ -9822,19 +10025,6 @@
 </ct:contentTypeSchema>
 </file>
 
-<file path=customXml/item2.xml><?xml version="1.0" encoding="utf-8"?>
-<?mso-contentType ?>
-<FormTemplates xmlns="http://schemas.microsoft.com/sharepoint/v3/contenttype/forms">
-  <Display>DocumentLibraryForm</Display>
-  <Edit>DocumentLibraryForm</Edit>
-  <New>DocumentLibraryForm</New>
-</FormTemplates>
-</file>
-
-<file path=customXml/item3.xml><?xml version="1.0" encoding="utf-8"?>
-<b:Sources xmlns:b="http://schemas.openxmlformats.org/officeDocument/2006/bibliography" xmlns="http://schemas.openxmlformats.org/officeDocument/2006/bibliography" SelectedStyle="\APASixthEditionOfficeOnline.xsl" StyleName="APA" Version="6"/>
-</file>
-
 <file path=customXml/item4.xml><?xml version="1.0" encoding="utf-8"?>
 <p:properties xmlns:p="http://schemas.microsoft.com/office/2006/metadata/properties" xmlns:xsi="http://www.w3.org/2001/XMLSchema-instance" xmlns:pc="http://schemas.microsoft.com/office/infopath/2007/PartnerControls">
   <documentManagement>
@@ -9847,6 +10037,22 @@
 </file>
 
 <file path=customXml/itemProps1.xml><?xml version="1.0" encoding="utf-8"?>
+<ds:datastoreItem xmlns:ds="http://schemas.openxmlformats.org/officeDocument/2006/customXml" ds:itemID="{7E7F741C-D142-4A7B-80C7-CE719765EE1B}">
+  <ds:schemaRefs>
+    <ds:schemaRef ds:uri="http://schemas.openxmlformats.org/officeDocument/2006/bibliography"/>
+  </ds:schemaRefs>
+</ds:datastoreItem>
+</file>
+
+<file path=customXml/itemProps2.xml><?xml version="1.0" encoding="utf-8"?>
+<ds:datastoreItem xmlns:ds="http://schemas.openxmlformats.org/officeDocument/2006/customXml" ds:itemID="{9A366F81-4F19-4CA9-9CFC-3C6B8B18A188}">
+  <ds:schemaRefs>
+    <ds:schemaRef ds:uri="http://schemas.microsoft.com/sharepoint/v3/contenttype/forms"/>
+  </ds:schemaRefs>
+</ds:datastoreItem>
+</file>
+
+<file path=customXml/itemProps3.xml><?xml version="1.0" encoding="utf-8"?>
 <ds:datastoreItem xmlns:ds="http://schemas.openxmlformats.org/officeDocument/2006/customXml" ds:itemID="{CE165651-AD27-4213-9321-7B4A214C0C0A}">
   <ds:schemaRefs>
     <ds:schemaRef ds:uri="http://schemas.microsoft.com/office/2006/metadata/contentType"/>
@@ -9865,22 +10071,6 @@
 </ds:datastoreItem>
 </file>
 
-<file path=customXml/itemProps2.xml><?xml version="1.0" encoding="utf-8"?>
-<ds:datastoreItem xmlns:ds="http://schemas.openxmlformats.org/officeDocument/2006/customXml" ds:itemID="{9A366F81-4F19-4CA9-9CFC-3C6B8B18A188}">
-  <ds:schemaRefs>
-    <ds:schemaRef ds:uri="http://schemas.microsoft.com/sharepoint/v3/contenttype/forms"/>
-  </ds:schemaRefs>
-</ds:datastoreItem>
-</file>
-
-<file path=customXml/itemProps3.xml><?xml version="1.0" encoding="utf-8"?>
-<ds:datastoreItem xmlns:ds="http://schemas.openxmlformats.org/officeDocument/2006/customXml" ds:itemID="{7E7F741C-D142-4A7B-80C7-CE719765EE1B}">
-  <ds:schemaRefs>
-    <ds:schemaRef ds:uri="http://schemas.openxmlformats.org/officeDocument/2006/bibliography"/>
-  </ds:schemaRefs>
-</ds:datastoreItem>
-</file>
-
 <file path=customXml/itemProps4.xml><?xml version="1.0" encoding="utf-8"?>
 <ds:datastoreItem xmlns:ds="http://schemas.openxmlformats.org/officeDocument/2006/customXml" ds:itemID="{9E037985-5471-466F-95DA-6BE4757BCAD8}">
   <ds:schemaRefs>

</xml_diff>